<commit_message>
Updates to prereg for cost3
</commit_message>
<xml_diff>
--- a/Cost3_pilot/Cost3_prereg.docx
+++ b/Cost3_pilot/Cost3_prereg.docx
@@ -5,6 +5,7 @@
     <w:p>
       <w:pPr>
         <w:pStyle w:val="Title"/>
+        <w:spacing w:before="0" w:after="0"/>
         <w:rPr>
           <w:rFonts w:ascii="Times New Roman" w:hAnsi="Times New Roman" w:cs="Times New Roman"/>
           <w:color w:val="000000" w:themeColor="text1"/>
@@ -28,22 +29,57 @@
     <w:p>
       <w:pPr>
         <w:pStyle w:val="Author"/>
-        <w:rPr>
-          <w:rFonts w:ascii="Times New Roman" w:hAnsi="Times New Roman" w:cs="Times New Roman"/>
-          <w:color w:val="000000" w:themeColor="text1"/>
-        </w:rPr>
-      </w:pPr>
-      <w:r>
-        <w:rPr>
-          <w:rFonts w:ascii="Times New Roman" w:hAnsi="Times New Roman" w:cs="Times New Roman"/>
-          <w:color w:val="000000" w:themeColor="text1"/>
-        </w:rPr>
-        <w:t>Claudio Toro Serey &amp; Joseph T. McGuire</w:t>
+        <w:spacing w:after="0"/>
+        <w:rPr>
+          <w:rFonts w:ascii="Times New Roman" w:hAnsi="Times New Roman" w:cs="Times New Roman"/>
+          <w:color w:val="000000" w:themeColor="text1"/>
+        </w:rPr>
+      </w:pPr>
+    </w:p>
+    <w:p>
+      <w:pPr>
+        <w:pStyle w:val="Author"/>
+        <w:spacing w:after="0"/>
+        <w:rPr>
+          <w:rFonts w:ascii="Times New Roman" w:hAnsi="Times New Roman" w:cs="Times New Roman"/>
+          <w:color w:val="000000" w:themeColor="text1"/>
+        </w:rPr>
+      </w:pPr>
+      <w:r>
+        <w:rPr>
+          <w:rFonts w:ascii="Times New Roman" w:hAnsi="Times New Roman" w:cs="Times New Roman"/>
+          <w:color w:val="000000" w:themeColor="text1"/>
+        </w:rPr>
+        <w:t>Claudio Toro</w:t>
+      </w:r>
+      <w:r>
+        <w:rPr>
+          <w:rFonts w:ascii="Times New Roman" w:hAnsi="Times New Roman" w:cs="Times New Roman"/>
+          <w:color w:val="000000" w:themeColor="text1"/>
+        </w:rPr>
+        <w:t>-</w:t>
+      </w:r>
+      <w:proofErr w:type="spellStart"/>
+      <w:r>
+        <w:rPr>
+          <w:rFonts w:ascii="Times New Roman" w:hAnsi="Times New Roman" w:cs="Times New Roman"/>
+          <w:color w:val="000000" w:themeColor="text1"/>
+        </w:rPr>
+        <w:t>Serey</w:t>
+      </w:r>
+      <w:proofErr w:type="spellEnd"/>
+      <w:r>
+        <w:rPr>
+          <w:rFonts w:ascii="Times New Roman" w:hAnsi="Times New Roman" w:cs="Times New Roman"/>
+          <w:color w:val="000000" w:themeColor="text1"/>
+        </w:rPr>
+        <w:t xml:space="preserve"> &amp; Joseph T. McGuire</w:t>
       </w:r>
     </w:p>
     <w:p>
       <w:pPr>
         <w:pStyle w:val="Heading2"/>
+        <w:spacing w:before="0"/>
         <w:rPr>
           <w:rFonts w:ascii="Times New Roman" w:hAnsi="Times New Roman" w:cs="Times New Roman"/>
           <w:color w:val="000000" w:themeColor="text1"/>
@@ -53,6 +89,16 @@
       <w:bookmarkStart w:id="1" w:name="research-questions"/>
       <w:bookmarkEnd w:id="0"/>
       <w:bookmarkEnd w:id="1"/>
+    </w:p>
+    <w:p>
+      <w:pPr>
+        <w:pStyle w:val="Heading2"/>
+        <w:spacing w:before="0"/>
+        <w:rPr>
+          <w:rFonts w:ascii="Times New Roman" w:hAnsi="Times New Roman" w:cs="Times New Roman"/>
+          <w:color w:val="000000" w:themeColor="text1"/>
+        </w:rPr>
+      </w:pPr>
       <w:r>
         <w:rPr>
           <w:rFonts w:ascii="Times New Roman" w:hAnsi="Times New Roman" w:cs="Times New Roman"/>
@@ -63,7 +109,14 @@
     </w:p>
     <w:p>
       <w:pPr>
+        <w:pStyle w:val="BodyText"/>
+        <w:spacing w:before="0" w:after="0"/>
+      </w:pPr>
+    </w:p>
+    <w:p>
+      <w:pPr>
         <w:pStyle w:val="Heading4"/>
+        <w:spacing w:before="0"/>
         <w:rPr>
           <w:rFonts w:ascii="Times New Roman" w:hAnsi="Times New Roman" w:cs="Times New Roman"/>
           <w:color w:val="000000" w:themeColor="text1"/>
@@ -104,14 +157,7 @@
           <w:rFonts w:ascii="Times New Roman" w:hAnsi="Times New Roman" w:cs="Times New Roman"/>
           <w:color w:val="000000" w:themeColor="text1"/>
         </w:rPr>
-        <w:t>physical effort</w:t>
-      </w:r>
-      <w:r>
-        <w:rPr>
-          <w:rFonts w:ascii="Times New Roman" w:hAnsi="Times New Roman" w:cs="Times New Roman"/>
-          <w:color w:val="000000" w:themeColor="text1"/>
-        </w:rPr>
-        <w:t xml:space="preserve">? </w:t>
+        <w:t xml:space="preserve">physical effort? </w:t>
       </w:r>
       <w:r>
         <w:rPr>
@@ -123,7 +169,14 @@
     </w:p>
     <w:p>
       <w:pPr>
+        <w:pStyle w:val="BodyText"/>
+        <w:spacing w:before="0" w:after="0"/>
+      </w:pPr>
+    </w:p>
+    <w:p>
+      <w:pPr>
         <w:pStyle w:val="Heading2"/>
+        <w:spacing w:before="0"/>
         <w:rPr>
           <w:rFonts w:ascii="Times New Roman" w:hAnsi="Times New Roman" w:cs="Times New Roman"/>
           <w:color w:val="000000" w:themeColor="text1"/>
@@ -141,7 +194,14 @@
     </w:p>
     <w:p>
       <w:pPr>
+        <w:pStyle w:val="BodyText"/>
+        <w:spacing w:before="0" w:after="0"/>
+      </w:pPr>
+    </w:p>
+    <w:p>
+      <w:pPr>
         <w:pStyle w:val="Heading4"/>
+        <w:spacing w:before="0"/>
         <w:rPr>
           <w:rFonts w:ascii="Times New Roman" w:hAnsi="Times New Roman" w:cs="Times New Roman"/>
           <w:color w:val="000000" w:themeColor="text1"/>
@@ -154,74 +214,75 @@
           <w:rFonts w:ascii="Times New Roman" w:hAnsi="Times New Roman" w:cs="Times New Roman"/>
           <w:color w:val="000000" w:themeColor="text1"/>
         </w:rPr>
-        <w:t>4.1. Single-option, accept/reject decisions will be influenced by within-subjec</w:t>
-      </w:r>
-      <w:r>
-        <w:rPr>
-          <w:rFonts w:ascii="Times New Roman" w:hAnsi="Times New Roman" w:cs="Times New Roman"/>
-          <w:color w:val="000000" w:themeColor="text1"/>
-        </w:rPr>
-        <w:t xml:space="preserve">t manipulations of reward magnitude </w:t>
-      </w:r>
-      <w:r>
-        <w:rPr>
-          <w:rFonts w:ascii="Times New Roman" w:hAnsi="Times New Roman" w:cs="Times New Roman"/>
-          <w:color w:val="000000" w:themeColor="text1"/>
-        </w:rPr>
-        <w:t>in line with a theoretical reward-maximizing strategy.</w:t>
-      </w:r>
-    </w:p>
-    <w:p>
-      <w:pPr>
-        <w:pStyle w:val="FirstParagraph"/>
-        <w:rPr>
-          <w:rFonts w:ascii="Times New Roman" w:hAnsi="Times New Roman" w:cs="Times New Roman"/>
-          <w:color w:val="000000" w:themeColor="text1"/>
-        </w:rPr>
-      </w:pPr>
-      <w:r>
-        <w:rPr>
-          <w:rFonts w:ascii="Times New Roman" w:hAnsi="Times New Roman" w:cs="Times New Roman"/>
-          <w:b/>
-          <w:color w:val="000000" w:themeColor="text1"/>
-        </w:rPr>
-        <w:t>4.1.1.</w:t>
-      </w:r>
-      <w:r>
-        <w:rPr>
-          <w:rFonts w:ascii="Times New Roman" w:hAnsi="Times New Roman" w:cs="Times New Roman"/>
-          <w:color w:val="000000" w:themeColor="text1"/>
-        </w:rPr>
-        <w:t xml:space="preserve"> Participants will more frequently accept high-reward prospects than low-reward prospects. </w:t>
-      </w:r>
-      <w:r>
-        <w:rPr>
-          <w:rFonts w:ascii="Times New Roman" w:hAnsi="Times New Roman" w:cs="Times New Roman"/>
-          <w:b/>
-          <w:color w:val="000000" w:themeColor="text1"/>
-        </w:rPr>
-        <w:t>4.1.2.</w:t>
-      </w:r>
-      <w:r>
-        <w:rPr>
-          <w:rFonts w:ascii="Times New Roman" w:hAnsi="Times New Roman" w:cs="Times New Roman"/>
-          <w:color w:val="000000" w:themeColor="text1"/>
-        </w:rPr>
-        <w:t xml:space="preserve"> </w:t>
-      </w:r>
-      <w:r>
-        <w:rPr>
-          <w:rFonts w:ascii="Times New Roman" w:hAnsi="Times New Roman" w:cs="Times New Roman"/>
-          <w:color w:val="000000" w:themeColor="text1"/>
-        </w:rPr>
-        <w:t>The pattern of acceptances will match that of groups that previously experienced each effort separately for an equivalent delay.</w:t>
+        <w:t>4.1. Single-option, accept/reject decisions will be influenced</w:t>
       </w:r>
       <w:bookmarkStart w:id="5" w:name="_GoBack"/>
       <w:bookmarkEnd w:id="5"/>
+      <w:r>
+        <w:rPr>
+          <w:rFonts w:ascii="Times New Roman" w:hAnsi="Times New Roman" w:cs="Times New Roman"/>
+          <w:color w:val="000000" w:themeColor="text1"/>
+        </w:rPr>
+        <w:t xml:space="preserve"> by within-subject manipulations of reward magnitude in line with a theoretical reward-maximizing strategy.</w:t>
+      </w:r>
+    </w:p>
+    <w:p>
+      <w:pPr>
+        <w:pStyle w:val="FirstParagraph"/>
+        <w:spacing w:before="0" w:after="0"/>
+        <w:rPr>
+          <w:rFonts w:ascii="Times New Roman" w:hAnsi="Times New Roman" w:cs="Times New Roman"/>
+          <w:color w:val="000000" w:themeColor="text1"/>
+        </w:rPr>
+      </w:pPr>
+      <w:r>
+        <w:rPr>
+          <w:rFonts w:ascii="Times New Roman" w:hAnsi="Times New Roman" w:cs="Times New Roman"/>
+          <w:b/>
+          <w:color w:val="000000" w:themeColor="text1"/>
+        </w:rPr>
+        <w:t>4.1.1.</w:t>
+      </w:r>
+      <w:r>
+        <w:rPr>
+          <w:rFonts w:ascii="Times New Roman" w:hAnsi="Times New Roman" w:cs="Times New Roman"/>
+          <w:color w:val="000000" w:themeColor="text1"/>
+        </w:rPr>
+        <w:t xml:space="preserve"> Participants will more frequently accept high-reward prospects than low-reward prospects. </w:t>
+      </w:r>
+      <w:r>
+        <w:rPr>
+          <w:rFonts w:ascii="Times New Roman" w:hAnsi="Times New Roman" w:cs="Times New Roman"/>
+          <w:b/>
+          <w:color w:val="000000" w:themeColor="text1"/>
+        </w:rPr>
+        <w:t>4.1.2.</w:t>
+      </w:r>
+      <w:r>
+        <w:rPr>
+          <w:rFonts w:ascii="Times New Roman" w:hAnsi="Times New Roman" w:cs="Times New Roman"/>
+          <w:color w:val="000000" w:themeColor="text1"/>
+        </w:rPr>
+        <w:t xml:space="preserve"> </w:t>
+      </w:r>
+      <w:r>
+        <w:rPr>
+          <w:rFonts w:ascii="Times New Roman" w:hAnsi="Times New Roman" w:cs="Times New Roman"/>
+          <w:color w:val="000000" w:themeColor="text1"/>
+        </w:rPr>
+        <w:t>The pattern of acceptances will match that of groups that previously experienced each effort separately for an equivalent delay.</w:t>
+      </w:r>
+    </w:p>
+    <w:p>
+      <w:pPr>
+        <w:pStyle w:val="BodyText"/>
+        <w:spacing w:before="0" w:after="0"/>
+      </w:pPr>
     </w:p>
     <w:p>
       <w:pPr>
         <w:pStyle w:val="Heading4"/>
+        <w:spacing w:before="0"/>
         <w:rPr>
           <w:rFonts w:ascii="Times New Roman" w:hAnsi="Times New Roman" w:cs="Times New Roman"/>
           <w:color w:val="000000" w:themeColor="text1"/>
@@ -234,87 +295,76 @@
           <w:rFonts w:ascii="Times New Roman" w:hAnsi="Times New Roman" w:cs="Times New Roman"/>
           <w:color w:val="000000" w:themeColor="text1"/>
         </w:rPr>
-        <w:t xml:space="preserve">4.2. Prospect acceptance rates will differ across four between-subject conditions, in which the delays associated with rewards (a) are unfilled, </w:t>
-      </w:r>
-      <w:r>
-        <w:rPr>
-          <w:rFonts w:ascii="Times New Roman" w:hAnsi="Times New Roman" w:cs="Times New Roman"/>
-          <w:color w:val="000000" w:themeColor="text1"/>
-        </w:rPr>
-        <w:t>(b) include a cognitive effort requirement, (c) include a physical effort requirement, or (d) require a trivial level of physical effort but have matched visual stimuli to the physical effort condition.</w:t>
+        <w:t xml:space="preserve">4.2. Prospect acceptance rates will differ across </w:t>
+      </w:r>
+      <w:r>
+        <w:rPr>
+          <w:rFonts w:ascii="Times New Roman" w:hAnsi="Times New Roman" w:cs="Times New Roman"/>
+          <w:color w:val="000000" w:themeColor="text1"/>
+        </w:rPr>
+        <w:t>three</w:t>
+      </w:r>
+      <w:r>
+        <w:rPr>
+          <w:rFonts w:ascii="Times New Roman" w:hAnsi="Times New Roman" w:cs="Times New Roman"/>
+          <w:color w:val="000000" w:themeColor="text1"/>
+        </w:rPr>
+        <w:t xml:space="preserve"> </w:t>
+      </w:r>
+      <w:r>
+        <w:rPr>
+          <w:rFonts w:ascii="Times New Roman" w:hAnsi="Times New Roman" w:cs="Times New Roman"/>
+          <w:color w:val="000000" w:themeColor="text1"/>
+        </w:rPr>
+        <w:t>within</w:t>
+      </w:r>
+      <w:r>
+        <w:rPr>
+          <w:rFonts w:ascii="Times New Roman" w:hAnsi="Times New Roman" w:cs="Times New Roman"/>
+          <w:color w:val="000000" w:themeColor="text1"/>
+        </w:rPr>
+        <w:t xml:space="preserve">-subject conditions, in which the delays associated with rewards (a) are unfilled, (b) include a cognitive effort requirement, </w:t>
+      </w:r>
+      <w:r>
+        <w:rPr>
+          <w:rFonts w:ascii="Times New Roman" w:hAnsi="Times New Roman" w:cs="Times New Roman"/>
+          <w:color w:val="000000" w:themeColor="text1"/>
+        </w:rPr>
+        <w:t xml:space="preserve">or </w:t>
+      </w:r>
+      <w:r>
+        <w:rPr>
+          <w:rFonts w:ascii="Times New Roman" w:hAnsi="Times New Roman" w:cs="Times New Roman"/>
+          <w:color w:val="000000" w:themeColor="text1"/>
+        </w:rPr>
+        <w:t>(c) include a physical effort requirement</w:t>
+      </w:r>
+      <w:r>
+        <w:rPr>
+          <w:rFonts w:ascii="Times New Roman" w:hAnsi="Times New Roman" w:cs="Times New Roman"/>
+          <w:color w:val="000000" w:themeColor="text1"/>
+        </w:rPr>
+        <w:t xml:space="preserve">. Each effort type will be paired with unfilled delay </w:t>
+      </w:r>
+      <w:r>
+        <w:rPr>
+          <w:rFonts w:ascii="Times New Roman" w:hAnsi="Times New Roman" w:cs="Times New Roman"/>
+          <w:color w:val="000000" w:themeColor="text1"/>
+        </w:rPr>
+        <w:t>trials</w:t>
+      </w:r>
+      <w:r>
+        <w:rPr>
+          <w:rFonts w:ascii="Times New Roman" w:hAnsi="Times New Roman" w:cs="Times New Roman"/>
+          <w:color w:val="000000" w:themeColor="text1"/>
+        </w:rPr>
+        <w:t xml:space="preserve"> in a blocked manner.</w:t>
       </w:r>
     </w:p>
     <w:p>
       <w:pPr>
         <w:pStyle w:val="FirstParagraph"/>
-        <w:rPr>
-          <w:rFonts w:ascii="Times New Roman" w:hAnsi="Times New Roman" w:cs="Times New Roman"/>
-          <w:color w:val="000000" w:themeColor="text1"/>
-        </w:rPr>
-      </w:pPr>
-      <w:r>
-        <w:rPr>
-          <w:rFonts w:ascii="Times New Roman" w:hAnsi="Times New Roman" w:cs="Times New Roman"/>
-          <w:b/>
-          <w:color w:val="000000" w:themeColor="text1"/>
-        </w:rPr>
-        <w:t>4.2.1.</w:t>
-      </w:r>
-      <w:r>
-        <w:rPr>
-          <w:rFonts w:ascii="Times New Roman" w:hAnsi="Times New Roman" w:cs="Times New Roman"/>
-          <w:color w:val="000000" w:themeColor="text1"/>
-        </w:rPr>
-        <w:t xml:space="preserve"> In the cognitive effort condition, overall acc</w:t>
-      </w:r>
-      <w:r>
-        <w:rPr>
-          <w:rFonts w:ascii="Times New Roman" w:hAnsi="Times New Roman" w:cs="Times New Roman"/>
-          <w:color w:val="000000" w:themeColor="text1"/>
-        </w:rPr>
-        <w:t xml:space="preserve">eptance rates will be greater than in the unfilled-delay condition. </w:t>
-      </w:r>
-      <w:r>
-        <w:rPr>
-          <w:rFonts w:ascii="Times New Roman" w:hAnsi="Times New Roman" w:cs="Times New Roman"/>
-          <w:b/>
-          <w:color w:val="000000" w:themeColor="text1"/>
-        </w:rPr>
-        <w:t>4.2.2.</w:t>
-      </w:r>
-      <w:r>
-        <w:rPr>
-          <w:rFonts w:ascii="Times New Roman" w:hAnsi="Times New Roman" w:cs="Times New Roman"/>
-          <w:color w:val="000000" w:themeColor="text1"/>
-        </w:rPr>
-        <w:t xml:space="preserve"> In the physical effort condition, overall acceptance rates will be greater than in the unfilled-delay condition, and equivalent to the cognitive effort condition. </w:t>
-      </w:r>
-      <w:r>
-        <w:rPr>
-          <w:rFonts w:ascii="Times New Roman" w:hAnsi="Times New Roman" w:cs="Times New Roman"/>
-          <w:b/>
-          <w:color w:val="000000" w:themeColor="text1"/>
-        </w:rPr>
-        <w:t>4.2.3.</w:t>
-      </w:r>
-      <w:r>
-        <w:rPr>
-          <w:rFonts w:ascii="Times New Roman" w:hAnsi="Times New Roman" w:cs="Times New Roman"/>
-          <w:color w:val="000000" w:themeColor="text1"/>
-        </w:rPr>
-        <w:t xml:space="preserve"> In the triv</w:t>
-      </w:r>
-      <w:r>
-        <w:rPr>
-          <w:rFonts w:ascii="Times New Roman" w:hAnsi="Times New Roman" w:cs="Times New Roman"/>
-          <w:color w:val="000000" w:themeColor="text1"/>
-        </w:rPr>
-        <w:t>ial effort condition, acceptance rates will be equivalent to the unfilled-delay condition, and lower than in the physical effort and cognitive effort conditions.</w:t>
-      </w:r>
-    </w:p>
-    <w:p>
-      <w:pPr>
-        <w:pStyle w:val="Heading4"/>
+        <w:spacing w:before="0" w:after="0"/>
         <w:rPr>
           <w:rFonts w:ascii="Times New Roman" w:hAnsi="Times New Roman" w:cs="Times New Roman"/>
           <w:color w:val="000000" w:themeColor="text1"/>
@@ -325,21 +375,51 @@
       <w:r>
         <w:rPr>
           <w:rFonts w:ascii="Times New Roman" w:hAnsi="Times New Roman" w:cs="Times New Roman"/>
-          <w:color w:val="000000" w:themeColor="text1"/>
-        </w:rPr>
-        <w:t>4.3. Choices will be well fit by a computational model in which the subjective opportunity cos</w:t>
-      </w:r>
-      <w:r>
-        <w:rPr>
-          <w:rFonts w:ascii="Times New Roman" w:hAnsi="Times New Roman" w:cs="Times New Roman"/>
-          <w:color w:val="000000" w:themeColor="text1"/>
-        </w:rPr>
-        <w:t>t of time is free to vary across the four between-subject conditions.</w:t>
+          <w:b/>
+          <w:color w:val="000000" w:themeColor="text1"/>
+        </w:rPr>
+        <w:t>4.2.1.</w:t>
+      </w:r>
+      <w:r>
+        <w:rPr>
+          <w:rFonts w:ascii="Times New Roman" w:hAnsi="Times New Roman" w:cs="Times New Roman"/>
+          <w:color w:val="000000" w:themeColor="text1"/>
+        </w:rPr>
+        <w:t xml:space="preserve"> </w:t>
+      </w:r>
+      <w:r>
+        <w:rPr>
+          <w:rFonts w:ascii="Times New Roman" w:hAnsi="Times New Roman" w:cs="Times New Roman"/>
+          <w:color w:val="000000" w:themeColor="text1"/>
+        </w:rPr>
+        <w:t xml:space="preserve">Acceptance rates for unfilled-delayed trials will be </w:t>
+      </w:r>
+      <w:r>
+        <w:rPr>
+          <w:rFonts w:ascii="Times New Roman" w:hAnsi="Times New Roman" w:cs="Times New Roman"/>
+          <w:color w:val="000000" w:themeColor="text1"/>
+        </w:rPr>
+        <w:t>higher</w:t>
+      </w:r>
+      <w:r>
+        <w:rPr>
+          <w:rFonts w:ascii="Times New Roman" w:hAnsi="Times New Roman" w:cs="Times New Roman"/>
+          <w:color w:val="000000" w:themeColor="text1"/>
+        </w:rPr>
+        <w:t xml:space="preserve"> than those for </w:t>
+      </w:r>
+      <w:r>
+        <w:rPr>
+          <w:rFonts w:ascii="Times New Roman" w:hAnsi="Times New Roman" w:cs="Times New Roman"/>
+          <w:color w:val="000000" w:themeColor="text1"/>
+        </w:rPr>
+        <w:t>both physical and cognitive effort trials.</w:t>
       </w:r>
     </w:p>
     <w:p>
       <w:pPr>
         <w:pStyle w:val="FirstParagraph"/>
+        <w:spacing w:before="0" w:after="0"/>
         <w:rPr>
           <w:rFonts w:ascii="Times New Roman" w:hAnsi="Times New Roman" w:cs="Times New Roman"/>
           <w:color w:val="000000" w:themeColor="text1"/>
@@ -351,6 +431,90 @@
           <w:b/>
           <w:color w:val="000000" w:themeColor="text1"/>
         </w:rPr>
+        <w:t>4.2.2.</w:t>
+      </w:r>
+      <w:r>
+        <w:rPr>
+          <w:rFonts w:ascii="Times New Roman" w:hAnsi="Times New Roman" w:cs="Times New Roman"/>
+          <w:color w:val="000000" w:themeColor="text1"/>
+        </w:rPr>
+        <w:t xml:space="preserve"> </w:t>
+      </w:r>
+      <w:r>
+        <w:rPr>
+          <w:rFonts w:ascii="Times New Roman" w:hAnsi="Times New Roman" w:cs="Times New Roman"/>
+          <w:color w:val="000000" w:themeColor="text1"/>
+        </w:rPr>
+        <w:t xml:space="preserve">Acceptance rates for physical effort trials will be lower than those for </w:t>
+      </w:r>
+      <w:r>
+        <w:rPr>
+          <w:rFonts w:ascii="Times New Roman" w:hAnsi="Times New Roman" w:cs="Times New Roman"/>
+          <w:color w:val="000000" w:themeColor="text1"/>
+        </w:rPr>
+        <w:t>cognitive effort</w:t>
+      </w:r>
+      <w:r>
+        <w:rPr>
+          <w:rFonts w:ascii="Times New Roman" w:hAnsi="Times New Roman" w:cs="Times New Roman"/>
+          <w:color w:val="000000" w:themeColor="text1"/>
+        </w:rPr>
+        <w:t xml:space="preserve"> trials.</w:t>
+      </w:r>
+    </w:p>
+    <w:p>
+      <w:pPr>
+        <w:pStyle w:val="BodyText"/>
+        <w:spacing w:before="0" w:after="0"/>
+      </w:pPr>
+      <w:r>
+        <w:rPr>
+          <w:b/>
+        </w:rPr>
+        <w:t>4.3.3.</w:t>
+      </w:r>
+      <w:r>
+        <w:t xml:space="preserve"> Acceptance rates for unfilled-delay trials will not differ based on their pairing with each effort condition.</w:t>
+      </w:r>
+    </w:p>
+    <w:p>
+      <w:pPr>
+        <w:pStyle w:val="BodyText"/>
+        <w:spacing w:before="0" w:after="0"/>
+      </w:pPr>
+    </w:p>
+    <w:p>
+      <w:pPr>
+        <w:pStyle w:val="Heading4"/>
+        <w:spacing w:before="0"/>
+        <w:rPr>
+          <w:rFonts w:ascii="Times New Roman" w:hAnsi="Times New Roman" w:cs="Times New Roman"/>
+          <w:color w:val="000000" w:themeColor="text1"/>
+        </w:rPr>
+      </w:pPr>
+      <w:r>
+        <w:rPr>
+          <w:rFonts w:ascii="Times New Roman" w:hAnsi="Times New Roman" w:cs="Times New Roman"/>
+          <w:color w:val="000000" w:themeColor="text1"/>
+        </w:rPr>
+        <w:t>4.3. Choices will be well fit by a computational model in which the subjective opportunity cost of time is free to vary across the four between-subject conditions.</w:t>
+      </w:r>
+    </w:p>
+    <w:p>
+      <w:pPr>
+        <w:pStyle w:val="FirstParagraph"/>
+        <w:spacing w:before="0" w:after="0"/>
+        <w:rPr>
+          <w:rFonts w:ascii="Times New Roman" w:hAnsi="Times New Roman" w:cs="Times New Roman"/>
+          <w:color w:val="000000" w:themeColor="text1"/>
+        </w:rPr>
+      </w:pPr>
+      <w:r>
+        <w:rPr>
+          <w:rFonts w:ascii="Times New Roman" w:hAnsi="Times New Roman" w:cs="Times New Roman"/>
+          <w:b/>
+          <w:color w:val="000000" w:themeColor="text1"/>
+        </w:rPr>
         <w:t>4.3.1.</w:t>
       </w:r>
       <w:r>
@@ -360,6 +524,16 @@
         </w:rPr>
         <w:t xml:space="preserve"> Participants will display stable preferences, meaning that the reward amounts they accept in a given timing condition will be similar throughout the experiment. </w:t>
       </w:r>
+    </w:p>
+    <w:p>
+      <w:pPr>
+        <w:pStyle w:val="FirstParagraph"/>
+        <w:spacing w:before="0" w:after="0"/>
+        <w:rPr>
+          <w:rFonts w:ascii="Times New Roman" w:hAnsi="Times New Roman" w:cs="Times New Roman"/>
+          <w:color w:val="000000" w:themeColor="text1"/>
+        </w:rPr>
+      </w:pPr>
       <w:r>
         <w:rPr>
           <w:rFonts w:ascii="Times New Roman" w:hAnsi="Times New Roman" w:cs="Times New Roman"/>
@@ -373,19 +547,19 @@
           <w:rFonts w:ascii="Times New Roman" w:hAnsi="Times New Roman" w:cs="Times New Roman"/>
           <w:color w:val="000000" w:themeColor="text1"/>
         </w:rPr>
-        <w:t xml:space="preserve"> Subject-spe</w:t>
-      </w:r>
-      <w:r>
-        <w:rPr>
-          <w:rFonts w:ascii="Times New Roman" w:hAnsi="Times New Roman" w:cs="Times New Roman"/>
-          <w:color w:val="000000" w:themeColor="text1"/>
-        </w:rPr>
-        <w:t>cific opportunity cost (OC) estimates will vary inversely with acceptance rates. Thus, the unfilled-delay condition will produce higher OC estimates than both effort conditions, which in turn will show no differences between them.</w:t>
-      </w:r>
+        <w:t xml:space="preserve"> Subject-specific opportunity cost (OC) estimates will vary inversely with acceptance rates. Thus, the unfilled-delay condition will produce higher OC estimates than both effort conditions, which in turn will show no differences between them.</w:t>
+      </w:r>
+    </w:p>
+    <w:p>
+      <w:pPr>
+        <w:pStyle w:val="BodyText"/>
+        <w:spacing w:before="0" w:after="0"/>
+      </w:pPr>
     </w:p>
     <w:p>
       <w:pPr>
         <w:pStyle w:val="Heading2"/>
+        <w:spacing w:before="0"/>
         <w:rPr>
           <w:rFonts w:ascii="Times New Roman" w:hAnsi="Times New Roman" w:cs="Times New Roman"/>
           <w:color w:val="000000" w:themeColor="text1"/>
@@ -403,7 +577,14 @@
     </w:p>
     <w:p>
       <w:pPr>
+        <w:pStyle w:val="BodyText"/>
+        <w:spacing w:before="0" w:after="0"/>
+      </w:pPr>
+    </w:p>
+    <w:p>
+      <w:pPr>
         <w:pStyle w:val="Heading4"/>
+        <w:spacing w:before="0"/>
         <w:rPr>
           <w:rFonts w:ascii="Times New Roman" w:hAnsi="Times New Roman" w:cs="Times New Roman"/>
           <w:color w:val="000000" w:themeColor="text1"/>
@@ -416,19 +597,13 @@
           <w:rFonts w:ascii="Times New Roman" w:hAnsi="Times New Roman" w:cs="Times New Roman"/>
           <w:color w:val="000000" w:themeColor="text1"/>
         </w:rPr>
-        <w:t>16.1. Tests of w</w:t>
-      </w:r>
-      <w:r>
-        <w:rPr>
-          <w:rFonts w:ascii="Times New Roman" w:hAnsi="Times New Roman" w:cs="Times New Roman"/>
-          <w:color w:val="000000" w:themeColor="text1"/>
-        </w:rPr>
-        <w:t>hether decision makers integrate delay and reward information.</w:t>
+        <w:t>16.1. Tests of whether decision makers integrate delay and reward information.</w:t>
       </w:r>
     </w:p>
     <w:p>
       <w:pPr>
         <w:pStyle w:val="FirstParagraph"/>
+        <w:spacing w:before="0" w:after="0"/>
         <w:rPr>
           <w:rFonts w:ascii="Times New Roman" w:hAnsi="Times New Roman" w:cs="Times New Roman"/>
           <w:color w:val="000000" w:themeColor="text1"/>
@@ -455,7 +630,7 @@
           <w:i/>
           <w:color w:val="000000" w:themeColor="text1"/>
         </w:rPr>
-        <w:t>To address hypothesis 4.1., A logistic regression will be fit for each participant in order to predict trial-wise acceptances, using handling time and reward amount as predictors. The r</w:t>
+        <w:t xml:space="preserve">To address hypothesis 4.1., A logistic regression will be fit for each participant in order to predict trial-wise acceptances, using handling time and reward amount as predictors. The resulting beta coefficients for handling time and reward will be pooled across all participants, and we will perform a one-sample rank-sum test on each set of coefficients to examine whether </w:t>
       </w:r>
       <w:r>
         <w:rPr>
@@ -463,37 +638,14 @@
           <w:i/>
           <w:color w:val="000000" w:themeColor="text1"/>
         </w:rPr>
-        <w:t xml:space="preserve">esulting beta coefficients for handling time and reward will be pooled across all participants, and we will perform a one-sample rank-sum test on each set of coefficients to examine whether </w:t>
-      </w:r>
-      <w:r>
-        <w:rPr>
-          <w:rFonts w:ascii="Times New Roman" w:hAnsi="Times New Roman" w:cs="Times New Roman"/>
-          <w:i/>
-          <w:color w:val="000000" w:themeColor="text1"/>
-        </w:rPr>
         <w:lastRenderedPageBreak/>
-        <w:t>the they are significantly positive or negative (compared to 0). I</w:t>
-      </w:r>
-      <w:r>
-        <w:rPr>
-          <w:rFonts w:ascii="Times New Roman" w:hAnsi="Times New Roman" w:cs="Times New Roman"/>
-          <w:i/>
-          <w:color w:val="000000" w:themeColor="text1"/>
-        </w:rPr>
-        <w:t>f the group coefficients are significantly positive, it would mean that a predictor reliably increases the likelihood of acceptance. This will allow us to determine whether increments in handling time and reward amounts increased and decreased the likeliho</w:t>
-      </w:r>
-      <w:r>
-        <w:rPr>
-          <w:rFonts w:ascii="Times New Roman" w:hAnsi="Times New Roman" w:cs="Times New Roman"/>
-          <w:i/>
-          <w:color w:val="000000" w:themeColor="text1"/>
-        </w:rPr>
-        <w:t>od of acceptance for each participant, respectively.</w:t>
+        <w:t>the they are significantly positive or negative (compared to 0). If the group coefficients are significantly positive, it would mean that a predictor reliably increases the likelihood of acceptance. This will allow us to determine whether increments in handling time and reward amounts increased and decreased the likelihood of acceptance for each participant, respectively.</w:t>
       </w:r>
     </w:p>
     <w:p>
       <w:pPr>
         <w:pStyle w:val="BodyText"/>
+        <w:spacing w:before="0" w:after="0"/>
         <w:rPr>
           <w:rFonts w:ascii="Times New Roman" w:hAnsi="Times New Roman" w:cs="Times New Roman"/>
           <w:color w:val="000000" w:themeColor="text1"/>
@@ -551,24 +703,18 @@
     <w:p>
       <w:pPr>
         <w:pStyle w:val="BodyText"/>
-        <w:rPr>
-          <w:rFonts w:ascii="Times New Roman" w:hAnsi="Times New Roman" w:cs="Times New Roman"/>
-          <w:color w:val="000000" w:themeColor="text1"/>
-        </w:rPr>
-      </w:pPr>
-      <w:r>
-        <w:rPr>
-          <w:rFonts w:ascii="Times New Roman" w:hAnsi="Times New Roman" w:cs="Times New Roman"/>
-          <w:color w:val="000000" w:themeColor="text1"/>
-        </w:rPr>
-        <w:t>The plot shows the pooled coefficients across subjects for the effect of each predictor. The results show the expected discounting effect of increasing the handling time, as well as the increase in acc</w:t>
-      </w:r>
-      <w:r>
-        <w:rPr>
-          <w:rFonts w:ascii="Times New Roman" w:hAnsi="Times New Roman" w:cs="Times New Roman"/>
-          <w:color w:val="000000" w:themeColor="text1"/>
-        </w:rPr>
-        <w:t>eptance likelihood as a function of reward increments. We found that these coefficients were significantly different from zero for both handling (V = 30, &lt; 0.001) and reward (V = 3556, p = 2.879146510</w:t>
+        <w:spacing w:before="0" w:after="0"/>
+        <w:rPr>
+          <w:rFonts w:ascii="Times New Roman" w:hAnsi="Times New Roman" w:cs="Times New Roman"/>
+          <w:color w:val="000000" w:themeColor="text1"/>
+        </w:rPr>
+      </w:pPr>
+      <w:r>
+        <w:rPr>
+          <w:rFonts w:ascii="Times New Roman" w:hAnsi="Times New Roman" w:cs="Times New Roman"/>
+          <w:color w:val="000000" w:themeColor="text1"/>
+        </w:rPr>
+        <w:t>The plot shows the pooled coefficients across subjects for the effect of each predictor. The results show the expected discounting effect of increasing the handling time, as well as the increase in acceptance likelihood as a function of reward increments. We found that these coefficients were significantly different from zero for both handling (V = 30, &lt; 0.001) and reward (V = 3556, p = 2.879146510</w:t>
       </w:r>
       <w:proofErr w:type="gramStart"/>
       <w:r>
@@ -590,6 +736,7 @@
     <w:p>
       <w:pPr>
         <w:pStyle w:val="BodyText"/>
+        <w:spacing w:before="0" w:after="0"/>
         <w:rPr>
           <w:rFonts w:ascii="Times New Roman" w:hAnsi="Times New Roman" w:cs="Times New Roman"/>
           <w:color w:val="000000" w:themeColor="text1"/>
@@ -599,6 +746,7 @@
     <w:p>
       <w:pPr>
         <w:pStyle w:val="BodyText"/>
+        <w:spacing w:before="0" w:after="0"/>
         <w:rPr>
           <w:rFonts w:ascii="Times New Roman" w:hAnsi="Times New Roman" w:cs="Times New Roman"/>
           <w:color w:val="000000" w:themeColor="text1"/>
@@ -625,126 +773,91 @@
           <w:i/>
           <w:color w:val="000000" w:themeColor="text1"/>
         </w:rPr>
-        <w:t>We will p</w:t>
-      </w:r>
+        <w:t xml:space="preserve">We will perform an extension of the logistic regression from 16.1.1., this time adding an autoregressive covariate containing the number of </w:t>
+      </w:r>
+      <w:proofErr w:type="gramStart"/>
       <w:r>
         <w:rPr>
           <w:rFonts w:ascii="Times New Roman" w:hAnsi="Times New Roman" w:cs="Times New Roman"/>
           <w:i/>
           <w:color w:val="000000" w:themeColor="text1"/>
         </w:rPr>
-        <w:t xml:space="preserve">erform an extension of the logistic regression from 16.1.1., this time adding an autoregressive covariate containing the number of </w:t>
-      </w:r>
-      <w:proofErr w:type="gramStart"/>
+        <w:t>consecutive</w:t>
+      </w:r>
+      <w:proofErr w:type="gramEnd"/>
       <w:r>
         <w:rPr>
           <w:rFonts w:ascii="Times New Roman" w:hAnsi="Times New Roman" w:cs="Times New Roman"/>
           <w:i/>
           <w:color w:val="000000" w:themeColor="text1"/>
         </w:rPr>
-        <w:t>consecutive</w:t>
-      </w:r>
-      <w:proofErr w:type="gramEnd"/>
+        <w:t xml:space="preserve"> quits prior to a given trial. In this way, we will examine the possibility that participant choices were governed by recent quitting history rather than the experimental parameters (see 11.1.3.). Coefficients not significantly different from 0 will denote that a participant did not rely on recent quitting history.</w:t>
+      </w:r>
+    </w:p>
+    <w:p>
+      <w:pPr>
+        <w:pStyle w:val="BodyText"/>
+        <w:spacing w:before="0" w:after="0"/>
+        <w:rPr>
+          <w:rFonts w:ascii="Times New Roman" w:hAnsi="Times New Roman" w:cs="Times New Roman"/>
+          <w:color w:val="000000" w:themeColor="text1"/>
+        </w:rPr>
+      </w:pPr>
+      <w:r>
+        <w:rPr>
+          <w:rFonts w:ascii="Times New Roman" w:hAnsi="Times New Roman" w:cs="Times New Roman"/>
+          <w:color w:val="000000" w:themeColor="text1"/>
+        </w:rPr>
+        <w:t>To measure the significance of each subject's autoregressive coefficient, we computed its CI and checked how many contained zero. By this measure, around 11 percent of our participants seemed to have been influenced by recent quitting. However, the autoregressive predictor did not preclude the effect of the remaininig experimental parameters.</w:t>
+      </w:r>
+    </w:p>
+    <w:p>
+      <w:pPr>
+        <w:pStyle w:val="BodyText"/>
+        <w:spacing w:before="0" w:after="0"/>
+        <w:rPr>
+          <w:rFonts w:ascii="Times New Roman" w:hAnsi="Times New Roman" w:cs="Times New Roman"/>
+          <w:color w:val="000000" w:themeColor="text1"/>
+        </w:rPr>
+      </w:pPr>
+    </w:p>
+    <w:p>
+      <w:pPr>
+        <w:pStyle w:val="BodyText"/>
+        <w:spacing w:before="0" w:after="0"/>
+        <w:rPr>
+          <w:rFonts w:ascii="Times New Roman" w:hAnsi="Times New Roman" w:cs="Times New Roman"/>
+          <w:color w:val="000000" w:themeColor="text1"/>
+        </w:rPr>
+      </w:pPr>
+      <w:r>
+        <w:rPr>
+          <w:rFonts w:ascii="Times New Roman" w:hAnsi="Times New Roman" w:cs="Times New Roman"/>
+          <w:b/>
+          <w:color w:val="000000" w:themeColor="text1"/>
+        </w:rPr>
+        <w:t>16.1.3.</w:t>
+      </w:r>
+      <w:r>
+        <w:rPr>
+          <w:rFonts w:ascii="Times New Roman" w:hAnsi="Times New Roman" w:cs="Times New Roman"/>
+          <w:color w:val="000000" w:themeColor="text1"/>
+        </w:rPr>
+        <w:t xml:space="preserve"> </w:t>
+      </w:r>
       <w:r>
         <w:rPr>
           <w:rFonts w:ascii="Times New Roman" w:hAnsi="Times New Roman" w:cs="Times New Roman"/>
           <w:i/>
           <w:color w:val="000000" w:themeColor="text1"/>
         </w:rPr>
-        <w:t xml:space="preserve"> quits prior to a given trial. In this way, we will examine the possibility that participant choices were governed</w:t>
-      </w:r>
-      <w:r>
-        <w:rPr>
-          <w:rFonts w:ascii="Times New Roman" w:hAnsi="Times New Roman" w:cs="Times New Roman"/>
-          <w:i/>
-          <w:color w:val="000000" w:themeColor="text1"/>
-        </w:rPr>
-        <w:t xml:space="preserve"> by recent quitting history rather than the experimental parameters (see 11.1.3.). Coefficients not significantly different from 0 will denote that a participant did not rely on recent quitting history.</w:t>
+        <w:t>A general linear model with constant, linear, and quadratic terms will be used to estimate the correspondence between proportion accepted (independent variable) and total earnings (dependent variable). No other covariates will be used, as this analysis is to confirm that over and under accepting are detrimental to total earnings. The quadratic term will be defined as the squared deviation from the optimal overall acceptance rate.</w:t>
       </w:r>
     </w:p>
     <w:p>
       <w:pPr>
         <w:pStyle w:val="BodyText"/>
-        <w:rPr>
-          <w:rFonts w:ascii="Times New Roman" w:hAnsi="Times New Roman" w:cs="Times New Roman"/>
-          <w:color w:val="000000" w:themeColor="text1"/>
-        </w:rPr>
-      </w:pPr>
-      <w:r>
-        <w:rPr>
-          <w:rFonts w:ascii="Times New Roman" w:hAnsi="Times New Roman" w:cs="Times New Roman"/>
-          <w:color w:val="000000" w:themeColor="text1"/>
-        </w:rPr>
-        <w:lastRenderedPageBreak/>
-        <w:t>To measure the significance of each subject's autoreg</w:t>
-      </w:r>
-      <w:r>
-        <w:rPr>
-          <w:rFonts w:ascii="Times New Roman" w:hAnsi="Times New Roman" w:cs="Times New Roman"/>
-          <w:color w:val="000000" w:themeColor="text1"/>
-        </w:rPr>
-        <w:t xml:space="preserve">ressive coefficient, we computed its CI and checked how many contained zero. By this measure, around 11 percent of our participants seemed to have been influenced by recent quitting. However, the autoregressive predictor did not preclude the effect of the </w:t>
-      </w:r>
-      <w:r>
-        <w:rPr>
-          <w:rFonts w:ascii="Times New Roman" w:hAnsi="Times New Roman" w:cs="Times New Roman"/>
-          <w:color w:val="000000" w:themeColor="text1"/>
-        </w:rPr>
-        <w:t>remaininig experimental parameters.</w:t>
-      </w:r>
-    </w:p>
-    <w:p>
-      <w:pPr>
-        <w:pStyle w:val="BodyText"/>
-        <w:rPr>
-          <w:rFonts w:ascii="Times New Roman" w:hAnsi="Times New Roman" w:cs="Times New Roman"/>
-          <w:color w:val="000000" w:themeColor="text1"/>
-        </w:rPr>
-      </w:pPr>
-    </w:p>
-    <w:p>
-      <w:pPr>
-        <w:pStyle w:val="BodyText"/>
-        <w:rPr>
-          <w:rFonts w:ascii="Times New Roman" w:hAnsi="Times New Roman" w:cs="Times New Roman"/>
-          <w:color w:val="000000" w:themeColor="text1"/>
-        </w:rPr>
-      </w:pPr>
-      <w:r>
-        <w:rPr>
-          <w:rFonts w:ascii="Times New Roman" w:hAnsi="Times New Roman" w:cs="Times New Roman"/>
-          <w:b/>
-          <w:color w:val="000000" w:themeColor="text1"/>
-        </w:rPr>
-        <w:t>16.1.3.</w:t>
-      </w:r>
-      <w:r>
-        <w:rPr>
-          <w:rFonts w:ascii="Times New Roman" w:hAnsi="Times New Roman" w:cs="Times New Roman"/>
-          <w:color w:val="000000" w:themeColor="text1"/>
-        </w:rPr>
-        <w:t xml:space="preserve"> </w:t>
-      </w:r>
-      <w:r>
-        <w:rPr>
-          <w:rFonts w:ascii="Times New Roman" w:hAnsi="Times New Roman" w:cs="Times New Roman"/>
-          <w:i/>
-          <w:color w:val="000000" w:themeColor="text1"/>
-        </w:rPr>
-        <w:t xml:space="preserve">A general linear model with constant, linear, and quadratic terms will be used to estimate the correspondence between proportion accepted (independent variable) and total earnings (dependent variable). No other </w:t>
-      </w:r>
-      <w:r>
-        <w:rPr>
-          <w:rFonts w:ascii="Times New Roman" w:hAnsi="Times New Roman" w:cs="Times New Roman"/>
-          <w:i/>
-          <w:color w:val="000000" w:themeColor="text1"/>
-        </w:rPr>
-        <w:t>covariates will be used, as this analysis is to confirm that over and under accepting are detrimental to total earnings. The quadratic term will be defined as the squared deviation from the optimal overall acceptance rate.</w:t>
-      </w:r>
-    </w:p>
-    <w:p>
-      <w:pPr>
-        <w:pStyle w:val="BodyText"/>
+        <w:spacing w:before="0" w:after="0"/>
         <w:rPr>
           <w:rFonts w:ascii="Times New Roman" w:hAnsi="Times New Roman" w:cs="Times New Roman"/>
           <w:color w:val="000000" w:themeColor="text1"/>
@@ -802,47 +915,34 @@
     <w:p>
       <w:pPr>
         <w:pStyle w:val="BodyText"/>
-        <w:rPr>
-          <w:rFonts w:ascii="Times New Roman" w:hAnsi="Times New Roman" w:cs="Times New Roman"/>
-          <w:color w:val="000000" w:themeColor="text1"/>
-        </w:rPr>
-      </w:pPr>
-      <w:r>
-        <w:rPr>
-          <w:rFonts w:ascii="Times New Roman" w:hAnsi="Times New Roman" w:cs="Times New Roman"/>
-          <w:color w:val="000000" w:themeColor="text1"/>
-        </w:rPr>
-        <w:t>The figure shows that participa</w:t>
-      </w:r>
-      <w:r>
-        <w:rPr>
-          <w:rFonts w:ascii="Times New Roman" w:hAnsi="Times New Roman" w:cs="Times New Roman"/>
-          <w:color w:val="000000" w:themeColor="text1"/>
-        </w:rPr>
-        <w:t xml:space="preserve">nts that over and unceraccepted earned less money overall, as predicted. This is supported by a significant quadratic term from the linear model (F = 25.65, Beta = -899.2109282, SE = 242.25, R-squared = 0.39; black line shows the fit). The following table </w:t>
-      </w:r>
-      <w:r>
-        <w:rPr>
-          <w:rFonts w:ascii="Times New Roman" w:hAnsi="Times New Roman" w:cs="Times New Roman"/>
-          <w:color w:val="000000" w:themeColor="text1"/>
-        </w:rPr>
-        <w:t>shows all the results from the model.</w:t>
+        <w:spacing w:before="0" w:after="0"/>
+        <w:rPr>
+          <w:rFonts w:ascii="Times New Roman" w:hAnsi="Times New Roman" w:cs="Times New Roman"/>
+          <w:color w:val="000000" w:themeColor="text1"/>
+        </w:rPr>
+      </w:pPr>
+      <w:r>
+        <w:rPr>
+          <w:rFonts w:ascii="Times New Roman" w:hAnsi="Times New Roman" w:cs="Times New Roman"/>
+          <w:color w:val="000000" w:themeColor="text1"/>
+        </w:rPr>
+        <w:t>The figure shows that participants that over and unceraccepted earned less money overall, as predicted. This is supported by a significant quadratic term from the linear model (F = 25.65, Beta = -899.2109282, SE = 242.25, R-squared = 0.39; black line shows the fit). The following table shows all the results from the model.</w:t>
       </w:r>
     </w:p>
     <w:p>
       <w:pPr>
         <w:pStyle w:val="TableCaption"/>
-        <w:rPr>
-          <w:rFonts w:ascii="Times New Roman" w:hAnsi="Times New Roman" w:cs="Times New Roman"/>
-          <w:color w:val="000000" w:themeColor="text1"/>
-        </w:rPr>
-      </w:pPr>
-      <w:r>
-        <w:rPr>
-          <w:rFonts w:ascii="Times New Roman" w:hAnsi="Times New Roman" w:cs="Times New Roman"/>
-          <w:color w:val="000000" w:themeColor="text1"/>
-        </w:rPr>
-        <w:lastRenderedPageBreak/>
+        <w:spacing w:after="0"/>
+        <w:rPr>
+          <w:rFonts w:ascii="Times New Roman" w:hAnsi="Times New Roman" w:cs="Times New Roman"/>
+          <w:color w:val="000000" w:themeColor="text1"/>
+        </w:rPr>
+      </w:pPr>
+      <w:r>
+        <w:rPr>
+          <w:rFonts w:ascii="Times New Roman" w:hAnsi="Times New Roman" w:cs="Times New Roman"/>
+          <w:color w:val="000000" w:themeColor="text1"/>
+        </w:rPr>
         <w:t>Fitting linear model: Earnings ~ propComplete + propAllsq</w:t>
       </w:r>
     </w:p>
@@ -850,7 +950,6 @@
       <w:tblPr>
         <w:tblW w:w="0" w:type="pct"/>
         <w:tblLook w:val="07E0" w:firstRow="1" w:lastRow="1" w:firstColumn="1" w:lastColumn="1" w:noHBand="1" w:noVBand="1"/>
-        <w:tblCaption w:val="Fitting linear model: Earnings ~ propComplete + propAllsq"/>
       </w:tblPr>
       <w:tblGrid>
         <w:gridCol w:w="1696"/>
@@ -871,6 +970,7 @@
           <w:p>
             <w:pPr>
               <w:pStyle w:val="Compact"/>
+              <w:spacing w:before="0" w:after="0"/>
               <w:jc w:val="center"/>
               <w:rPr>
                 <w:rFonts w:ascii="Times New Roman" w:hAnsi="Times New Roman" w:cs="Times New Roman"/>
@@ -897,6 +997,7 @@
           <w:p>
             <w:pPr>
               <w:pStyle w:val="Compact"/>
+              <w:spacing w:before="0" w:after="0"/>
               <w:jc w:val="center"/>
               <w:rPr>
                 <w:rFonts w:ascii="Times New Roman" w:hAnsi="Times New Roman" w:cs="Times New Roman"/>
@@ -923,6 +1024,7 @@
           <w:p>
             <w:pPr>
               <w:pStyle w:val="Compact"/>
+              <w:spacing w:before="0" w:after="0"/>
               <w:jc w:val="center"/>
               <w:rPr>
                 <w:rFonts w:ascii="Times New Roman" w:hAnsi="Times New Roman" w:cs="Times New Roman"/>
@@ -949,6 +1051,7 @@
           <w:p>
             <w:pPr>
               <w:pStyle w:val="Compact"/>
+              <w:spacing w:before="0" w:after="0"/>
               <w:jc w:val="center"/>
               <w:rPr>
                 <w:rFonts w:ascii="Times New Roman" w:hAnsi="Times New Roman" w:cs="Times New Roman"/>
@@ -975,6 +1078,7 @@
           <w:p>
             <w:pPr>
               <w:pStyle w:val="Compact"/>
+              <w:spacing w:before="0" w:after="0"/>
               <w:jc w:val="center"/>
               <w:rPr>
                 <w:rFonts w:ascii="Times New Roman" w:hAnsi="Times New Roman" w:cs="Times New Roman"/>
@@ -1008,6 +1112,7 @@
           <w:p>
             <w:pPr>
               <w:pStyle w:val="Compact"/>
+              <w:spacing w:before="0" w:after="0"/>
               <w:jc w:val="center"/>
               <w:rPr>
                 <w:rFonts w:ascii="Times New Roman" w:hAnsi="Times New Roman" w:cs="Times New Roman"/>
@@ -1031,6 +1136,7 @@
           <w:p>
             <w:pPr>
               <w:pStyle w:val="Compact"/>
+              <w:spacing w:before="0" w:after="0"/>
               <w:jc w:val="center"/>
               <w:rPr>
                 <w:rFonts w:ascii="Times New Roman" w:hAnsi="Times New Roman" w:cs="Times New Roman"/>
@@ -1053,6 +1159,7 @@
           <w:p>
             <w:pPr>
               <w:pStyle w:val="Compact"/>
+              <w:spacing w:before="0" w:after="0"/>
               <w:jc w:val="center"/>
               <w:rPr>
                 <w:rFonts w:ascii="Times New Roman" w:hAnsi="Times New Roman" w:cs="Times New Roman"/>
@@ -1075,6 +1182,7 @@
           <w:p>
             <w:pPr>
               <w:pStyle w:val="Compact"/>
+              <w:spacing w:before="0" w:after="0"/>
               <w:jc w:val="center"/>
               <w:rPr>
                 <w:rFonts w:ascii="Times New Roman" w:hAnsi="Times New Roman" w:cs="Times New Roman"/>
@@ -1097,6 +1205,7 @@
           <w:p>
             <w:pPr>
               <w:pStyle w:val="Compact"/>
+              <w:spacing w:before="0" w:after="0"/>
               <w:jc w:val="center"/>
               <w:rPr>
                 <w:rFonts w:ascii="Times New Roman" w:hAnsi="Times New Roman" w:cs="Times New Roman"/>
@@ -1121,6 +1230,7 @@
           <w:p>
             <w:pPr>
               <w:pStyle w:val="Compact"/>
+              <w:spacing w:before="0" w:after="0"/>
               <w:jc w:val="center"/>
               <w:rPr>
                 <w:rFonts w:ascii="Times New Roman" w:hAnsi="Times New Roman" w:cs="Times New Roman"/>
@@ -1146,6 +1256,7 @@
           <w:p>
             <w:pPr>
               <w:pStyle w:val="Compact"/>
+              <w:spacing w:before="0" w:after="0"/>
               <w:jc w:val="center"/>
               <w:rPr>
                 <w:rFonts w:ascii="Times New Roman" w:hAnsi="Times New Roman" w:cs="Times New Roman"/>
@@ -1168,6 +1279,7 @@
           <w:p>
             <w:pPr>
               <w:pStyle w:val="Compact"/>
+              <w:spacing w:before="0" w:after="0"/>
               <w:jc w:val="center"/>
               <w:rPr>
                 <w:rFonts w:ascii="Times New Roman" w:hAnsi="Times New Roman" w:cs="Times New Roman"/>
@@ -1190,6 +1302,7 @@
           <w:p>
             <w:pPr>
               <w:pStyle w:val="Compact"/>
+              <w:spacing w:before="0" w:after="0"/>
               <w:jc w:val="center"/>
               <w:rPr>
                 <w:rFonts w:ascii="Times New Roman" w:hAnsi="Times New Roman" w:cs="Times New Roman"/>
@@ -1212,6 +1325,7 @@
           <w:p>
             <w:pPr>
               <w:pStyle w:val="Compact"/>
+              <w:spacing w:before="0" w:after="0"/>
               <w:jc w:val="center"/>
               <w:rPr>
                 <w:rFonts w:ascii="Times New Roman" w:hAnsi="Times New Roman" w:cs="Times New Roman"/>
@@ -1236,6 +1350,7 @@
           <w:p>
             <w:pPr>
               <w:pStyle w:val="Compact"/>
+              <w:spacing w:before="0" w:after="0"/>
               <w:jc w:val="center"/>
               <w:rPr>
                 <w:rFonts w:ascii="Times New Roman" w:hAnsi="Times New Roman" w:cs="Times New Roman"/>
@@ -1261,6 +1376,7 @@
           <w:p>
             <w:pPr>
               <w:pStyle w:val="Compact"/>
+              <w:spacing w:before="0" w:after="0"/>
               <w:jc w:val="center"/>
               <w:rPr>
                 <w:rFonts w:ascii="Times New Roman" w:hAnsi="Times New Roman" w:cs="Times New Roman"/>
@@ -1283,6 +1399,7 @@
           <w:p>
             <w:pPr>
               <w:pStyle w:val="Compact"/>
+              <w:spacing w:before="0" w:after="0"/>
               <w:jc w:val="center"/>
               <w:rPr>
                 <w:rFonts w:ascii="Times New Roman" w:hAnsi="Times New Roman" w:cs="Times New Roman"/>
@@ -1305,6 +1422,7 @@
           <w:p>
             <w:pPr>
               <w:pStyle w:val="Compact"/>
+              <w:spacing w:before="0" w:after="0"/>
               <w:jc w:val="center"/>
               <w:rPr>
                 <w:rFonts w:ascii="Times New Roman" w:hAnsi="Times New Roman" w:cs="Times New Roman"/>
@@ -1327,6 +1445,7 @@
           <w:p>
             <w:pPr>
               <w:pStyle w:val="Compact"/>
+              <w:spacing w:before="0" w:after="0"/>
               <w:jc w:val="center"/>
               <w:rPr>
                 <w:rFonts w:ascii="Times New Roman" w:hAnsi="Times New Roman" w:cs="Times New Roman"/>
@@ -1347,6 +1466,7 @@
     <w:p>
       <w:pPr>
         <w:pStyle w:val="BodyText"/>
+        <w:spacing w:before="0" w:after="0"/>
         <w:rPr>
           <w:rFonts w:ascii="Times New Roman" w:hAnsi="Times New Roman" w:cs="Times New Roman"/>
           <w:color w:val="000000" w:themeColor="text1"/>
@@ -1356,6 +1476,7 @@
     <w:p>
       <w:pPr>
         <w:pStyle w:val="BodyText"/>
+        <w:spacing w:before="0" w:after="0"/>
         <w:rPr>
           <w:rFonts w:ascii="Times New Roman" w:hAnsi="Times New Roman" w:cs="Times New Roman"/>
           <w:color w:val="000000" w:themeColor="text1"/>
@@ -1397,7 +1518,7 @@
           <w:i/>
           <w:color w:val="000000" w:themeColor="text1"/>
         </w:rPr>
-        <w:t>) t-tests to see if the proportion of acceptances for each time/reward combination was significantly different from th</w:t>
+        <w:t xml:space="preserve">) t-tests to see if the proportion of acceptances for each time/reward combination was significantly different from the optimal rate </w:t>
       </w:r>
       <w:r>
         <w:rPr>
@@ -1405,7 +1526,8 @@
           <w:i/>
           <w:color w:val="000000" w:themeColor="text1"/>
         </w:rPr>
-        <w:t xml:space="preserve">e optimal rate (see 11.2.). This will result in 36 independent tests (3 rewards </w:t>
+        <w:lastRenderedPageBreak/>
+        <w:t xml:space="preserve">(see 11.2.). This will result in 36 independent tests (3 rewards </w:t>
       </w:r>
       <w:proofErr w:type="gramStart"/>
       <w:r>
@@ -1429,29 +1551,24 @@
     <w:p>
       <w:pPr>
         <w:pStyle w:val="BodyText"/>
-        <w:rPr>
-          <w:rFonts w:ascii="Times New Roman" w:hAnsi="Times New Roman" w:cs="Times New Roman"/>
-          <w:color w:val="000000" w:themeColor="text1"/>
-        </w:rPr>
-      </w:pPr>
-      <w:r>
-        <w:rPr>
-          <w:rFonts w:ascii="Times New Roman" w:hAnsi="Times New Roman" w:cs="Times New Roman"/>
-          <w:color w:val="000000" w:themeColor="text1"/>
-        </w:rPr>
-        <w:t>Of the 36 tests, around 0.5 were sign</w:t>
-      </w:r>
-      <w:r>
-        <w:rPr>
-          <w:rFonts w:ascii="Times New Roman" w:hAnsi="Times New Roman" w:cs="Times New Roman"/>
-          <w:color w:val="000000" w:themeColor="text1"/>
-        </w:rPr>
-        <w:t>ificantly deviant from optimality. Most of these were from effortful groups, as the wait group just showed deviations for 2 seconds handling/4 cent, and 10 seconds handling/8 cent offers.</w:t>
+        <w:spacing w:before="0" w:after="0"/>
+        <w:rPr>
+          <w:rFonts w:ascii="Times New Roman" w:hAnsi="Times New Roman" w:cs="Times New Roman"/>
+          <w:color w:val="000000" w:themeColor="text1"/>
+        </w:rPr>
+      </w:pPr>
+      <w:r>
+        <w:rPr>
+          <w:rFonts w:ascii="Times New Roman" w:hAnsi="Times New Roman" w:cs="Times New Roman"/>
+          <w:color w:val="000000" w:themeColor="text1"/>
+        </w:rPr>
+        <w:t>Of the 36 tests, around 0.5 were significantly deviant from optimality. Most of these were from effortful groups, as the wait group just showed deviations for 2 seconds handling/4 cent, and 10 seconds handling/8 cent offers.</w:t>
       </w:r>
     </w:p>
     <w:p>
       <w:pPr>
         <w:pStyle w:val="BodyText"/>
+        <w:spacing w:before="0" w:after="0"/>
         <w:rPr>
           <w:rFonts w:ascii="Times New Roman" w:hAnsi="Times New Roman" w:cs="Times New Roman"/>
           <w:color w:val="000000" w:themeColor="text1"/>
@@ -1461,6 +1578,7 @@
     <w:p>
       <w:pPr>
         <w:pStyle w:val="Heading4"/>
+        <w:spacing w:before="0"/>
         <w:rPr>
           <w:rFonts w:ascii="Times New Roman" w:hAnsi="Times New Roman" w:cs="Times New Roman"/>
           <w:color w:val="000000" w:themeColor="text1"/>
@@ -1479,6 +1597,7 @@
     <w:p>
       <w:pPr>
         <w:pStyle w:val="FirstParagraph"/>
+        <w:spacing w:before="0" w:after="0"/>
         <w:rPr>
           <w:rFonts w:ascii="Times New Roman" w:hAnsi="Times New Roman" w:cs="Times New Roman"/>
           <w:color w:val="000000" w:themeColor="text1"/>
@@ -1490,15 +1609,7 @@
           <w:b/>
           <w:color w:val="000000" w:themeColor="text1"/>
         </w:rPr>
-        <w:t>16.2.</w:t>
-      </w:r>
-      <w:r>
-        <w:rPr>
-          <w:rFonts w:ascii="Times New Roman" w:hAnsi="Times New Roman" w:cs="Times New Roman"/>
-          <w:b/>
-          <w:color w:val="000000" w:themeColor="text1"/>
-        </w:rPr>
-        <w:t>1.</w:t>
+        <w:t>16.2.1.</w:t>
       </w:r>
       <w:r>
         <w:rPr>
@@ -1513,20 +1624,13 @@
           <w:i/>
           <w:color w:val="000000" w:themeColor="text1"/>
         </w:rPr>
-        <w:t>To compare preferences (hypothesis 4.2.), we will first perform a one-way ANOVA on the proportion of trials accepted using group as a factor. In addition, we will do pairwise comparisons on the proportion completed among all 4 groups using non-parametri</w:t>
-      </w:r>
-      <w:r>
-        <w:rPr>
-          <w:rFonts w:ascii="Times New Roman" w:hAnsi="Times New Roman" w:cs="Times New Roman"/>
-          <w:i/>
-          <w:color w:val="000000" w:themeColor="text1"/>
-        </w:rPr>
-        <w:t>c permutation contrasts (6 tests). The same approach will be used for total earnings. This will give us an initial glimpse on the potential differences in cost among conditions.</w:t>
+        <w:t>To compare preferences (hypothesis 4.2.), we will first perform a one-way ANOVA on the proportion of trials accepted using group as a factor. In addition, we will do pairwise comparisons on the proportion completed among all 4 groups using non-parametric permutation contrasts (6 tests). The same approach will be used for total earnings. This will give us an initial glimpse on the potential differences in cost among conditions.</w:t>
       </w:r>
     </w:p>
     <w:p>
       <w:pPr>
         <w:pStyle w:val="BodyText"/>
+        <w:spacing w:before="0" w:after="0"/>
         <w:rPr>
           <w:rFonts w:ascii="Times New Roman" w:hAnsi="Times New Roman" w:cs="Times New Roman"/>
           <w:color w:val="000000" w:themeColor="text1"/>
@@ -1584,36 +1688,24 @@
     <w:p>
       <w:pPr>
         <w:pStyle w:val="BodyText"/>
-        <w:rPr>
-          <w:rFonts w:ascii="Times New Roman" w:hAnsi="Times New Roman" w:cs="Times New Roman"/>
-          <w:color w:val="000000" w:themeColor="text1"/>
-        </w:rPr>
-      </w:pPr>
-      <w:r>
-        <w:rPr>
-          <w:rFonts w:ascii="Times New Roman" w:hAnsi="Times New Roman" w:cs="Times New Roman"/>
-          <w:color w:val="000000" w:themeColor="text1"/>
-        </w:rPr>
-        <w:t>The plots show that subjects in the wait condition accepted the least and ea</w:t>
-      </w:r>
-      <w:r>
-        <w:rPr>
-          <w:rFonts w:ascii="Times New Roman" w:hAnsi="Times New Roman" w:cs="Times New Roman"/>
-          <w:color w:val="000000" w:themeColor="text1"/>
-        </w:rPr>
-        <w:t>rned the most, suggesting a more optimal pattern of choices. Participants in the cognitive effort and easy conditions had higher more variable acceptance patterns, which are reflected in the comparatively low earnings. The reason why the easy condition doe</w:t>
-      </w:r>
-      <w:r>
-        <w:rPr>
-          <w:rFonts w:ascii="Times New Roman" w:hAnsi="Times New Roman" w:cs="Times New Roman"/>
-          <w:color w:val="000000" w:themeColor="text1"/>
-        </w:rPr>
-        <w:t>s not show variable earnings like the cognitive effort group is probably due to the quadratic relationship between earnings and acceptances shown before.</w:t>
+        <w:spacing w:before="0" w:after="0"/>
+        <w:rPr>
+          <w:rFonts w:ascii="Times New Roman" w:hAnsi="Times New Roman" w:cs="Times New Roman"/>
+          <w:color w:val="000000" w:themeColor="text1"/>
+        </w:rPr>
+      </w:pPr>
+      <w:r>
+        <w:rPr>
+          <w:rFonts w:ascii="Times New Roman" w:hAnsi="Times New Roman" w:cs="Times New Roman"/>
+          <w:color w:val="000000" w:themeColor="text1"/>
+        </w:rPr>
+        <w:t>The plots show that subjects in the wait condition accepted the least and earned the most, suggesting a more optimal pattern of choices. Participants in the cognitive effort and easy conditions had higher more variable acceptance patterns, which are reflected in the comparatively low earnings. The reason why the easy condition does not show variable earnings like the cognitive effort group is probably due to the quadratic relationship between earnings and acceptances shown before.</w:t>
       </w:r>
     </w:p>
     <w:p>
       <w:pPr>
         <w:pStyle w:val="BodyText"/>
+        <w:spacing w:before="0" w:after="0"/>
         <w:rPr>
           <w:rFonts w:ascii="Times New Roman" w:hAnsi="Times New Roman" w:cs="Times New Roman"/>
           <w:color w:val="000000" w:themeColor="text1"/>
@@ -1623,6 +1715,7 @@
     <w:p>
       <w:pPr>
         <w:pStyle w:val="BodyText"/>
+        <w:spacing w:before="0" w:after="0"/>
         <w:rPr>
           <w:rFonts w:ascii="Times New Roman" w:hAnsi="Times New Roman" w:cs="Times New Roman"/>
           <w:color w:val="000000" w:themeColor="text1"/>
@@ -1649,28 +1742,13 @@
           <w:i/>
           <w:color w:val="000000" w:themeColor="text1"/>
         </w:rPr>
-        <w:t>In order to further look at the effect of delay, work, and rewards, we will perform a repeate</w:t>
-      </w:r>
-      <w:r>
-        <w:rPr>
-          <w:rFonts w:ascii="Times New Roman" w:hAnsi="Times New Roman" w:cs="Times New Roman"/>
-          <w:i/>
-          <w:color w:val="000000" w:themeColor="text1"/>
-        </w:rPr>
-        <w:t>d measures ANOVA on the proportion completed for each combination of factors. Reward and handling time will be within-subject factors, and condition a between-subjects factor. In support of hypotheses 4.1. and 4.2., we anticipate significant main effects o</w:t>
-      </w:r>
-      <w:r>
-        <w:rPr>
-          <w:rFonts w:ascii="Times New Roman" w:hAnsi="Times New Roman" w:cs="Times New Roman"/>
-          <w:i/>
-          <w:color w:val="000000" w:themeColor="text1"/>
-        </w:rPr>
-        <w:t>f handling time, reward, and cost condition, but no interactions.</w:t>
+        <w:t>In order to further look at the effect of delay, work, and rewards, we will perform a repeated measures ANOVA on the proportion completed for each combination of factors. Reward and handling time will be within-subject factors, and condition a between-subjects factor. In support of hypotheses 4.1. and 4.2., we anticipate significant main effects of handling time, reward, and cost condition, but no interactions.</w:t>
       </w:r>
     </w:p>
     <w:p>
       <w:pPr>
         <w:pStyle w:val="BodyText"/>
+        <w:spacing w:before="0" w:after="0"/>
         <w:rPr>
           <w:rFonts w:ascii="Times New Roman" w:hAnsi="Times New Roman" w:cs="Times New Roman"/>
           <w:color w:val="000000" w:themeColor="text1"/>
@@ -1682,6 +1760,7 @@
           <w:noProof/>
           <w:color w:val="000000" w:themeColor="text1"/>
         </w:rPr>
+        <w:lastRenderedPageBreak/>
         <w:drawing>
           <wp:inline distT="0" distB="0" distL="0" distR="0">
             <wp:extent cx="5334000" cy="3556000"/>
@@ -1728,6 +1807,7 @@
     <w:p>
       <w:pPr>
         <w:pStyle w:val="TableCaption"/>
+        <w:spacing w:after="0"/>
         <w:rPr>
           <w:rFonts w:ascii="Times New Roman" w:hAnsi="Times New Roman" w:cs="Times New Roman"/>
           <w:color w:val="000000" w:themeColor="text1"/>
@@ -1745,7 +1825,6 @@
       <w:tblPr>
         <w:tblW w:w="0" w:type="pct"/>
         <w:tblLook w:val="07E0" w:firstRow="1" w:lastRow="1" w:firstColumn="1" w:lastColumn="1" w:noHBand="1" w:noVBand="1"/>
-        <w:tblCaption w:val="Analysis of Variance Model"/>
       </w:tblPr>
       <w:tblGrid>
         <w:gridCol w:w="3603"/>
@@ -1767,6 +1846,7 @@
           <w:p>
             <w:pPr>
               <w:pStyle w:val="Compact"/>
+              <w:spacing w:before="0" w:after="0"/>
               <w:jc w:val="center"/>
               <w:rPr>
                 <w:rFonts w:ascii="Times New Roman" w:hAnsi="Times New Roman" w:cs="Times New Roman"/>
@@ -1793,6 +1873,7 @@
           <w:p>
             <w:pPr>
               <w:pStyle w:val="Compact"/>
+              <w:spacing w:before="0" w:after="0"/>
               <w:jc w:val="center"/>
               <w:rPr>
                 <w:rFonts w:ascii="Times New Roman" w:hAnsi="Times New Roman" w:cs="Times New Roman"/>
@@ -1819,6 +1900,7 @@
           <w:p>
             <w:pPr>
               <w:pStyle w:val="Compact"/>
+              <w:spacing w:before="0" w:after="0"/>
               <w:jc w:val="center"/>
               <w:rPr>
                 <w:rFonts w:ascii="Times New Roman" w:hAnsi="Times New Roman" w:cs="Times New Roman"/>
@@ -1845,6 +1927,7 @@
           <w:p>
             <w:pPr>
               <w:pStyle w:val="Compact"/>
+              <w:spacing w:before="0" w:after="0"/>
               <w:jc w:val="center"/>
               <w:rPr>
                 <w:rFonts w:ascii="Times New Roman" w:hAnsi="Times New Roman" w:cs="Times New Roman"/>
@@ -1871,6 +1954,7 @@
           <w:p>
             <w:pPr>
               <w:pStyle w:val="Compact"/>
+              <w:spacing w:before="0" w:after="0"/>
               <w:jc w:val="center"/>
               <w:rPr>
                 <w:rFonts w:ascii="Times New Roman" w:hAnsi="Times New Roman" w:cs="Times New Roman"/>
@@ -1897,6 +1981,7 @@
           <w:p>
             <w:pPr>
               <w:pStyle w:val="Compact"/>
+              <w:spacing w:before="0" w:after="0"/>
               <w:jc w:val="center"/>
               <w:rPr>
                 <w:rFonts w:ascii="Times New Roman" w:hAnsi="Times New Roman" w:cs="Times New Roman"/>
@@ -1921,6 +2006,7 @@
           <w:p>
             <w:pPr>
               <w:pStyle w:val="Compact"/>
+              <w:spacing w:before="0" w:after="0"/>
               <w:jc w:val="center"/>
               <w:rPr>
                 <w:rFonts w:ascii="Times New Roman" w:hAnsi="Times New Roman" w:cs="Times New Roman"/>
@@ -1954,6 +2040,7 @@
           <w:p>
             <w:pPr>
               <w:pStyle w:val="Compact"/>
+              <w:spacing w:before="0" w:after="0"/>
               <w:jc w:val="center"/>
               <w:rPr>
                 <w:rFonts w:ascii="Times New Roman" w:hAnsi="Times New Roman" w:cs="Times New Roman"/>
@@ -1976,6 +2063,7 @@
           <w:p>
             <w:pPr>
               <w:pStyle w:val="Compact"/>
+              <w:spacing w:before="0" w:after="0"/>
               <w:jc w:val="center"/>
               <w:rPr>
                 <w:rFonts w:ascii="Times New Roman" w:hAnsi="Times New Roman" w:cs="Times New Roman"/>
@@ -1998,6 +2086,7 @@
           <w:p>
             <w:pPr>
               <w:pStyle w:val="Compact"/>
+              <w:spacing w:before="0" w:after="0"/>
               <w:jc w:val="center"/>
               <w:rPr>
                 <w:rFonts w:ascii="Times New Roman" w:hAnsi="Times New Roman" w:cs="Times New Roman"/>
@@ -2020,6 +2109,7 @@
           <w:p>
             <w:pPr>
               <w:pStyle w:val="Compact"/>
+              <w:spacing w:before="0" w:after="0"/>
               <w:jc w:val="center"/>
               <w:rPr>
                 <w:rFonts w:ascii="Times New Roman" w:hAnsi="Times New Roman" w:cs="Times New Roman"/>
@@ -2042,6 +2132,7 @@
           <w:p>
             <w:pPr>
               <w:pStyle w:val="Compact"/>
+              <w:spacing w:before="0" w:after="0"/>
               <w:jc w:val="center"/>
               <w:rPr>
                 <w:rFonts w:ascii="Times New Roman" w:hAnsi="Times New Roman" w:cs="Times New Roman"/>
@@ -2066,6 +2157,7 @@
           <w:p>
             <w:pPr>
               <w:pStyle w:val="Compact"/>
+              <w:spacing w:before="0" w:after="0"/>
               <w:jc w:val="center"/>
               <w:rPr>
                 <w:rFonts w:ascii="Times New Roman" w:hAnsi="Times New Roman" w:cs="Times New Roman"/>
@@ -2089,6 +2181,7 @@
           <w:p>
             <w:pPr>
               <w:pStyle w:val="Compact"/>
+              <w:spacing w:before="0" w:after="0"/>
               <w:jc w:val="center"/>
               <w:rPr>
                 <w:rFonts w:ascii="Times New Roman" w:hAnsi="Times New Roman" w:cs="Times New Roman"/>
@@ -2111,6 +2204,7 @@
           <w:p>
             <w:pPr>
               <w:pStyle w:val="Compact"/>
+              <w:spacing w:before="0" w:after="0"/>
               <w:jc w:val="center"/>
               <w:rPr>
                 <w:rFonts w:ascii="Times New Roman" w:hAnsi="Times New Roman" w:cs="Times New Roman"/>
@@ -2133,6 +2227,7 @@
           <w:p>
             <w:pPr>
               <w:pStyle w:val="Compact"/>
+              <w:spacing w:before="0" w:after="0"/>
               <w:jc w:val="center"/>
               <w:rPr>
                 <w:rFonts w:ascii="Times New Roman" w:hAnsi="Times New Roman" w:cs="Times New Roman"/>
@@ -2155,6 +2250,7 @@
           <w:p>
             <w:pPr>
               <w:pStyle w:val="Compact"/>
+              <w:spacing w:before="0" w:after="0"/>
               <w:jc w:val="center"/>
               <w:rPr>
                 <w:rFonts w:ascii="Times New Roman" w:hAnsi="Times New Roman" w:cs="Times New Roman"/>
@@ -2177,6 +2273,7 @@
           <w:p>
             <w:pPr>
               <w:pStyle w:val="Compact"/>
+              <w:spacing w:before="0" w:after="0"/>
               <w:jc w:val="center"/>
               <w:rPr>
                 <w:rFonts w:ascii="Times New Roman" w:hAnsi="Times New Roman" w:cs="Times New Roman"/>
@@ -2201,6 +2298,7 @@
           <w:p>
             <w:pPr>
               <w:pStyle w:val="Compact"/>
+              <w:spacing w:before="0" w:after="0"/>
               <w:jc w:val="center"/>
               <w:rPr>
                 <w:rFonts w:ascii="Times New Roman" w:hAnsi="Times New Roman" w:cs="Times New Roman"/>
@@ -2224,6 +2322,7 @@
           <w:p>
             <w:pPr>
               <w:pStyle w:val="Compact"/>
+              <w:spacing w:before="0" w:after="0"/>
               <w:jc w:val="center"/>
               <w:rPr>
                 <w:rFonts w:ascii="Times New Roman" w:hAnsi="Times New Roman" w:cs="Times New Roman"/>
@@ -2246,6 +2345,7 @@
           <w:p>
             <w:pPr>
               <w:pStyle w:val="Compact"/>
+              <w:spacing w:before="0" w:after="0"/>
               <w:jc w:val="center"/>
               <w:rPr>
                 <w:rFonts w:ascii="Times New Roman" w:hAnsi="Times New Roman" w:cs="Times New Roman"/>
@@ -2268,6 +2368,7 @@
           <w:p>
             <w:pPr>
               <w:pStyle w:val="Compact"/>
+              <w:spacing w:before="0" w:after="0"/>
               <w:jc w:val="center"/>
               <w:rPr>
                 <w:rFonts w:ascii="Times New Roman" w:hAnsi="Times New Roman" w:cs="Times New Roman"/>
@@ -2290,6 +2391,7 @@
           <w:p>
             <w:pPr>
               <w:pStyle w:val="Compact"/>
+              <w:spacing w:before="0" w:after="0"/>
               <w:jc w:val="center"/>
               <w:rPr>
                 <w:rFonts w:ascii="Times New Roman" w:hAnsi="Times New Roman" w:cs="Times New Roman"/>
@@ -2312,6 +2414,7 @@
           <w:p>
             <w:pPr>
               <w:pStyle w:val="Compact"/>
+              <w:spacing w:before="0" w:after="0"/>
               <w:jc w:val="center"/>
               <w:rPr>
                 <w:rFonts w:ascii="Times New Roman" w:hAnsi="Times New Roman" w:cs="Times New Roman"/>
@@ -2336,6 +2439,7 @@
           <w:p>
             <w:pPr>
               <w:pStyle w:val="Compact"/>
+              <w:spacing w:before="0" w:after="0"/>
               <w:jc w:val="center"/>
               <w:rPr>
                 <w:rFonts w:ascii="Times New Roman" w:hAnsi="Times New Roman" w:cs="Times New Roman"/>
@@ -2369,6 +2473,7 @@
           <w:p>
             <w:pPr>
               <w:pStyle w:val="Compact"/>
+              <w:spacing w:before="0" w:after="0"/>
               <w:jc w:val="center"/>
               <w:rPr>
                 <w:rFonts w:ascii="Times New Roman" w:hAnsi="Times New Roman" w:cs="Times New Roman"/>
@@ -2391,6 +2496,7 @@
           <w:p>
             <w:pPr>
               <w:pStyle w:val="Compact"/>
+              <w:spacing w:before="0" w:after="0"/>
               <w:jc w:val="center"/>
               <w:rPr>
                 <w:rFonts w:ascii="Times New Roman" w:hAnsi="Times New Roman" w:cs="Times New Roman"/>
@@ -2413,6 +2519,7 @@
           <w:p>
             <w:pPr>
               <w:pStyle w:val="Compact"/>
+              <w:spacing w:before="0" w:after="0"/>
               <w:jc w:val="center"/>
               <w:rPr>
                 <w:rFonts w:ascii="Times New Roman" w:hAnsi="Times New Roman" w:cs="Times New Roman"/>
@@ -2435,6 +2542,7 @@
           <w:p>
             <w:pPr>
               <w:pStyle w:val="Compact"/>
+              <w:spacing w:before="0" w:after="0"/>
               <w:jc w:val="center"/>
               <w:rPr>
                 <w:rFonts w:ascii="Times New Roman" w:hAnsi="Times New Roman" w:cs="Times New Roman"/>
@@ -2457,6 +2565,7 @@
           <w:p>
             <w:pPr>
               <w:pStyle w:val="Compact"/>
+              <w:spacing w:before="0" w:after="0"/>
               <w:jc w:val="center"/>
               <w:rPr>
                 <w:rFonts w:ascii="Times New Roman" w:hAnsi="Times New Roman" w:cs="Times New Roman"/>
@@ -2481,6 +2590,7 @@
           <w:p>
             <w:pPr>
               <w:pStyle w:val="Compact"/>
+              <w:spacing w:before="0" w:after="0"/>
               <w:jc w:val="center"/>
               <w:rPr>
                 <w:rFonts w:ascii="Times New Roman" w:hAnsi="Times New Roman" w:cs="Times New Roman"/>
@@ -2514,6 +2624,7 @@
           <w:p>
             <w:pPr>
               <w:pStyle w:val="Compact"/>
+              <w:spacing w:before="0" w:after="0"/>
               <w:jc w:val="center"/>
               <w:rPr>
                 <w:rFonts w:ascii="Times New Roman" w:hAnsi="Times New Roman" w:cs="Times New Roman"/>
@@ -2536,6 +2647,7 @@
           <w:p>
             <w:pPr>
               <w:pStyle w:val="Compact"/>
+              <w:spacing w:before="0" w:after="0"/>
               <w:jc w:val="center"/>
               <w:rPr>
                 <w:rFonts w:ascii="Times New Roman" w:hAnsi="Times New Roman" w:cs="Times New Roman"/>
@@ -2558,6 +2670,7 @@
           <w:p>
             <w:pPr>
               <w:pStyle w:val="Compact"/>
+              <w:spacing w:before="0" w:after="0"/>
               <w:jc w:val="center"/>
               <w:rPr>
                 <w:rFonts w:ascii="Times New Roman" w:hAnsi="Times New Roman" w:cs="Times New Roman"/>
@@ -2580,6 +2693,7 @@
           <w:p>
             <w:pPr>
               <w:pStyle w:val="Compact"/>
+              <w:spacing w:before="0" w:after="0"/>
               <w:jc w:val="center"/>
               <w:rPr>
                 <w:rFonts w:ascii="Times New Roman" w:hAnsi="Times New Roman" w:cs="Times New Roman"/>
@@ -2602,6 +2716,7 @@
           <w:p>
             <w:pPr>
               <w:pStyle w:val="Compact"/>
+              <w:spacing w:before="0" w:after="0"/>
               <w:jc w:val="center"/>
               <w:rPr>
                 <w:rFonts w:ascii="Times New Roman" w:hAnsi="Times New Roman" w:cs="Times New Roman"/>
@@ -2626,6 +2741,7 @@
           <w:p>
             <w:pPr>
               <w:pStyle w:val="Compact"/>
+              <w:spacing w:before="0" w:after="0"/>
               <w:jc w:val="center"/>
               <w:rPr>
                 <w:rFonts w:ascii="Times New Roman" w:hAnsi="Times New Roman" w:cs="Times New Roman"/>
@@ -2653,6 +2769,7 @@
           <w:p>
             <w:pPr>
               <w:pStyle w:val="Compact"/>
+              <w:spacing w:before="0" w:after="0"/>
               <w:jc w:val="center"/>
               <w:rPr>
                 <w:rFonts w:ascii="Times New Roman" w:hAnsi="Times New Roman" w:cs="Times New Roman"/>
@@ -2675,6 +2792,7 @@
           <w:p>
             <w:pPr>
               <w:pStyle w:val="Compact"/>
+              <w:spacing w:before="0" w:after="0"/>
               <w:jc w:val="center"/>
               <w:rPr>
                 <w:rFonts w:ascii="Times New Roman" w:hAnsi="Times New Roman" w:cs="Times New Roman"/>
@@ -2697,6 +2815,7 @@
           <w:p>
             <w:pPr>
               <w:pStyle w:val="Compact"/>
+              <w:spacing w:before="0" w:after="0"/>
               <w:jc w:val="center"/>
               <w:rPr>
                 <w:rFonts w:ascii="Times New Roman" w:hAnsi="Times New Roman" w:cs="Times New Roman"/>
@@ -2719,6 +2838,7 @@
           <w:p>
             <w:pPr>
               <w:pStyle w:val="Compact"/>
+              <w:spacing w:before="0" w:after="0"/>
               <w:jc w:val="center"/>
               <w:rPr>
                 <w:rFonts w:ascii="Times New Roman" w:hAnsi="Times New Roman" w:cs="Times New Roman"/>
@@ -2741,6 +2861,7 @@
           <w:p>
             <w:pPr>
               <w:pStyle w:val="Compact"/>
+              <w:spacing w:before="0" w:after="0"/>
               <w:jc w:val="center"/>
               <w:rPr>
                 <w:rFonts w:ascii="Times New Roman" w:hAnsi="Times New Roman" w:cs="Times New Roman"/>
@@ -2765,6 +2886,7 @@
           <w:p>
             <w:pPr>
               <w:pStyle w:val="Compact"/>
+              <w:spacing w:before="0" w:after="0"/>
               <w:jc w:val="center"/>
               <w:rPr>
                 <w:rFonts w:ascii="Times New Roman" w:hAnsi="Times New Roman" w:cs="Times New Roman"/>
@@ -2808,6 +2930,7 @@
           <w:p>
             <w:pPr>
               <w:pStyle w:val="Compact"/>
+              <w:spacing w:before="0" w:after="0"/>
               <w:jc w:val="center"/>
               <w:rPr>
                 <w:rFonts w:ascii="Times New Roman" w:hAnsi="Times New Roman" w:cs="Times New Roman"/>
@@ -2830,6 +2953,7 @@
           <w:p>
             <w:pPr>
               <w:pStyle w:val="Compact"/>
+              <w:spacing w:before="0" w:after="0"/>
               <w:jc w:val="center"/>
               <w:rPr>
                 <w:rFonts w:ascii="Times New Roman" w:hAnsi="Times New Roman" w:cs="Times New Roman"/>
@@ -2852,6 +2976,7 @@
           <w:p>
             <w:pPr>
               <w:pStyle w:val="Compact"/>
+              <w:spacing w:before="0" w:after="0"/>
               <w:jc w:val="center"/>
               <w:rPr>
                 <w:rFonts w:ascii="Times New Roman" w:hAnsi="Times New Roman" w:cs="Times New Roman"/>
@@ -2874,6 +2999,7 @@
           <w:p>
             <w:pPr>
               <w:pStyle w:val="Compact"/>
+              <w:spacing w:before="0" w:after="0"/>
               <w:jc w:val="center"/>
               <w:rPr>
                 <w:rFonts w:ascii="Times New Roman" w:hAnsi="Times New Roman" w:cs="Times New Roman"/>
@@ -2896,6 +3022,7 @@
           <w:p>
             <w:pPr>
               <w:pStyle w:val="Compact"/>
+              <w:spacing w:before="0" w:after="0"/>
               <w:jc w:val="center"/>
               <w:rPr>
                 <w:rFonts w:ascii="Times New Roman" w:hAnsi="Times New Roman" w:cs="Times New Roman"/>
@@ -2920,6 +3047,7 @@
           <w:p>
             <w:pPr>
               <w:pStyle w:val="Compact"/>
+              <w:spacing w:before="0" w:after="0"/>
               <w:jc w:val="center"/>
               <w:rPr>
                 <w:rFonts w:ascii="Times New Roman" w:hAnsi="Times New Roman" w:cs="Times New Roman"/>
@@ -2943,6 +3071,7 @@
           <w:p>
             <w:pPr>
               <w:pStyle w:val="Compact"/>
+              <w:spacing w:before="0" w:after="0"/>
               <w:jc w:val="center"/>
               <w:rPr>
                 <w:rFonts w:ascii="Times New Roman" w:hAnsi="Times New Roman" w:cs="Times New Roman"/>
@@ -2965,6 +3094,7 @@
           <w:p>
             <w:pPr>
               <w:pStyle w:val="Compact"/>
+              <w:spacing w:before="0" w:after="0"/>
               <w:jc w:val="center"/>
               <w:rPr>
                 <w:rFonts w:ascii="Times New Roman" w:hAnsi="Times New Roman" w:cs="Times New Roman"/>
@@ -2987,6 +3117,7 @@
           <w:p>
             <w:pPr>
               <w:pStyle w:val="Compact"/>
+              <w:spacing w:before="0" w:after="0"/>
               <w:jc w:val="center"/>
               <w:rPr>
                 <w:rFonts w:ascii="Times New Roman" w:hAnsi="Times New Roman" w:cs="Times New Roman"/>
@@ -3009,6 +3140,7 @@
           <w:p>
             <w:pPr>
               <w:pStyle w:val="Compact"/>
+              <w:spacing w:before="0" w:after="0"/>
               <w:jc w:val="center"/>
               <w:rPr>
                 <w:rFonts w:ascii="Times New Roman" w:hAnsi="Times New Roman" w:cs="Times New Roman"/>
@@ -3031,6 +3163,7 @@
           <w:p>
             <w:pPr>
               <w:pStyle w:val="Compact"/>
+              <w:spacing w:before="0" w:after="0"/>
               <w:jc w:val="center"/>
               <w:rPr>
                 <w:rFonts w:ascii="Times New Roman" w:hAnsi="Times New Roman" w:cs="Times New Roman"/>
@@ -3051,6 +3184,7 @@
     <w:p>
       <w:pPr>
         <w:pStyle w:val="BodyText"/>
+        <w:spacing w:before="0" w:after="0"/>
         <w:rPr>
           <w:rFonts w:ascii="Times New Roman" w:hAnsi="Times New Roman" w:cs="Times New Roman"/>
           <w:color w:val="000000" w:themeColor="text1"/>
@@ -3060,6 +3194,7 @@
     <w:p>
       <w:pPr>
         <w:pStyle w:val="BodyText"/>
+        <w:spacing w:before="0" w:after="0"/>
         <w:rPr>
           <w:rFonts w:ascii="Times New Roman" w:hAnsi="Times New Roman" w:cs="Times New Roman"/>
           <w:color w:val="000000" w:themeColor="text1"/>
@@ -3086,45 +3221,13 @@
           <w:i/>
           <w:color w:val="000000" w:themeColor="text1"/>
         </w:rPr>
-        <w:t>We will compute the probability of accepting a trial with a mixed-effects logistic regression. Based on the task structure and our main question, our a priori model of interest will include cost condition, handling time, and reward amount as fixed main eff</w:t>
-      </w:r>
-      <w:r>
-        <w:rPr>
-          <w:rFonts w:ascii="Times New Roman" w:hAnsi="Times New Roman" w:cs="Times New Roman"/>
-          <w:i/>
-          <w:color w:val="000000" w:themeColor="text1"/>
-        </w:rPr>
-        <w:t xml:space="preserve">ects, and subject ID </w:t>
-      </w:r>
-      <w:r>
-        <w:rPr>
-          <w:rFonts w:ascii="Times New Roman" w:hAnsi="Times New Roman" w:cs="Times New Roman"/>
-          <w:i/>
-          <w:color w:val="000000" w:themeColor="text1"/>
-        </w:rPr>
-        <w:lastRenderedPageBreak/>
-        <w:t>as a random effect. Cost condition will be modeled with three categorical terms, with the fourth condition as the reference condition. We will run three versions of the model with different reference conditions, in order to test all pa</w:t>
-      </w:r>
-      <w:r>
-        <w:rPr>
-          <w:rFonts w:ascii="Times New Roman" w:hAnsi="Times New Roman" w:cs="Times New Roman"/>
-          <w:i/>
-          <w:color w:val="000000" w:themeColor="text1"/>
-        </w:rPr>
-        <w:t>irwise differences among the four cost conditions. As with 16.2.2., we anticipate significant main effects (coefficients different than zero) of handling time, reward, and cost condition. We hypothesize that the differences among cost conditions will follo</w:t>
-      </w:r>
-      <w:r>
-        <w:rPr>
-          <w:rFonts w:ascii="Times New Roman" w:hAnsi="Times New Roman" w:cs="Times New Roman"/>
-          <w:i/>
-          <w:color w:val="000000" w:themeColor="text1"/>
-        </w:rPr>
-        <w:t>w the pattern described in 4.2.</w:t>
+        <w:t>We will compute the probability of accepting a trial with a mixed-effects logistic regression. Based on the task structure and our main question, our a priori model of interest will include cost condition, handling time, and reward amount as fixed main effects, and subject ID as a random effect. Cost condition will be modeled with three categorical terms, with the fourth condition as the reference condition. We will run three versions of the model with different reference conditions, in order to test all pairwise differences among the four cost conditions. As with 16.2.2., we anticipate significant main effects (coefficients different than zero) of handling time, reward, and cost condition. We hypothesize that the differences among cost conditions will follow the pattern described in 4.2.</w:t>
       </w:r>
     </w:p>
     <w:p>
       <w:pPr>
         <w:pStyle w:val="BodyText"/>
+        <w:spacing w:before="0" w:after="0"/>
         <w:rPr>
           <w:rFonts w:ascii="Times New Roman" w:hAnsi="Times New Roman" w:cs="Times New Roman"/>
           <w:color w:val="000000" w:themeColor="text1"/>
@@ -3231,6 +3334,7 @@
     <w:p>
       <w:pPr>
         <w:pStyle w:val="BodyText"/>
+        <w:spacing w:before="0" w:after="0"/>
         <w:rPr>
           <w:rFonts w:ascii="Times New Roman" w:hAnsi="Times New Roman" w:cs="Times New Roman"/>
           <w:color w:val="000000" w:themeColor="text1"/>
@@ -3257,7 +3361,7 @@
           <w:i/>
           <w:color w:val="000000" w:themeColor="text1"/>
         </w:rPr>
-        <w:t>Next, we will examine whether the a priori model from 16.2.3. outperforms both simpler and more complex models. Unlike the individual logistic regression fits in 16.1.1., a mixed-effects approach gives us a better</w:t>
+        <w:t xml:space="preserve">Next, we will examine whether the a priori model from 16.2.3. outperforms both simpler and more complex models. Unlike the individual logistic regression fits in 16.1.1., a mixed-effects approach gives us a better goodness of fit measure for model comparisons. We will determine the best model (combination of predictors) using Akaike’s Information Criterion (AIC) to determine the model that minimizes the negative log-likelihood while penalizing the addition of parameters. The regression with each combination of predictors will be fitted in the following </w:t>
       </w:r>
       <w:r>
         <w:rPr>
@@ -3265,37 +3369,14 @@
           <w:i/>
           <w:color w:val="000000" w:themeColor="text1"/>
         </w:rPr>
-        <w:t xml:space="preserve"> goodness of fit measure for model comparisons. We will determine the best model (combination of predictors) using Akaike’s Information Criterion (AIC) to determine the model that minimizes the negative log-likelihood while penalizing the addition </w:t>
-      </w:r>
-      <w:r>
-        <w:rPr>
-          <w:rFonts w:ascii="Times New Roman" w:hAnsi="Times New Roman" w:cs="Times New Roman"/>
-          <w:i/>
-          <w:color w:val="000000" w:themeColor="text1"/>
-        </w:rPr>
         <w:lastRenderedPageBreak/>
-        <w:t>of param</w:t>
-      </w:r>
-      <w:r>
-        <w:rPr>
-          <w:rFonts w:ascii="Times New Roman" w:hAnsi="Times New Roman" w:cs="Times New Roman"/>
-          <w:i/>
-          <w:color w:val="000000" w:themeColor="text1"/>
-        </w:rPr>
-        <w:t>eters. The regression with each combination of predictors will be fitted in the following order: 1) intercept only; 2) condition only; 3) handling time only; 4) reward only; 5) condition, handling, and reward main effects (from 16.2.3.); 6) adding a handli</w:t>
-      </w:r>
-      <w:r>
-        <w:rPr>
-          <w:rFonts w:ascii="Times New Roman" w:hAnsi="Times New Roman" w:cs="Times New Roman"/>
-          <w:i/>
-          <w:color w:val="000000" w:themeColor="text1"/>
-        </w:rPr>
-        <w:t>ng-by-reward interaction; and 7) adding all three possible two-way interactions. We predict that model 5 will have the lowest AIC.</w:t>
+        <w:t>order: 1) intercept only; 2) condition only; 3) handling time only; 4) reward only; 5) condition, handling, and reward main effects (from 16.2.3.); 6) adding a handling-by-reward interaction; and 7) adding all three possible two-way interactions. We predict that model 5 will have the lowest AIC.</w:t>
       </w:r>
     </w:p>
     <w:p>
       <w:pPr>
         <w:pStyle w:val="BodyText"/>
+        <w:spacing w:before="0" w:after="0"/>
         <w:rPr>
           <w:rFonts w:ascii="Times New Roman" w:hAnsi="Times New Roman" w:cs="Times New Roman"/>
           <w:color w:val="000000" w:themeColor="text1"/>
@@ -3353,6 +3434,7 @@
     <w:p>
       <w:pPr>
         <w:pStyle w:val="BodyText"/>
+        <w:spacing w:before="0" w:after="0"/>
         <w:rPr>
           <w:rFonts w:ascii="Times New Roman" w:hAnsi="Times New Roman" w:cs="Times New Roman"/>
           <w:color w:val="000000" w:themeColor="text1"/>
@@ -3362,6 +3444,7 @@
     <w:p>
       <w:pPr>
         <w:pStyle w:val="Heading4"/>
+        <w:spacing w:before="0"/>
         <w:rPr>
           <w:rFonts w:ascii="Times New Roman" w:hAnsi="Times New Roman" w:cs="Times New Roman"/>
           <w:color w:val="000000" w:themeColor="text1"/>
@@ -3380,6 +3463,7 @@
     <w:p>
       <w:pPr>
         <w:pStyle w:val="FirstParagraph"/>
+        <w:spacing w:before="0" w:after="0"/>
         <w:rPr>
           <w:rFonts w:ascii="Times New Roman" w:hAnsi="Times New Roman" w:cs="Times New Roman"/>
           <w:color w:val="000000" w:themeColor="text1"/>
@@ -3406,20 +3490,13 @@
           <w:i/>
           <w:color w:val="000000" w:themeColor="text1"/>
         </w:rPr>
-        <w:t xml:space="preserve">Response times (RT) for quit responses will be presented in a descriptive manner in order to examine whether participants tended to quit early or late within individual trials. Each cost group’s response time distribution will contain the pooled RT across </w:t>
-      </w:r>
-      <w:r>
-        <w:rPr>
-          <w:rFonts w:ascii="Times New Roman" w:hAnsi="Times New Roman" w:cs="Times New Roman"/>
-          <w:i/>
-          <w:color w:val="000000" w:themeColor="text1"/>
-        </w:rPr>
-        <w:t>its corresponding participants, and we will display the empirical cumulative distribution functions for each condition. Short RT would suggest confident and stable decisions (in support of 4.3.1.).</w:t>
+        <w:t>Response times (RT) for quit responses will be presented in a descriptive manner in order to examine whether participants tended to quit early or late within individual trials. Each cost group’s response time distribution will contain the pooled RT across its corresponding participants, and we will display the empirical cumulative distribution functions for each condition. Short RT would suggest confident and stable decisions (in support of 4.3.1.).</w:t>
       </w:r>
     </w:p>
     <w:p>
       <w:pPr>
         <w:pStyle w:val="FigurewithCaption"/>
+        <w:spacing w:after="0"/>
         <w:rPr>
           <w:rFonts w:ascii="Times New Roman" w:hAnsi="Times New Roman" w:cs="Times New Roman"/>
           <w:color w:val="000000" w:themeColor="text1"/>
@@ -3478,29 +3555,24 @@
     <w:p>
       <w:pPr>
         <w:pStyle w:val="ImageCaption"/>
-        <w:rPr>
-          <w:rFonts w:ascii="Times New Roman" w:hAnsi="Times New Roman" w:cs="Times New Roman"/>
-          <w:color w:val="000000" w:themeColor="text1"/>
-        </w:rPr>
-      </w:pPr>
-      <w:r>
-        <w:rPr>
-          <w:rFonts w:ascii="Times New Roman" w:hAnsi="Times New Roman" w:cs="Times New Roman"/>
-          <w:color w:val="000000" w:themeColor="text1"/>
-        </w:rPr>
-        <w:t>ECDFs of pooled response times from each group. Response</w:t>
-      </w:r>
-      <w:r>
-        <w:rPr>
-          <w:rFonts w:ascii="Times New Roman" w:hAnsi="Times New Roman" w:cs="Times New Roman"/>
-          <w:color w:val="000000" w:themeColor="text1"/>
-        </w:rPr>
-        <w:t>s were overall quick, with the wait group being slightly slower.</w:t>
+        <w:spacing w:after="0"/>
+        <w:rPr>
+          <w:rFonts w:ascii="Times New Roman" w:hAnsi="Times New Roman" w:cs="Times New Roman"/>
+          <w:color w:val="000000" w:themeColor="text1"/>
+        </w:rPr>
+      </w:pPr>
+      <w:r>
+        <w:rPr>
+          <w:rFonts w:ascii="Times New Roman" w:hAnsi="Times New Roman" w:cs="Times New Roman"/>
+          <w:color w:val="000000" w:themeColor="text1"/>
+        </w:rPr>
+        <w:t>ECDFs of pooled response times from each group. Responses were overall quick, with the wait group being slightly slower.</w:t>
       </w:r>
     </w:p>
     <w:p>
       <w:pPr>
         <w:pStyle w:val="BodyText"/>
+        <w:spacing w:before="0" w:after="0"/>
         <w:rPr>
           <w:rFonts w:ascii="Times New Roman" w:hAnsi="Times New Roman" w:cs="Times New Roman"/>
           <w:color w:val="000000" w:themeColor="text1"/>
@@ -3527,28 +3599,13 @@
           <w:i/>
           <w:color w:val="000000" w:themeColor="text1"/>
         </w:rPr>
-        <w:t>In order to further examine choice stability (hypothesis 4.3.1.), we will compute each participant’s total proportion of acceptances pre- and post-midpoint. For each cost condition se</w:t>
-      </w:r>
-      <w:r>
-        <w:rPr>
-          <w:rFonts w:ascii="Times New Roman" w:hAnsi="Times New Roman" w:cs="Times New Roman"/>
-          <w:i/>
-          <w:color w:val="000000" w:themeColor="text1"/>
-        </w:rPr>
-        <w:t>parately, we will fit a linear model that predicts post-midpoint acceptance from before-midpoint rates. We will report the slopes and 95% confidence intervals (CI) for each cost group. CIs containing 1 will denote that participants in that group produced c</w:t>
-      </w:r>
-      <w:r>
-        <w:rPr>
-          <w:rFonts w:ascii="Times New Roman" w:hAnsi="Times New Roman" w:cs="Times New Roman"/>
-          <w:i/>
-          <w:color w:val="000000" w:themeColor="text1"/>
-        </w:rPr>
-        <w:t>onsistent choices.</w:t>
+        <w:t>In order to further examine choice stability (hypothesis 4.3.1.), we will compute each participant’s total proportion of acceptances pre- and post-midpoint. For each cost condition separately, we will fit a linear model that predicts post-midpoint acceptance from before-midpoint rates. We will report the slopes and 95% confidence intervals (CI) for each cost group. CIs containing 1 will denote that participants in that group produced consistent choices.</w:t>
       </w:r>
     </w:p>
     <w:p>
       <w:pPr>
         <w:pStyle w:val="FigurewithCaption"/>
+        <w:spacing w:after="0"/>
         <w:rPr>
           <w:rFonts w:ascii="Times New Roman" w:hAnsi="Times New Roman" w:cs="Times New Roman"/>
           <w:color w:val="000000" w:themeColor="text1"/>
@@ -3607,6 +3664,7 @@
     <w:p>
       <w:pPr>
         <w:pStyle w:val="ImageCaption"/>
+        <w:spacing w:after="0"/>
         <w:rPr>
           <w:rFonts w:ascii="Times New Roman" w:hAnsi="Times New Roman" w:cs="Times New Roman"/>
           <w:color w:val="000000" w:themeColor="text1"/>
@@ -3623,6 +3681,7 @@
     <w:p>
       <w:pPr>
         <w:pStyle w:val="BodyText"/>
+        <w:spacing w:before="0" w:after="0"/>
         <w:rPr>
           <w:rFonts w:ascii="Times New Roman" w:hAnsi="Times New Roman" w:cs="Times New Roman"/>
           <w:color w:val="000000" w:themeColor="text1"/>
@@ -3639,6 +3698,7 @@
     <w:p>
       <w:pPr>
         <w:pStyle w:val="TableCaption"/>
+        <w:spacing w:after="0"/>
         <w:rPr>
           <w:rFonts w:ascii="Times New Roman" w:hAnsi="Times New Roman" w:cs="Times New Roman"/>
           <w:color w:val="000000" w:themeColor="text1"/>
@@ -3656,7 +3716,6 @@
       <w:tblPr>
         <w:tblW w:w="0" w:type="pct"/>
         <w:tblLook w:val="07E0" w:firstRow="1" w:lastRow="1" w:firstColumn="1" w:lastColumn="1" w:noHBand="1" w:noVBand="1"/>
-        <w:tblCaption w:val="Predicting Post-mid acceptance from pre-mid choices: Coefficients and CI."/>
       </w:tblPr>
       <w:tblGrid>
         <w:gridCol w:w="1177"/>
@@ -3676,6 +3735,7 @@
           <w:p>
             <w:pPr>
               <w:pStyle w:val="Compact"/>
+              <w:spacing w:before="0" w:after="0"/>
               <w:rPr>
                 <w:rFonts w:ascii="Times New Roman" w:hAnsi="Times New Roman" w:cs="Times New Roman"/>
                 <w:color w:val="000000" w:themeColor="text1"/>
@@ -3701,6 +3761,7 @@
           <w:p>
             <w:pPr>
               <w:pStyle w:val="Compact"/>
+              <w:spacing w:before="0" w:after="0"/>
               <w:jc w:val="center"/>
               <w:rPr>
                 <w:rFonts w:ascii="Times New Roman" w:hAnsi="Times New Roman" w:cs="Times New Roman"/>
@@ -3727,6 +3788,7 @@
           <w:p>
             <w:pPr>
               <w:pStyle w:val="Compact"/>
+              <w:spacing w:before="0" w:after="0"/>
               <w:jc w:val="right"/>
               <w:rPr>
                 <w:rFonts w:ascii="Times New Roman" w:hAnsi="Times New Roman" w:cs="Times New Roman"/>
@@ -3753,6 +3815,7 @@
           <w:p>
             <w:pPr>
               <w:pStyle w:val="Compact"/>
+              <w:spacing w:before="0" w:after="0"/>
               <w:jc w:val="right"/>
               <w:rPr>
                 <w:rFonts w:ascii="Times New Roman" w:hAnsi="Times New Roman" w:cs="Times New Roman"/>
@@ -3777,6 +3840,7 @@
           <w:p>
             <w:pPr>
               <w:pStyle w:val="Compact"/>
+              <w:spacing w:before="0" w:after="0"/>
               <w:rPr>
                 <w:rFonts w:ascii="Times New Roman" w:hAnsi="Times New Roman" w:cs="Times New Roman"/>
                 <w:color w:val="000000" w:themeColor="text1"/>
@@ -3798,6 +3862,7 @@
           <w:p>
             <w:pPr>
               <w:pStyle w:val="Compact"/>
+              <w:spacing w:before="0" w:after="0"/>
               <w:jc w:val="center"/>
               <w:rPr>
                 <w:rFonts w:ascii="Times New Roman" w:hAnsi="Times New Roman" w:cs="Times New Roman"/>
@@ -3824,6 +3889,7 @@
           <w:p>
             <w:pPr>
               <w:pStyle w:val="Compact"/>
+              <w:spacing w:before="0" w:after="0"/>
               <w:jc w:val="right"/>
               <w:rPr>
                 <w:rFonts w:ascii="Times New Roman" w:hAnsi="Times New Roman" w:cs="Times New Roman"/>
@@ -3850,6 +3916,7 @@
           <w:p>
             <w:pPr>
               <w:pStyle w:val="Compact"/>
+              <w:spacing w:before="0" w:after="0"/>
               <w:jc w:val="right"/>
               <w:rPr>
                 <w:rFonts w:ascii="Times New Roman" w:hAnsi="Times New Roman" w:cs="Times New Roman"/>
@@ -3878,6 +3945,7 @@
           <w:p>
             <w:pPr>
               <w:pStyle w:val="Compact"/>
+              <w:spacing w:before="0" w:after="0"/>
               <w:rPr>
                 <w:rFonts w:ascii="Times New Roman" w:hAnsi="Times New Roman" w:cs="Times New Roman"/>
                 <w:color w:val="000000" w:themeColor="text1"/>
@@ -3899,6 +3967,7 @@
           <w:p>
             <w:pPr>
               <w:pStyle w:val="Compact"/>
+              <w:spacing w:before="0" w:after="0"/>
               <w:jc w:val="center"/>
               <w:rPr>
                 <w:rFonts w:ascii="Times New Roman" w:hAnsi="Times New Roman" w:cs="Times New Roman"/>
@@ -3925,6 +3994,7 @@
           <w:p>
             <w:pPr>
               <w:pStyle w:val="Compact"/>
+              <w:spacing w:before="0" w:after="0"/>
               <w:jc w:val="right"/>
               <w:rPr>
                 <w:rFonts w:ascii="Times New Roman" w:hAnsi="Times New Roman" w:cs="Times New Roman"/>
@@ -3951,6 +4021,7 @@
           <w:p>
             <w:pPr>
               <w:pStyle w:val="Compact"/>
+              <w:spacing w:before="0" w:after="0"/>
               <w:jc w:val="right"/>
               <w:rPr>
                 <w:rFonts w:ascii="Times New Roman" w:hAnsi="Times New Roman" w:cs="Times New Roman"/>
@@ -3979,6 +4050,7 @@
           <w:p>
             <w:pPr>
               <w:pStyle w:val="Compact"/>
+              <w:spacing w:before="0" w:after="0"/>
               <w:rPr>
                 <w:rFonts w:ascii="Times New Roman" w:hAnsi="Times New Roman" w:cs="Times New Roman"/>
                 <w:color w:val="000000" w:themeColor="text1"/>
@@ -4000,6 +4072,7 @@
           <w:p>
             <w:pPr>
               <w:pStyle w:val="Compact"/>
+              <w:spacing w:before="0" w:after="0"/>
               <w:jc w:val="center"/>
               <w:rPr>
                 <w:rFonts w:ascii="Times New Roman" w:hAnsi="Times New Roman" w:cs="Times New Roman"/>
@@ -4026,6 +4099,7 @@
           <w:p>
             <w:pPr>
               <w:pStyle w:val="Compact"/>
+              <w:spacing w:before="0" w:after="0"/>
               <w:jc w:val="right"/>
               <w:rPr>
                 <w:rFonts w:ascii="Times New Roman" w:hAnsi="Times New Roman" w:cs="Times New Roman"/>
@@ -4052,6 +4126,7 @@
           <w:p>
             <w:pPr>
               <w:pStyle w:val="Compact"/>
+              <w:spacing w:before="0" w:after="0"/>
               <w:jc w:val="right"/>
               <w:rPr>
                 <w:rFonts w:ascii="Times New Roman" w:hAnsi="Times New Roman" w:cs="Times New Roman"/>
@@ -4080,6 +4155,7 @@
           <w:p>
             <w:pPr>
               <w:pStyle w:val="Compact"/>
+              <w:spacing w:before="0" w:after="0"/>
               <w:rPr>
                 <w:rFonts w:ascii="Times New Roman" w:hAnsi="Times New Roman" w:cs="Times New Roman"/>
                 <w:color w:val="000000" w:themeColor="text1"/>
@@ -4101,6 +4177,7 @@
           <w:p>
             <w:pPr>
               <w:pStyle w:val="Compact"/>
+              <w:spacing w:before="0" w:after="0"/>
               <w:jc w:val="center"/>
               <w:rPr>
                 <w:rFonts w:ascii="Times New Roman" w:hAnsi="Times New Roman" w:cs="Times New Roman"/>
@@ -4127,6 +4204,7 @@
           <w:p>
             <w:pPr>
               <w:pStyle w:val="Compact"/>
+              <w:spacing w:before="0" w:after="0"/>
               <w:jc w:val="right"/>
               <w:rPr>
                 <w:rFonts w:ascii="Times New Roman" w:hAnsi="Times New Roman" w:cs="Times New Roman"/>
@@ -4153,6 +4231,7 @@
           <w:p>
             <w:pPr>
               <w:pStyle w:val="Compact"/>
+              <w:spacing w:before="0" w:after="0"/>
               <w:jc w:val="right"/>
               <w:rPr>
                 <w:rFonts w:ascii="Times New Roman" w:hAnsi="Times New Roman" w:cs="Times New Roman"/>
@@ -4177,6 +4256,7 @@
     <w:p>
       <w:pPr>
         <w:pStyle w:val="BodyText"/>
+        <w:spacing w:before="0" w:after="0"/>
         <w:rPr>
           <w:rFonts w:ascii="Times New Roman" w:hAnsi="Times New Roman" w:cs="Times New Roman"/>
           <w:color w:val="000000" w:themeColor="text1"/>
@@ -4203,48 +4283,25 @@
           <w:i/>
           <w:color w:val="000000" w:themeColor="text1"/>
         </w:rPr>
-        <w:t>To estimate the subjective opportunity cost (hypothesis 4.3.2.), we will use a logistic function to model each participant’s probability of completing a trial based on the difference between the delayed reward’s magnitude and the estimated opport</w:t>
-      </w:r>
-      <w:r>
-        <w:rPr>
-          <w:rFonts w:ascii="Times New Roman" w:hAnsi="Times New Roman" w:cs="Times New Roman"/>
-          <w:i/>
-          <w:color w:val="000000" w:themeColor="text1"/>
-        </w:rPr>
-        <w:t xml:space="preserve">unity cost (OC) for each cost </w:t>
-      </w:r>
-      <w:r>
-        <w:rPr>
-          <w:rFonts w:ascii="Times New Roman" w:hAnsi="Times New Roman" w:cs="Times New Roman"/>
-          <w:i/>
+        <w:t>To estimate the subjective opportunity cost (hypothesis 4.3.2.), we will use a logistic function to model each participant’s probability of completing a trial based on the difference between the delayed reward’s magnitude and the estimated opportunity cost (OC) for each cost type. OC will be computed as the product of a free parameter (gamma) and the handling time. Both gamma and the temperature parameter of the logistic function will be estimated at the subject level, independently for each subject.</w:t>
+      </w:r>
+    </w:p>
+    <w:p>
+      <w:pPr>
+        <w:pStyle w:val="BodyText"/>
+        <w:spacing w:before="0" w:after="0"/>
+        <w:rPr>
+          <w:rFonts w:ascii="Times New Roman" w:hAnsi="Times New Roman" w:cs="Times New Roman"/>
+          <w:color w:val="000000" w:themeColor="text1"/>
+        </w:rPr>
+      </w:pPr>
+      <w:r>
+        <w:rPr>
+          <w:rFonts w:ascii="Times New Roman" w:hAnsi="Times New Roman" w:cs="Times New Roman"/>
+          <w:noProof/>
           <w:color w:val="000000" w:themeColor="text1"/>
         </w:rPr>
         <w:lastRenderedPageBreak/>
-        <w:t>type. OC will be computed as the product of a free parameter (gamma) and the handling time. Both gamma and the temperature parameter of the logistic function will be estimated at the subject level, independently for each subje</w:t>
-      </w:r>
-      <w:r>
-        <w:rPr>
-          <w:rFonts w:ascii="Times New Roman" w:hAnsi="Times New Roman" w:cs="Times New Roman"/>
-          <w:i/>
-          <w:color w:val="000000" w:themeColor="text1"/>
-        </w:rPr>
-        <w:t>ct.</w:t>
-      </w:r>
-    </w:p>
-    <w:p>
-      <w:pPr>
-        <w:pStyle w:val="BodyText"/>
-        <w:rPr>
-          <w:rFonts w:ascii="Times New Roman" w:hAnsi="Times New Roman" w:cs="Times New Roman"/>
-          <w:color w:val="000000" w:themeColor="text1"/>
-        </w:rPr>
-      </w:pPr>
-      <w:r>
-        <w:rPr>
-          <w:rFonts w:ascii="Times New Roman" w:hAnsi="Times New Roman" w:cs="Times New Roman"/>
-          <w:noProof/>
-          <w:color w:val="000000" w:themeColor="text1"/>
-        </w:rPr>
         <w:drawing>
           <wp:inline distT="0" distB="0" distL="0" distR="0">
             <wp:extent cx="5334000" cy="3556000"/>
@@ -4291,6 +4348,7 @@
     <w:p>
       <w:pPr>
         <w:pStyle w:val="BodyText"/>
+        <w:spacing w:before="0" w:after="0"/>
         <w:rPr>
           <w:rFonts w:ascii="Times New Roman" w:hAnsi="Times New Roman" w:cs="Times New Roman"/>
           <w:color w:val="000000" w:themeColor="text1"/>
@@ -4317,20 +4375,13 @@
           <w:i/>
           <w:color w:val="000000" w:themeColor="text1"/>
         </w:rPr>
-        <w:t>We will cross-validate each subject’s OC value using the pre-midpoint data for estimation, and post-midpoint choices for testing. The estimates will be used to predict acceptances in the testing sample, and the mean percent correctly predicted will be repo</w:t>
-      </w:r>
-      <w:r>
-        <w:rPr>
-          <w:rFonts w:ascii="Times New Roman" w:hAnsi="Times New Roman" w:cs="Times New Roman"/>
-          <w:i/>
-          <w:color w:val="000000" w:themeColor="text1"/>
-        </w:rPr>
-        <w:t>rted for each group. This will also provide information on the stability of each participant’s choices (4.3.1.).</w:t>
+        <w:t>We will cross-validate each subject’s OC value using the pre-midpoint data for estimation, and post-midpoint choices for testing. The estimates will be used to predict acceptances in the testing sample, and the mean percent correctly predicted will be reported for each group. This will also provide information on the stability of each participant’s choices (4.3.1.).</w:t>
       </w:r>
     </w:p>
     <w:p>
       <w:pPr>
         <w:pStyle w:val="BodyText"/>
+        <w:spacing w:before="0" w:after="0"/>
         <w:rPr>
           <w:rFonts w:ascii="Times New Roman" w:hAnsi="Times New Roman" w:cs="Times New Roman"/>
           <w:color w:val="000000" w:themeColor="text1"/>
@@ -4342,7 +4393,6 @@
           <w:noProof/>
           <w:color w:val="000000" w:themeColor="text1"/>
         </w:rPr>
-        <w:lastRenderedPageBreak/>
         <w:drawing>
           <wp:inline distT="0" distB="0" distL="0" distR="0">
             <wp:extent cx="5334000" cy="3556000"/>
@@ -4389,6 +4439,7 @@
     <w:p>
       <w:pPr>
         <w:pStyle w:val="BodyText"/>
+        <w:spacing w:before="0" w:after="0"/>
         <w:rPr>
           <w:rFonts w:ascii="Times New Roman" w:hAnsi="Times New Roman" w:cs="Times New Roman"/>
           <w:color w:val="000000" w:themeColor="text1"/>
@@ -4400,6 +4451,7 @@
           <w:b/>
           <w:color w:val="000000" w:themeColor="text1"/>
         </w:rPr>
+        <w:lastRenderedPageBreak/>
         <w:t>16.3.5.</w:t>
       </w:r>
       <w:r>
@@ -4415,20 +4467,13 @@
           <w:i/>
           <w:color w:val="000000" w:themeColor="text1"/>
         </w:rPr>
-        <w:t>The OC estimates for each group will be compared using an ANOVA with condition as a factor. This will let us determine which cost typ</w:t>
-      </w:r>
-      <w:r>
-        <w:rPr>
-          <w:rFonts w:ascii="Times New Roman" w:hAnsi="Times New Roman" w:cs="Times New Roman"/>
-          <w:i/>
-          <w:color w:val="000000" w:themeColor="text1"/>
-        </w:rPr>
-        <w:t>e produced the highest discounting.</w:t>
+        <w:t>The OC estimates for each group will be compared using an ANOVA with condition as a factor. This will let us determine which cost type produced the highest discounting.</w:t>
       </w:r>
     </w:p>
     <w:p>
       <w:pPr>
         <w:pStyle w:val="BodyText"/>
+        <w:spacing w:before="0" w:after="0"/>
         <w:rPr>
           <w:rFonts w:ascii="Times New Roman" w:hAnsi="Times New Roman" w:cs="Times New Roman"/>
           <w:color w:val="000000" w:themeColor="text1"/>
@@ -4440,7 +4485,6 @@
           <w:noProof/>
           <w:color w:val="000000" w:themeColor="text1"/>
         </w:rPr>
-        <w:lastRenderedPageBreak/>
         <w:drawing>
           <wp:inline distT="0" distB="0" distL="0" distR="0">
             <wp:extent cx="5334000" cy="4267200"/>
@@ -4887,6 +4931,13 @@
     <w:lsdException w:name="Light Shading"/>
     <w:lsdException w:name="Light List"/>
     <w:lsdException w:name="Light Grid"/>
+    <w:lsdException w:name="Medium Shading 1"/>
+    <w:lsdException w:name="Medium Shading 2"/>
+    <w:lsdException w:name="Medium List 1"/>
+    <w:lsdException w:name="Medium List 2"/>
+    <w:lsdException w:name="Medium Grid 1"/>
+    <w:lsdException w:name="Medium Grid 2"/>
+    <w:lsdException w:name="Medium Grid 3"/>
     <w:lsdException w:name="Dark List"/>
     <w:lsdException w:name="Colorful Shading"/>
     <w:lsdException w:name="Colorful List"/>

</xml_diff>

<commit_message>
Good first draft. Think about the notes
</commit_message>
<xml_diff>
--- a/Cost3_pilot/Cost3_prereg.docx
+++ b/Cost3_pilot/Cost3_prereg.docx
@@ -1,6 +1,6 @@
 
 <file path=word/document.xml><?xml version="1.0" encoding="utf-8"?>
-<w:document xmlns:wpc="http://schemas.microsoft.com/office/word/2010/wordprocessingCanvas" xmlns:cx="http://schemas.microsoft.com/office/drawing/2014/chartex" xmlns:cx1="http://schemas.microsoft.com/office/drawing/2015/9/8/chartex" xmlns:cx2="http://schemas.microsoft.com/office/drawing/2015/10/21/chartex" xmlns:cx3="http://schemas.microsoft.com/office/drawing/2016/5/9/chartex" xmlns:cx4="http://schemas.microsoft.com/office/drawing/2016/5/10/chartex" xmlns:cx5="http://schemas.microsoft.com/office/drawing/2016/5/11/chartex" xmlns:cx6="http://schemas.microsoft.com/office/drawing/2016/5/12/chartex" xmlns:cx7="http://schemas.microsoft.com/office/drawing/2016/5/13/chartex" xmlns:cx8="http://schemas.microsoft.com/office/drawing/2016/5/14/chartex" xmlns:mc="http://schemas.openxmlformats.org/markup-compatibility/2006" xmlns:aink="http://schemas.microsoft.com/office/drawing/2016/ink" xmlns:am3d="http://schemas.microsoft.com/office/drawing/2017/model3d" xmlns:o="urn:schemas-microsoft-com:office:office" xmlns:r="http://schemas.openxmlformats.org/officeDocument/2006/relationships" xmlns:m="http://schemas.openxmlformats.org/officeDocument/2006/math" xmlns:v="urn:schemas-microsoft-com:vml" xmlns:wp14="http://schemas.microsoft.com/office/word/2010/wordprocessingDrawing" xmlns:wp="http://schemas.openxmlformats.org/drawingml/2006/wordprocessingDrawing" xmlns:w10="urn:schemas-microsoft-com:office:word" xmlns:w="http://schemas.openxmlformats.org/wordprocessingml/2006/main" xmlns:w14="http://schemas.microsoft.com/office/word/2010/wordml" xmlns:w15="http://schemas.microsoft.com/office/word/2012/wordml" xmlns:w16cid="http://schemas.microsoft.com/office/word/2016/wordml/cid" xmlns:w16se="http://schemas.microsoft.com/office/word/2015/wordml/symex" xmlns:wpg="http://schemas.microsoft.com/office/word/2010/wordprocessingGroup" xmlns:wpi="http://schemas.microsoft.com/office/word/2010/wordprocessingInk" xmlns:wne="http://schemas.microsoft.com/office/word/2006/wordml" xmlns:wps="http://schemas.microsoft.com/office/word/2010/wordprocessingShape" mc:Ignorable="w14 w15 w16se w16cid wp14">
+<w:document xmlns:wpc="http://schemas.microsoft.com/office/word/2010/wordprocessingCanvas" xmlns:mo="http://schemas.microsoft.com/office/mac/office/2008/main" xmlns:mc="http://schemas.openxmlformats.org/markup-compatibility/2006" xmlns:mv="urn:schemas-microsoft-com:mac:vml" xmlns:o="urn:schemas-microsoft-com:office:office" xmlns:r="http://schemas.openxmlformats.org/officeDocument/2006/relationships" xmlns:m="http://schemas.openxmlformats.org/officeDocument/2006/math" xmlns:v="urn:schemas-microsoft-com:vml" xmlns:wp14="http://schemas.microsoft.com/office/word/2010/wordprocessingDrawing" xmlns:wp="http://schemas.openxmlformats.org/drawingml/2006/wordprocessingDrawing" xmlns:w10="urn:schemas-microsoft-com:office:word" xmlns:w="http://schemas.openxmlformats.org/wordprocessingml/2006/main" xmlns:w14="http://schemas.microsoft.com/office/word/2010/wordml" xmlns:w15="http://schemas.microsoft.com/office/word/2012/wordml" xmlns:wpg="http://schemas.microsoft.com/office/word/2010/wordprocessingGroup" xmlns:wpi="http://schemas.microsoft.com/office/word/2010/wordprocessingInk" xmlns:wne="http://schemas.microsoft.com/office/word/2006/wordml" xmlns:wps="http://schemas.microsoft.com/office/word/2010/wordprocessingShape" mc:Ignorable="w14 w15 wp14">
   <w:body>
     <w:p>
       <w:pPr>
@@ -65,21 +65,12 @@
         </w:rPr>
         <w:t>-</w:t>
       </w:r>
-      <w:proofErr w:type="spellStart"/>
-      <w:r>
-        <w:rPr>
-          <w:rFonts w:ascii="Times New Roman" w:hAnsi="Times New Roman" w:cs="Times New Roman"/>
-          <w:color w:val="000000" w:themeColor="text1"/>
-        </w:rPr>
-        <w:t>Serey</w:t>
-      </w:r>
-      <w:proofErr w:type="spellEnd"/>
-      <w:r>
-        <w:rPr>
-          <w:rFonts w:ascii="Times New Roman" w:hAnsi="Times New Roman" w:cs="Times New Roman"/>
-          <w:color w:val="000000" w:themeColor="text1"/>
-        </w:rPr>
-        <w:t xml:space="preserve"> &amp; Joseph T. McGuire</w:t>
+      <w:r>
+        <w:rPr>
+          <w:rFonts w:ascii="Times New Roman" w:hAnsi="Times New Roman" w:cs="Times New Roman"/>
+          <w:color w:val="000000" w:themeColor="text1"/>
+        </w:rPr>
+        <w:t>Serey &amp; Joseph T. McGuire</w:t>
       </w:r>
     </w:p>
     <w:p>
@@ -406,28 +397,7 @@
           <w:rFonts w:ascii="Times New Roman" w:hAnsi="Times New Roman" w:cs="Times New Roman"/>
           <w:color w:val="000000" w:themeColor="text1"/>
         </w:rPr>
-        <w:t xml:space="preserve"> Acceptance rates for unfilled-delayed trials will be </w:t>
-      </w:r>
-      <w:r>
-        <w:rPr>
-          <w:rFonts w:ascii="Times New Roman" w:hAnsi="Times New Roman" w:cs="Times New Roman"/>
-          <w:color w:val="000000" w:themeColor="text1"/>
-        </w:rPr>
-        <w:t>higher</w:t>
-      </w:r>
-      <w:r>
-        <w:rPr>
-          <w:rFonts w:ascii="Times New Roman" w:hAnsi="Times New Roman" w:cs="Times New Roman"/>
-          <w:color w:val="000000" w:themeColor="text1"/>
-        </w:rPr>
-        <w:t xml:space="preserve"> than those for </w:t>
-      </w:r>
-      <w:r>
-        <w:rPr>
-          <w:rFonts w:ascii="Times New Roman" w:hAnsi="Times New Roman" w:cs="Times New Roman"/>
-          <w:color w:val="000000" w:themeColor="text1"/>
-        </w:rPr>
-        <w:t>both physical and cognitive effort trials.</w:t>
+        <w:t xml:space="preserve"> Acceptance rates for unfilled-delayed trials will be higher than those for both physical and cognitive effort trials.</w:t>
       </w:r>
     </w:p>
     <w:p>
@@ -452,21 +422,7 @@
           <w:rFonts w:ascii="Times New Roman" w:hAnsi="Times New Roman" w:cs="Times New Roman"/>
           <w:color w:val="000000" w:themeColor="text1"/>
         </w:rPr>
-        <w:t xml:space="preserve"> Acceptance rates for physical effort trials will be lower than those for </w:t>
-      </w:r>
-      <w:r>
-        <w:rPr>
-          <w:rFonts w:ascii="Times New Roman" w:hAnsi="Times New Roman" w:cs="Times New Roman"/>
-          <w:color w:val="000000" w:themeColor="text1"/>
-        </w:rPr>
-        <w:t>cognitive effort</w:t>
-      </w:r>
-      <w:r>
-        <w:rPr>
-          <w:rFonts w:ascii="Times New Roman" w:hAnsi="Times New Roman" w:cs="Times New Roman"/>
-          <w:color w:val="000000" w:themeColor="text1"/>
-        </w:rPr>
-        <w:t xml:space="preserve"> trials.</w:t>
+        <w:t xml:space="preserve"> Acceptance rates for physical effort trials will be lower than those for cognitive effort trials.</w:t>
       </w:r>
     </w:p>
     <w:p>
@@ -713,25 +669,7 @@
           <w:i/>
           <w:color w:val="000000" w:themeColor="text1"/>
         </w:rPr>
-        <w:t xml:space="preserve">We will perform an extension of the logistic regression from 16.1.1., this time adding an autoregressive covariate containing the number of </w:t>
-      </w:r>
-      <w:proofErr w:type="gramStart"/>
-      <w:r>
-        <w:rPr>
-          <w:rFonts w:ascii="Times New Roman" w:hAnsi="Times New Roman" w:cs="Times New Roman"/>
-          <w:i/>
-          <w:color w:val="000000" w:themeColor="text1"/>
-        </w:rPr>
-        <w:t>consecutive</w:t>
-      </w:r>
-      <w:proofErr w:type="gramEnd"/>
-      <w:r>
-        <w:rPr>
-          <w:rFonts w:ascii="Times New Roman" w:hAnsi="Times New Roman" w:cs="Times New Roman"/>
-          <w:i/>
-          <w:color w:val="000000" w:themeColor="text1"/>
-        </w:rPr>
-        <w:t xml:space="preserve"> quits prior to a given trial. In this way, we will examine the possibility that participant choices were governed by recent quitting history rather than the experimental parameters (see 11.1.3.). Coefficients not significantly different from 0 will denote that a participant did not rely on recent quitting history.</w:t>
+        <w:t>We will perform an extension of the logistic regression from 16.1.1., this time adding an autoregressive covariate containing the number of consecutive quits prior to a given trial. In this way, we will examine the possibility that participant choices were governed by recent quitting history rather than the experimental parameters (see 11.1.3.). Coefficients not significantly different from 0 will denote that a participant did not rely on recent quitting history.</w:t>
       </w:r>
     </w:p>
     <w:p>
@@ -993,8 +931,6 @@
         </w:rPr>
         <w:t xml:space="preserve"> (controlling for subject-specific effects by regressing out participants or by mixed effect GLM?)</w:t>
       </w:r>
-      <w:bookmarkStart w:id="10" w:name="_GoBack"/>
-      <w:bookmarkEnd w:id="10"/>
       <w:r>
         <w:rPr>
           <w:rFonts w:ascii="Times New Roman" w:hAnsi="Times New Roman" w:cs="Times New Roman"/>
@@ -1019,23 +955,41 @@
         </w:rPr>
         <w:t xml:space="preserve"> using non-parametric permutation contrasts (6 tests). The same approach will be used for total earnings. This will give us an initial glimpse on the potential differences in cost among conditions.</w:t>
       </w:r>
-    </w:p>
-    <w:p>
-      <w:pPr>
-        <w:pStyle w:val="BodyText"/>
-        <w:spacing w:before="0" w:after="0"/>
-        <w:rPr>
-          <w:rFonts w:ascii="Times New Roman" w:hAnsi="Times New Roman" w:cs="Times New Roman"/>
-          <w:color w:val="000000" w:themeColor="text1"/>
-        </w:rPr>
-      </w:pPr>
-    </w:p>
-    <w:p>
-      <w:pPr>
-        <w:pStyle w:val="BodyText"/>
-        <w:spacing w:before="0" w:after="0"/>
-        <w:rPr>
-          <w:rFonts w:ascii="Times New Roman" w:hAnsi="Times New Roman" w:cs="Times New Roman"/>
+      <w:r>
+        <w:rPr>
+          <w:rFonts w:ascii="Times New Roman" w:hAnsi="Times New Roman" w:cs="Times New Roman"/>
+          <w:i/>
+          <w:color w:val="000000" w:themeColor="text1"/>
+        </w:rPr>
+        <w:t xml:space="preserve"> (</w:t>
+      </w:r>
+      <w:r>
+        <w:rPr>
+          <w:rFonts w:ascii="Times New Roman" w:hAnsi="Times New Roman" w:cs="Times New Roman"/>
+          <w:b/>
+          <w:i/>
+          <w:color w:val="000000" w:themeColor="text1"/>
+        </w:rPr>
+        <w:t>Maybe just do 16.2.3.)</w:t>
+      </w:r>
+    </w:p>
+    <w:p>
+      <w:pPr>
+        <w:pStyle w:val="BodyText"/>
+        <w:spacing w:before="0" w:after="0"/>
+        <w:rPr>
+          <w:rFonts w:ascii="Times New Roman" w:hAnsi="Times New Roman" w:cs="Times New Roman"/>
+          <w:color w:val="000000" w:themeColor="text1"/>
+        </w:rPr>
+      </w:pPr>
+    </w:p>
+    <w:p>
+      <w:pPr>
+        <w:pStyle w:val="BodyText"/>
+        <w:spacing w:before="0" w:after="0"/>
+        <w:rPr>
+          <w:rFonts w:ascii="Times New Roman" w:hAnsi="Times New Roman" w:cs="Times New Roman"/>
+          <w:b/>
           <w:color w:val="000000" w:themeColor="text1"/>
         </w:rPr>
       </w:pPr>
@@ -1060,7 +1014,90 @@
           <w:i/>
           <w:color w:val="000000" w:themeColor="text1"/>
         </w:rPr>
-        <w:t>We will compute the probability of accepting a trial with a mixed-effects logistic regression. Based on the task structure and our main question, our a priori model of interest will include cost condition, handling time, and reward amount as fixed main effects, and subject ID as a random effect. Cost condition will be modeled with three categorical terms, with the fourth condition as the reference condition. We will run three versions of the model with different reference conditions, in order to test all pairwise differences among the four cost conditions. As with 16.2.2., we anticipate significant main effects (coefficients different than zero) of handling time, reward, and cost condition. We hypothesize that the differences among cost conditions will follow the pattern described in 4.2.</w:t>
+        <w:t>We will compute the probability of accepting a trial with a mixed-effects logistic regression. Based on the task structure and our main question, our a priori model of inter</w:t>
+      </w:r>
+      <w:r>
+        <w:rPr>
+          <w:rFonts w:ascii="Times New Roman" w:hAnsi="Times New Roman" w:cs="Times New Roman"/>
+          <w:i/>
+          <w:color w:val="000000" w:themeColor="text1"/>
+        </w:rPr>
+        <w:t>est will include cost condition</w:t>
+      </w:r>
+      <w:r>
+        <w:rPr>
+          <w:rFonts w:ascii="Times New Roman" w:hAnsi="Times New Roman" w:cs="Times New Roman"/>
+          <w:i/>
+          <w:color w:val="000000" w:themeColor="text1"/>
+        </w:rPr>
+        <w:t xml:space="preserve"> and reward amount as fixed main effects, and subject ID as a random effect. Cost condition will be modeled with three categorical terms, with the fourth condition as the reference condition. We will run three versions of the model with different reference conditions, in order to test all pairwise differences among the four cost conditions. </w:t>
+      </w:r>
+      <w:r>
+        <w:rPr>
+          <w:rFonts w:ascii="Times New Roman" w:hAnsi="Times New Roman" w:cs="Times New Roman"/>
+          <w:i/>
+          <w:color w:val="000000" w:themeColor="text1"/>
+        </w:rPr>
+        <w:t xml:space="preserve">We </w:t>
+      </w:r>
+      <w:r>
+        <w:rPr>
+          <w:rFonts w:ascii="Times New Roman" w:hAnsi="Times New Roman" w:cs="Times New Roman"/>
+          <w:i/>
+          <w:color w:val="000000" w:themeColor="text1"/>
+        </w:rPr>
+        <w:t xml:space="preserve">anticipate significant main effects (coefficients different than zero) </w:t>
+      </w:r>
+      <w:r>
+        <w:rPr>
+          <w:rFonts w:ascii="Times New Roman" w:hAnsi="Times New Roman" w:cs="Times New Roman"/>
+          <w:i/>
+          <w:color w:val="000000" w:themeColor="text1"/>
+        </w:rPr>
+        <w:t>reward</w:t>
+      </w:r>
+      <w:r>
+        <w:rPr>
+          <w:rFonts w:ascii="Times New Roman" w:hAnsi="Times New Roman" w:cs="Times New Roman"/>
+          <w:i/>
+          <w:color w:val="000000" w:themeColor="text1"/>
+        </w:rPr>
+        <w:t xml:space="preserve"> and cost condition. We hypothesize that the differences among cost conditions will follow the pattern described in 4.2.</w:t>
+      </w:r>
+      <w:r>
+        <w:rPr>
+          <w:rFonts w:ascii="Times New Roman" w:hAnsi="Times New Roman" w:cs="Times New Roman"/>
+          <w:i/>
+          <w:color w:val="000000" w:themeColor="text1"/>
+        </w:rPr>
+        <w:t xml:space="preserve"> (</w:t>
+      </w:r>
+      <w:r>
+        <w:rPr>
+          <w:rFonts w:ascii="Times New Roman" w:hAnsi="Times New Roman" w:cs="Times New Roman"/>
+          <w:b/>
+          <w:i/>
+          <w:color w:val="000000" w:themeColor="text1"/>
+        </w:rPr>
+        <w:t>Think about the random-fixed organization, and whether the cost 2 one makes sense</w:t>
+      </w:r>
+      <w:r>
+        <w:rPr>
+          <w:rFonts w:ascii="Times New Roman" w:hAnsi="Times New Roman" w:cs="Times New Roman"/>
+          <w:b/>
+          <w:i/>
+          <w:color w:val="000000" w:themeColor="text1"/>
+        </w:rPr>
+        <w:t>. Maybe this one should be random intercepts AND slopes</w:t>
+      </w:r>
+      <w:r>
+        <w:rPr>
+          <w:rFonts w:ascii="Times New Roman" w:hAnsi="Times New Roman" w:cs="Times New Roman"/>
+          <w:b/>
+          <w:i/>
+          <w:color w:val="000000" w:themeColor="text1"/>
+        </w:rPr>
+        <w:t>)</w:t>
       </w:r>
     </w:p>
     <w:p>
@@ -1103,7 +1140,7 @@
           <w:i/>
           <w:color w:val="000000" w:themeColor="text1"/>
         </w:rPr>
-        <w:t xml:space="preserve">Next, we will examine whether the a priori model from 16.2.3. outperforms both simpler and more complex models. Unlike the individual logistic regression fits in 16.1.1., a mixed-effects approach gives us a better goodness of fit measure for model comparisons. We will determine the best model (combination of predictors) using Akaike’s Information Criterion (AIC) to determine the model that minimizes the negative log-likelihood while penalizing the addition of parameters. The regression with each combination of predictors will be fitted in the following </w:t>
+        <w:t xml:space="preserve">Next, we will examine whether the a priori model from 16.2.3. outperforms both simpler and more complex models. Unlike the individual logistic regression fits in 16.1.1., a mixed-effects approach gives us a better goodness of fit measure for model comparisons. We will determine the best model (combination of predictors) using Akaike’s Information Criterion (AIC) </w:t>
       </w:r>
       <w:r>
         <w:rPr>
@@ -1112,18 +1149,56 @@
           <w:color w:val="000000" w:themeColor="text1"/>
         </w:rPr>
         <w:lastRenderedPageBreak/>
-        <w:t>order: 1) intercept only; 2) condition only; 3) handling time only; 4) reward only; 5) condition, handling, and reward main effects (from 16.2.3.); 6) adding a handling-by-reward interaction; and 7) adding all three possible two-way interactions. We predict that model 5 will have the lowest AIC.</w:t>
-      </w:r>
-    </w:p>
-    <w:p>
-      <w:pPr>
-        <w:pStyle w:val="BodyText"/>
-        <w:spacing w:before="0" w:after="0"/>
-        <w:rPr>
-          <w:rFonts w:ascii="Times New Roman" w:hAnsi="Times New Roman" w:cs="Times New Roman"/>
-          <w:color w:val="000000" w:themeColor="text1"/>
-        </w:rPr>
-      </w:pPr>
+        <w:t xml:space="preserve">to determine the model that minimizes the negative log-likelihood while penalizing the addition of parameters. The regression with each combination of predictors will be fitted in the following order: 1) intercept only; 2) condition only; 3) </w:t>
+      </w:r>
+      <w:r>
+        <w:rPr>
+          <w:rFonts w:ascii="Times New Roman" w:hAnsi="Times New Roman" w:cs="Times New Roman"/>
+          <w:i/>
+          <w:color w:val="000000" w:themeColor="text1"/>
+        </w:rPr>
+        <w:t>reward only; 4) condition</w:t>
+      </w:r>
+      <w:r>
+        <w:rPr>
+          <w:rFonts w:ascii="Times New Roman" w:hAnsi="Times New Roman" w:cs="Times New Roman"/>
+          <w:i/>
+          <w:color w:val="000000" w:themeColor="text1"/>
+        </w:rPr>
+        <w:t xml:space="preserve"> and reward </w:t>
+      </w:r>
+      <w:r>
+        <w:rPr>
+          <w:rFonts w:ascii="Times New Roman" w:hAnsi="Times New Roman" w:cs="Times New Roman"/>
+          <w:i/>
+          <w:color w:val="000000" w:themeColor="text1"/>
+        </w:rPr>
+        <w:t>main effects (from 16.2.3.); and 6</w:t>
+      </w:r>
+      <w:r>
+        <w:rPr>
+          <w:rFonts w:ascii="Times New Roman" w:hAnsi="Times New Roman" w:cs="Times New Roman"/>
+          <w:i/>
+          <w:color w:val="000000" w:themeColor="text1"/>
+        </w:rPr>
+        <w:t xml:space="preserve">) adding </w:t>
+      </w:r>
+      <w:r>
+        <w:rPr>
+          <w:rFonts w:ascii="Times New Roman" w:hAnsi="Times New Roman" w:cs="Times New Roman"/>
+          <w:i/>
+          <w:color w:val="000000" w:themeColor="text1"/>
+        </w:rPr>
+        <w:t>a two-way interaction. We predict that model 4</w:t>
+      </w:r>
+      <w:r>
+        <w:rPr>
+          <w:rFonts w:ascii="Times New Roman" w:hAnsi="Times New Roman" w:cs="Times New Roman"/>
+          <w:i/>
+          <w:color w:val="000000" w:themeColor="text1"/>
+        </w:rPr>
+        <w:t xml:space="preserve"> will have the lowest AIC.</w:t>
+      </w:r>
     </w:p>
     <w:p>
       <w:pPr>
@@ -1144,8 +1219,8 @@
           <w:color w:val="000000" w:themeColor="text1"/>
         </w:rPr>
       </w:pPr>
-      <w:bookmarkStart w:id="11" w:name="modeling-the-subjective-opportunity-cost"/>
-      <w:bookmarkEnd w:id="11"/>
+      <w:bookmarkStart w:id="10" w:name="modeling-the-subjective-opportunity-cost"/>
+      <w:bookmarkEnd w:id="10"/>
       <w:r>
         <w:rPr>
           <w:rFonts w:ascii="Times New Roman" w:hAnsi="Times New Roman" w:cs="Times New Roman"/>
@@ -1190,7 +1265,39 @@
           <w:i/>
           <w:color w:val="000000" w:themeColor="text1"/>
         </w:rPr>
-        <w:t>Response times (RT) for quit responses will be presented in a descriptive manner in order to examine whether participants tended to quit early or late within individual trials. Each cost group’s response time distribution will contain the pooled RT across its corresponding participants, and we will display the empirical cumulative distribution functions for each condition. Short RT would suggest confident and stable decisions (in support of 4.3.1.).</w:t>
+        <w:t xml:space="preserve">Response times (RT) for quit responses will be presented in a descriptive manner in order to examine whether participants tended to quit early or late within individual trials. Each cost </w:t>
+      </w:r>
+      <w:r>
+        <w:rPr>
+          <w:rFonts w:ascii="Times New Roman" w:hAnsi="Times New Roman" w:cs="Times New Roman"/>
+          <w:i/>
+          <w:color w:val="000000" w:themeColor="text1"/>
+        </w:rPr>
+        <w:t>condition</w:t>
+      </w:r>
+      <w:r>
+        <w:rPr>
+          <w:rFonts w:ascii="Times New Roman" w:hAnsi="Times New Roman" w:cs="Times New Roman"/>
+          <w:i/>
+          <w:color w:val="000000" w:themeColor="text1"/>
+        </w:rPr>
+        <w:t xml:space="preserve">’s response time distribution will </w:t>
+      </w:r>
+      <w:r>
+        <w:rPr>
+          <w:rFonts w:ascii="Times New Roman" w:hAnsi="Times New Roman" w:cs="Times New Roman"/>
+          <w:i/>
+          <w:color w:val="000000" w:themeColor="text1"/>
+        </w:rPr>
+        <w:t>contain the pooled RT across</w:t>
+      </w:r>
+      <w:r>
+        <w:rPr>
+          <w:rFonts w:ascii="Times New Roman" w:hAnsi="Times New Roman" w:cs="Times New Roman"/>
+          <w:i/>
+          <w:color w:val="000000" w:themeColor="text1"/>
+        </w:rPr>
+        <w:t xml:space="preserve"> participants, and we will display the empirical cumulative distribution functions for each condition. Short RT would suggest confident and stable decisions (in support of 4.3.1.).</w:t>
       </w:r>
     </w:p>
     <w:p>
@@ -1209,6 +1316,7 @@
         <w:spacing w:before="0" w:after="0"/>
         <w:rPr>
           <w:rFonts w:ascii="Times New Roman" w:hAnsi="Times New Roman" w:cs="Times New Roman"/>
+          <w:b/>
           <w:color w:val="000000" w:themeColor="text1"/>
         </w:rPr>
       </w:pPr>
@@ -1234,6 +1342,26 @@
           <w:color w:val="000000" w:themeColor="text1"/>
         </w:rPr>
         <w:t>In order to further examine choice stability (hypothesis 4.3.1.), we will compute each participant’s total proportion of acceptances pre- and post-midpoint. For each cost condition separately, we will fit a linear model that predicts post-midpoint acceptance from before-midpoint rates. We will report the slopes and 95% confidence intervals (CI) for each cost group. CIs containing 1 will denote that participants in that group produced consistent choices.</w:t>
+      </w:r>
+      <w:r>
+        <w:rPr>
+          <w:rFonts w:ascii="Times New Roman" w:hAnsi="Times New Roman" w:cs="Times New Roman"/>
+          <w:i/>
+          <w:color w:val="000000" w:themeColor="text1"/>
+        </w:rPr>
+        <w:t xml:space="preserve"> (</w:t>
+      </w:r>
+      <w:r>
+        <w:rPr>
+          <w:rFonts w:ascii="Helvetica Neue" w:hAnsi="Helvetica Neue"/>
+        </w:rPr>
+        <w:t>. But think about this, because you can’t predict prepost per cost. What about paired permutations on the per-cost proportion accepted across participants? That way we can do per cost type</w:t>
+      </w:r>
+      <w:r>
+        <w:rPr>
+          <w:rFonts w:ascii="Helvetica Neue" w:hAnsi="Helvetica Neue"/>
+        </w:rPr>
+        <w:t>)</w:t>
       </w:r>
     </w:p>
     <w:p>
@@ -1248,6 +1376,38 @@
     </w:p>
     <w:p>
       <w:pPr>
+        <w:pStyle w:val="FigurewithCaption"/>
+        <w:spacing w:after="0"/>
+        <w:rPr>
+          <w:rFonts w:ascii="Times New Roman" w:hAnsi="Times New Roman" w:cs="Times New Roman"/>
+          <w:b/>
+          <w:color w:val="000000" w:themeColor="text1"/>
+        </w:rPr>
+      </w:pPr>
+      <w:r>
+        <w:rPr>
+          <w:rFonts w:ascii="Times New Roman" w:hAnsi="Times New Roman" w:cs="Times New Roman"/>
+          <w:b/>
+          <w:color w:val="000000" w:themeColor="text1"/>
+        </w:rPr>
+        <w:t>For the next 2, think about how to add a modulatory element to include cost type</w:t>
+      </w:r>
+    </w:p>
+    <w:p>
+      <w:pPr>
+        <w:pStyle w:val="FigurewithCaption"/>
+        <w:spacing w:after="0"/>
+        <w:rPr>
+          <w:rFonts w:ascii="Times New Roman" w:hAnsi="Times New Roman" w:cs="Times New Roman"/>
+          <w:b/>
+          <w:color w:val="000000" w:themeColor="text1"/>
+        </w:rPr>
+      </w:pPr>
+      <w:bookmarkStart w:id="11" w:name="_GoBack"/>
+      <w:bookmarkEnd w:id="11"/>
+    </w:p>
+    <w:p>
+      <w:pPr>
         <w:pStyle w:val="BodyText"/>
         <w:spacing w:before="0" w:after="0"/>
         <w:rPr>
@@ -1338,6 +1498,7 @@
         <w:spacing w:before="0" w:after="0"/>
         <w:rPr>
           <w:rFonts w:ascii="Times New Roman" w:hAnsi="Times New Roman" w:cs="Times New Roman"/>
+          <w:i/>
           <w:color w:val="000000" w:themeColor="text1"/>
         </w:rPr>
       </w:pPr>
@@ -1364,6 +1525,91 @@
         </w:rPr>
         <w:t>The OC estimates for each group will be compared using an ANOVA with condition as a factor. This will let us determine which cost type produced the highest discounting.</w:t>
       </w:r>
+    </w:p>
+    <w:p>
+      <w:pPr>
+        <w:pStyle w:val="BodyText"/>
+        <w:spacing w:before="0" w:after="0"/>
+        <w:rPr>
+          <w:rFonts w:ascii="Times New Roman" w:hAnsi="Times New Roman" w:cs="Times New Roman"/>
+          <w:i/>
+          <w:color w:val="000000" w:themeColor="text1"/>
+        </w:rPr>
+      </w:pPr>
+    </w:p>
+    <w:p>
+      <w:pPr>
+        <w:pStyle w:val="BodyText"/>
+        <w:spacing w:before="0" w:after="0"/>
+        <w:rPr>
+          <w:rFonts w:ascii="Times New Roman" w:hAnsi="Times New Roman" w:cs="Times New Roman"/>
+          <w:b/>
+          <w:color w:val="000000" w:themeColor="text1"/>
+        </w:rPr>
+      </w:pPr>
+      <w:r>
+        <w:rPr>
+          <w:rFonts w:ascii="Times New Roman" w:hAnsi="Times New Roman" w:cs="Times New Roman"/>
+          <w:b/>
+          <w:color w:val="000000" w:themeColor="text1"/>
+        </w:rPr>
+        <w:t>Additional ideas</w:t>
+      </w:r>
+    </w:p>
+    <w:p>
+      <w:pPr>
+        <w:pStyle w:val="BodyText"/>
+        <w:spacing w:before="0" w:after="0"/>
+        <w:rPr>
+          <w:rFonts w:ascii="Times New Roman" w:hAnsi="Times New Roman" w:cs="Times New Roman"/>
+          <w:b/>
+          <w:color w:val="000000" w:themeColor="text1"/>
+        </w:rPr>
+      </w:pPr>
+    </w:p>
+    <w:p>
+      <w:pPr>
+        <w:rPr>
+          <w:rFonts w:ascii="Helvetica Neue" w:hAnsi="Helvetica Neue"/>
+        </w:rPr>
+      </w:pPr>
+      <w:r>
+        <w:rPr>
+          <w:rFonts w:ascii="Helvetica Neue" w:hAnsi="Helvetica Neue"/>
+        </w:rPr>
+        <w:t>Also, find a way to compare the relative acceptance of waiting when paired with each effort. There might be a discrepancy in wait acceptance rates, which the data suggests might happen.</w:t>
+      </w:r>
+    </w:p>
+    <w:p>
+      <w:pPr>
+        <w:rPr>
+          <w:rFonts w:ascii="Helvetica Neue" w:hAnsi="Helvetica Neue"/>
+        </w:rPr>
+      </w:pPr>
+    </w:p>
+    <w:p>
+      <w:pPr>
+        <w:rPr>
+          <w:rFonts w:ascii="Helvetica Neue" w:hAnsi="Helvetica Neue"/>
+        </w:rPr>
+      </w:pPr>
+      <w:r>
+        <w:rPr>
+          <w:rFonts w:ascii="Helvetica Neue" w:hAnsi="Helvetica Neue"/>
+        </w:rPr>
+        <w:t>And think about an analysis where we check that the proportion of quits in the choice section vs handling time</w:t>
+      </w:r>
+    </w:p>
+    <w:p>
+      <w:pPr>
+        <w:pStyle w:val="BodyText"/>
+        <w:spacing w:before="0" w:after="0"/>
+        <w:rPr>
+          <w:rFonts w:ascii="Times New Roman" w:hAnsi="Times New Roman" w:cs="Times New Roman"/>
+          <w:b/>
+          <w:color w:val="000000" w:themeColor="text1"/>
+        </w:rPr>
+      </w:pPr>
     </w:p>
     <w:p>
       <w:pPr>
@@ -1385,7 +1631,7 @@
 </file>
 
 <file path=word/endnotes.xml><?xml version="1.0" encoding="utf-8"?>
-<w:endnotes xmlns:wpc="http://schemas.microsoft.com/office/word/2010/wordprocessingCanvas" xmlns:cx="http://schemas.microsoft.com/office/drawing/2014/chartex" xmlns:cx1="http://schemas.microsoft.com/office/drawing/2015/9/8/chartex" xmlns:cx2="http://schemas.microsoft.com/office/drawing/2015/10/21/chartex" xmlns:cx3="http://schemas.microsoft.com/office/drawing/2016/5/9/chartex" xmlns:cx4="http://schemas.microsoft.com/office/drawing/2016/5/10/chartex" xmlns:cx5="http://schemas.microsoft.com/office/drawing/2016/5/11/chartex" xmlns:cx6="http://schemas.microsoft.com/office/drawing/2016/5/12/chartex" xmlns:cx7="http://schemas.microsoft.com/office/drawing/2016/5/13/chartex" xmlns:cx8="http://schemas.microsoft.com/office/drawing/2016/5/14/chartex" xmlns:mc="http://schemas.openxmlformats.org/markup-compatibility/2006" xmlns:aink="http://schemas.microsoft.com/office/drawing/2016/ink" xmlns:am3d="http://schemas.microsoft.com/office/drawing/2017/model3d" xmlns:o="urn:schemas-microsoft-com:office:office" xmlns:r="http://schemas.openxmlformats.org/officeDocument/2006/relationships" xmlns:m="http://schemas.openxmlformats.org/officeDocument/2006/math" xmlns:v="urn:schemas-microsoft-com:vml" xmlns:wp14="http://schemas.microsoft.com/office/word/2010/wordprocessingDrawing" xmlns:wp="http://schemas.openxmlformats.org/drawingml/2006/wordprocessingDrawing" xmlns:w10="urn:schemas-microsoft-com:office:word" xmlns:w="http://schemas.openxmlformats.org/wordprocessingml/2006/main" xmlns:w14="http://schemas.microsoft.com/office/word/2010/wordml" xmlns:w15="http://schemas.microsoft.com/office/word/2012/wordml" xmlns:w16cid="http://schemas.microsoft.com/office/word/2016/wordml/cid" xmlns:w16se="http://schemas.microsoft.com/office/word/2015/wordml/symex" xmlns:wpg="http://schemas.microsoft.com/office/word/2010/wordprocessingGroup" xmlns:wpi="http://schemas.microsoft.com/office/word/2010/wordprocessingInk" xmlns:wne="http://schemas.microsoft.com/office/word/2006/wordml" xmlns:wps="http://schemas.microsoft.com/office/word/2010/wordprocessingShape" mc:Ignorable="w14 w15 w16se w16cid wp14">
+<w:endnotes xmlns:wpc="http://schemas.microsoft.com/office/word/2010/wordprocessingCanvas" xmlns:mo="http://schemas.microsoft.com/office/mac/office/2008/main" xmlns:mc="http://schemas.openxmlformats.org/markup-compatibility/2006" xmlns:mv="urn:schemas-microsoft-com:mac:vml" xmlns:o="urn:schemas-microsoft-com:office:office" xmlns:r="http://schemas.openxmlformats.org/officeDocument/2006/relationships" xmlns:m="http://schemas.openxmlformats.org/officeDocument/2006/math" xmlns:v="urn:schemas-microsoft-com:vml" xmlns:wp14="http://schemas.microsoft.com/office/word/2010/wordprocessingDrawing" xmlns:wp="http://schemas.openxmlformats.org/drawingml/2006/wordprocessingDrawing" xmlns:w10="urn:schemas-microsoft-com:office:word" xmlns:w="http://schemas.openxmlformats.org/wordprocessingml/2006/main" xmlns:w14="http://schemas.microsoft.com/office/word/2010/wordml" xmlns:w15="http://schemas.microsoft.com/office/word/2012/wordml" xmlns:wpg="http://schemas.microsoft.com/office/word/2010/wordprocessingGroup" xmlns:wpi="http://schemas.microsoft.com/office/word/2010/wordprocessingInk" xmlns:wne="http://schemas.microsoft.com/office/word/2006/wordml" xmlns:wps="http://schemas.microsoft.com/office/word/2010/wordprocessingShape" mc:Ignorable="w14 w15 wp14">
   <w:endnote w:type="separator" w:id="-1">
     <w:p>
       <w:pPr>
@@ -1410,7 +1656,7 @@
 </file>
 
 <file path=word/footnotes.xml><?xml version="1.0" encoding="utf-8"?>
-<w:footnotes xmlns:wpc="http://schemas.microsoft.com/office/word/2010/wordprocessingCanvas" xmlns:cx="http://schemas.microsoft.com/office/drawing/2014/chartex" xmlns:cx1="http://schemas.microsoft.com/office/drawing/2015/9/8/chartex" xmlns:cx2="http://schemas.microsoft.com/office/drawing/2015/10/21/chartex" xmlns:cx3="http://schemas.microsoft.com/office/drawing/2016/5/9/chartex" xmlns:cx4="http://schemas.microsoft.com/office/drawing/2016/5/10/chartex" xmlns:cx5="http://schemas.microsoft.com/office/drawing/2016/5/11/chartex" xmlns:cx6="http://schemas.microsoft.com/office/drawing/2016/5/12/chartex" xmlns:cx7="http://schemas.microsoft.com/office/drawing/2016/5/13/chartex" xmlns:cx8="http://schemas.microsoft.com/office/drawing/2016/5/14/chartex" xmlns:mc="http://schemas.openxmlformats.org/markup-compatibility/2006" xmlns:aink="http://schemas.microsoft.com/office/drawing/2016/ink" xmlns:am3d="http://schemas.microsoft.com/office/drawing/2017/model3d" xmlns:o="urn:schemas-microsoft-com:office:office" xmlns:r="http://schemas.openxmlformats.org/officeDocument/2006/relationships" xmlns:m="http://schemas.openxmlformats.org/officeDocument/2006/math" xmlns:v="urn:schemas-microsoft-com:vml" xmlns:wp14="http://schemas.microsoft.com/office/word/2010/wordprocessingDrawing" xmlns:wp="http://schemas.openxmlformats.org/drawingml/2006/wordprocessingDrawing" xmlns:w10="urn:schemas-microsoft-com:office:word" xmlns:w="http://schemas.openxmlformats.org/wordprocessingml/2006/main" xmlns:w14="http://schemas.microsoft.com/office/word/2010/wordml" xmlns:w15="http://schemas.microsoft.com/office/word/2012/wordml" xmlns:w16cid="http://schemas.microsoft.com/office/word/2016/wordml/cid" xmlns:w16se="http://schemas.microsoft.com/office/word/2015/wordml/symex" xmlns:wpg="http://schemas.microsoft.com/office/word/2010/wordprocessingGroup" xmlns:wpi="http://schemas.microsoft.com/office/word/2010/wordprocessingInk" xmlns:wne="http://schemas.microsoft.com/office/word/2006/wordml" xmlns:wps="http://schemas.microsoft.com/office/word/2010/wordprocessingShape" mc:Ignorable="w14 w15 w16se w16cid wp14">
+<w:footnotes xmlns:wpc="http://schemas.microsoft.com/office/word/2010/wordprocessingCanvas" xmlns:mo="http://schemas.microsoft.com/office/mac/office/2008/main" xmlns:mc="http://schemas.openxmlformats.org/markup-compatibility/2006" xmlns:mv="urn:schemas-microsoft-com:mac:vml" xmlns:o="urn:schemas-microsoft-com:office:office" xmlns:r="http://schemas.openxmlformats.org/officeDocument/2006/relationships" xmlns:m="http://schemas.openxmlformats.org/officeDocument/2006/math" xmlns:v="urn:schemas-microsoft-com:vml" xmlns:wp14="http://schemas.microsoft.com/office/word/2010/wordprocessingDrawing" xmlns:wp="http://schemas.openxmlformats.org/drawingml/2006/wordprocessingDrawing" xmlns:w10="urn:schemas-microsoft-com:office:word" xmlns:w="http://schemas.openxmlformats.org/wordprocessingml/2006/main" xmlns:w14="http://schemas.microsoft.com/office/word/2010/wordml" xmlns:w15="http://schemas.microsoft.com/office/word/2012/wordml" xmlns:wpg="http://schemas.microsoft.com/office/word/2010/wordprocessingGroup" xmlns:wpi="http://schemas.microsoft.com/office/word/2010/wordprocessingInk" xmlns:wne="http://schemas.microsoft.com/office/word/2006/wordml" xmlns:wps="http://schemas.microsoft.com/office/word/2010/wordprocessingShape" mc:Ignorable="w14 w15 wp14">
   <w:footnote w:type="separator" w:id="-1">
     <w:p>
       <w:r>
@@ -1429,8 +1675,8 @@
 </file>
 
 <file path=word/numbering.xml><?xml version="1.0" encoding="utf-8"?>
-<w:numbering xmlns:wpc="http://schemas.microsoft.com/office/word/2010/wordprocessingCanvas" xmlns:cx="http://schemas.microsoft.com/office/drawing/2014/chartex" xmlns:cx1="http://schemas.microsoft.com/office/drawing/2015/9/8/chartex" xmlns:cx2="http://schemas.microsoft.com/office/drawing/2015/10/21/chartex" xmlns:cx3="http://schemas.microsoft.com/office/drawing/2016/5/9/chartex" xmlns:cx4="http://schemas.microsoft.com/office/drawing/2016/5/10/chartex" xmlns:cx5="http://schemas.microsoft.com/office/drawing/2016/5/11/chartex" xmlns:cx6="http://schemas.microsoft.com/office/drawing/2016/5/12/chartex" xmlns:cx7="http://schemas.microsoft.com/office/drawing/2016/5/13/chartex" xmlns:cx8="http://schemas.microsoft.com/office/drawing/2016/5/14/chartex" xmlns:mc="http://schemas.openxmlformats.org/markup-compatibility/2006" xmlns:aink="http://schemas.microsoft.com/office/drawing/2016/ink" xmlns:am3d="http://schemas.microsoft.com/office/drawing/2017/model3d" xmlns:o="urn:schemas-microsoft-com:office:office" xmlns:r="http://schemas.openxmlformats.org/officeDocument/2006/relationships" xmlns:m="http://schemas.openxmlformats.org/officeDocument/2006/math" xmlns:v="urn:schemas-microsoft-com:vml" xmlns:wp14="http://schemas.microsoft.com/office/word/2010/wordprocessingDrawing" xmlns:wp="http://schemas.openxmlformats.org/drawingml/2006/wordprocessingDrawing" xmlns:w10="urn:schemas-microsoft-com:office:word" xmlns:w="http://schemas.openxmlformats.org/wordprocessingml/2006/main" xmlns:w14="http://schemas.microsoft.com/office/word/2010/wordml" xmlns:w15="http://schemas.microsoft.com/office/word/2012/wordml" xmlns:w16cid="http://schemas.microsoft.com/office/word/2016/wordml/cid" xmlns:w16se="http://schemas.microsoft.com/office/word/2015/wordml/symex" xmlns:wpg="http://schemas.microsoft.com/office/word/2010/wordprocessingGroup" xmlns:wpi="http://schemas.microsoft.com/office/word/2010/wordprocessingInk" xmlns:wne="http://schemas.microsoft.com/office/word/2006/wordml" xmlns:wps="http://schemas.microsoft.com/office/word/2010/wordprocessingShape" mc:Ignorable="w14 w15 w16se w16cid wp14">
-  <w:abstractNum w:abstractNumId="0" w15:restartNumberingAfterBreak="0">
+<w:numbering xmlns:wpc="http://schemas.microsoft.com/office/word/2010/wordprocessingCanvas" xmlns:mo="http://schemas.microsoft.com/office/mac/office/2008/main" xmlns:mc="http://schemas.openxmlformats.org/markup-compatibility/2006" xmlns:mv="urn:schemas-microsoft-com:mac:vml" xmlns:o="urn:schemas-microsoft-com:office:office" xmlns:r="http://schemas.openxmlformats.org/officeDocument/2006/relationships" xmlns:m="http://schemas.openxmlformats.org/officeDocument/2006/math" xmlns:v="urn:schemas-microsoft-com:vml" xmlns:wp14="http://schemas.microsoft.com/office/word/2010/wordprocessingDrawing" xmlns:wp="http://schemas.openxmlformats.org/drawingml/2006/wordprocessingDrawing" xmlns:w10="urn:schemas-microsoft-com:office:word" xmlns:w="http://schemas.openxmlformats.org/wordprocessingml/2006/main" xmlns:w14="http://schemas.microsoft.com/office/word/2010/wordml" xmlns:w15="http://schemas.microsoft.com/office/word/2012/wordml" xmlns:wpg="http://schemas.microsoft.com/office/word/2010/wordprocessingGroup" xmlns:wpi="http://schemas.microsoft.com/office/word/2010/wordprocessingInk" xmlns:wne="http://schemas.microsoft.com/office/word/2006/wordml" xmlns:wps="http://schemas.microsoft.com/office/word/2010/wordprocessingShape" mc:Ignorable="w14 w15 wp14">
+  <w:abstractNum w:abstractNumId="0">
     <w:nsid w:val="E17F69BA"/>
     <w:multiLevelType w:val="multilevel"/>
     <w:tmpl w:val="49A83752"/>
@@ -1522,7 +1768,7 @@
       <w:lvlJc w:val="left"/>
     </w:lvl>
   </w:abstractNum>
-  <w:abstractNum w:abstractNumId="1" w15:restartNumberingAfterBreak="0">
+  <w:abstractNum w:abstractNumId="1">
     <w:nsid w:val="F4536ED1"/>
     <w:multiLevelType w:val="multilevel"/>
     <w:tmpl w:val="95B0F60E"/>
@@ -1624,7 +1870,7 @@
 </file>
 
 <file path=word/styles.xml><?xml version="1.0" encoding="utf-8"?>
-<w:styles xmlns:mc="http://schemas.openxmlformats.org/markup-compatibility/2006" xmlns:r="http://schemas.openxmlformats.org/officeDocument/2006/relationships" xmlns:w="http://schemas.openxmlformats.org/wordprocessingml/2006/main" xmlns:w14="http://schemas.microsoft.com/office/word/2010/wordml" xmlns:w15="http://schemas.microsoft.com/office/word/2012/wordml" xmlns:w16cid="http://schemas.microsoft.com/office/word/2016/wordml/cid" xmlns:w16se="http://schemas.microsoft.com/office/word/2015/wordml/symex" mc:Ignorable="w14 w15 w16se w16cid">
+<w:styles xmlns:mc="http://schemas.openxmlformats.org/markup-compatibility/2006" xmlns:r="http://schemas.openxmlformats.org/officeDocument/2006/relationships" xmlns:w="http://schemas.openxmlformats.org/wordprocessingml/2006/main" xmlns:w14="http://schemas.microsoft.com/office/word/2010/wordml" xmlns:w15="http://schemas.microsoft.com/office/word/2012/wordml" mc:Ignorable="w14 w15">
   <w:docDefaults>
     <w:rPrDefault>
       <w:rPr>
@@ -1640,7 +1886,7 @@
       </w:pPr>
     </w:pPrDefault>
   </w:docDefaults>
-  <w:latentStyles w:defLockedState="0" w:defUIPriority="0" w:defSemiHidden="0" w:defUnhideWhenUsed="0" w:defQFormat="0" w:count="375">
+  <w:latentStyles w:defLockedState="0" w:defUIPriority="0" w:defSemiHidden="0" w:defUnhideWhenUsed="0" w:defQFormat="0" w:count="380">
     <w:lsdException w:name="heading 6" w:semiHidden="1" w:unhideWhenUsed="1"/>
     <w:lsdException w:name="index 3" w:semiHidden="1" w:unhideWhenUsed="1"/>
     <w:lsdException w:name="index 4" w:semiHidden="1" w:unhideWhenUsed="1"/>
@@ -1971,10 +2217,6 @@
     <w:lsdException w:name="List Table 5 Dark Accent 6" w:uiPriority="50"/>
     <w:lsdException w:name="List Table 6 Colorful Accent 6" w:uiPriority="51"/>
     <w:lsdException w:name="List Table 7 Colorful Accent 6" w:uiPriority="52"/>
-    <w:lsdException w:name="Mention" w:semiHidden="1" w:uiPriority="99" w:unhideWhenUsed="1"/>
-    <w:lsdException w:name="Smart Hyperlink" w:semiHidden="1" w:uiPriority="99" w:unhideWhenUsed="1"/>
-    <w:lsdException w:name="Hashtag" w:semiHidden="1" w:uiPriority="99" w:unhideWhenUsed="1"/>
-    <w:lsdException w:name="Unresolved Mention" w:semiHidden="1" w:uiPriority="99" w:unhideWhenUsed="1"/>
   </w:latentStyles>
   <w:style w:type="paragraph" w:default="1" w:styleId="Normal">
     <w:name w:val="Normal"/>

</xml_diff>

<commit_message>
First round of analyses draft complete. Double check eventually
</commit_message>
<xml_diff>
--- a/Cost3_pilot/Cost3_prereg.docx
+++ b/Cost3_pilot/Cost3_prereg.docx
@@ -1,6 +1,6 @@
 
 <file path=word/document.xml><?xml version="1.0" encoding="utf-8"?>
-<w:document xmlns:wpc="http://schemas.microsoft.com/office/word/2010/wordprocessingCanvas" xmlns:mo="http://schemas.microsoft.com/office/mac/office/2008/main" xmlns:mc="http://schemas.openxmlformats.org/markup-compatibility/2006" xmlns:mv="urn:schemas-microsoft-com:mac:vml" xmlns:o="urn:schemas-microsoft-com:office:office" xmlns:r="http://schemas.openxmlformats.org/officeDocument/2006/relationships" xmlns:m="http://schemas.openxmlformats.org/officeDocument/2006/math" xmlns:v="urn:schemas-microsoft-com:vml" xmlns:wp14="http://schemas.microsoft.com/office/word/2010/wordprocessingDrawing" xmlns:wp="http://schemas.openxmlformats.org/drawingml/2006/wordprocessingDrawing" xmlns:w10="urn:schemas-microsoft-com:office:word" xmlns:w="http://schemas.openxmlformats.org/wordprocessingml/2006/main" xmlns:w14="http://schemas.microsoft.com/office/word/2010/wordml" xmlns:w15="http://schemas.microsoft.com/office/word/2012/wordml" xmlns:wpg="http://schemas.microsoft.com/office/word/2010/wordprocessingGroup" xmlns:wpi="http://schemas.microsoft.com/office/word/2010/wordprocessingInk" xmlns:wne="http://schemas.microsoft.com/office/word/2006/wordml" xmlns:wps="http://schemas.microsoft.com/office/word/2010/wordprocessingShape" mc:Ignorable="w14 w15 wp14">
+<w:document xmlns:wpc="http://schemas.microsoft.com/office/word/2010/wordprocessingCanvas" xmlns:cx="http://schemas.microsoft.com/office/drawing/2014/chartex" xmlns:cx1="http://schemas.microsoft.com/office/drawing/2015/9/8/chartex" xmlns:cx2="http://schemas.microsoft.com/office/drawing/2015/10/21/chartex" xmlns:cx3="http://schemas.microsoft.com/office/drawing/2016/5/9/chartex" xmlns:cx4="http://schemas.microsoft.com/office/drawing/2016/5/10/chartex" xmlns:cx5="http://schemas.microsoft.com/office/drawing/2016/5/11/chartex" xmlns:cx6="http://schemas.microsoft.com/office/drawing/2016/5/12/chartex" xmlns:cx7="http://schemas.microsoft.com/office/drawing/2016/5/13/chartex" xmlns:cx8="http://schemas.microsoft.com/office/drawing/2016/5/14/chartex" xmlns:mc="http://schemas.openxmlformats.org/markup-compatibility/2006" xmlns:aink="http://schemas.microsoft.com/office/drawing/2016/ink" xmlns:am3d="http://schemas.microsoft.com/office/drawing/2017/model3d" xmlns:o="urn:schemas-microsoft-com:office:office" xmlns:r="http://schemas.openxmlformats.org/officeDocument/2006/relationships" xmlns:m="http://schemas.openxmlformats.org/officeDocument/2006/math" xmlns:v="urn:schemas-microsoft-com:vml" xmlns:wp14="http://schemas.microsoft.com/office/word/2010/wordprocessingDrawing" xmlns:wp="http://schemas.openxmlformats.org/drawingml/2006/wordprocessingDrawing" xmlns:w10="urn:schemas-microsoft-com:office:word" xmlns:w="http://schemas.openxmlformats.org/wordprocessingml/2006/main" xmlns:w14="http://schemas.microsoft.com/office/word/2010/wordml" xmlns:w15="http://schemas.microsoft.com/office/word/2012/wordml" xmlns:w16cid="http://schemas.microsoft.com/office/word/2016/wordml/cid" xmlns:w16se="http://schemas.microsoft.com/office/word/2015/wordml/symex" xmlns:wpg="http://schemas.microsoft.com/office/word/2010/wordprocessingGroup" xmlns:wpi="http://schemas.microsoft.com/office/word/2010/wordprocessingInk" xmlns:wne="http://schemas.microsoft.com/office/word/2006/wordml" xmlns:wps="http://schemas.microsoft.com/office/word/2010/wordprocessingShape" mc:Ignorable="w14 w15 w16se w16cid wp14">
   <w:body>
     <w:p>
       <w:pPr>
@@ -65,12 +65,21 @@
         </w:rPr>
         <w:t>-</w:t>
       </w:r>
-      <w:r>
-        <w:rPr>
-          <w:rFonts w:ascii="Times New Roman" w:hAnsi="Times New Roman" w:cs="Times New Roman"/>
-          <w:color w:val="000000" w:themeColor="text1"/>
-        </w:rPr>
-        <w:t>Serey &amp; Joseph T. McGuire</w:t>
+      <w:proofErr w:type="spellStart"/>
+      <w:r>
+        <w:rPr>
+          <w:rFonts w:ascii="Times New Roman" w:hAnsi="Times New Roman" w:cs="Times New Roman"/>
+          <w:color w:val="000000" w:themeColor="text1"/>
+        </w:rPr>
+        <w:t>Serey</w:t>
+      </w:r>
+      <w:proofErr w:type="spellEnd"/>
+      <w:r>
+        <w:rPr>
+          <w:rFonts w:ascii="Times New Roman" w:hAnsi="Times New Roman" w:cs="Times New Roman"/>
+          <w:color w:val="000000" w:themeColor="text1"/>
+        </w:rPr>
+        <w:t xml:space="preserve"> &amp; Joseph T. McGuire</w:t>
       </w:r>
     </w:p>
     <w:p>
@@ -114,6 +123,9 @@
       <w:pPr>
         <w:pStyle w:val="BodyText"/>
         <w:spacing w:before="0" w:after="0"/>
+        <w:rPr>
+          <w:rFonts w:ascii="Times New Roman" w:hAnsi="Times New Roman" w:cs="Times New Roman"/>
+        </w:rPr>
       </w:pPr>
     </w:p>
     <w:p>
@@ -174,6 +186,9 @@
       <w:pPr>
         <w:pStyle w:val="BodyText"/>
         <w:spacing w:before="0" w:after="0"/>
+        <w:rPr>
+          <w:rFonts w:ascii="Times New Roman" w:hAnsi="Times New Roman" w:cs="Times New Roman"/>
+        </w:rPr>
       </w:pPr>
     </w:p>
     <w:p>
@@ -203,6 +218,9 @@
       <w:pPr>
         <w:pStyle w:val="BodyText"/>
         <w:spacing w:before="0" w:after="0"/>
+        <w:rPr>
+          <w:rFonts w:ascii="Times New Roman" w:hAnsi="Times New Roman" w:cs="Times New Roman"/>
+        </w:rPr>
       </w:pPr>
     </w:p>
     <w:p>
@@ -289,6 +307,9 @@
       <w:pPr>
         <w:pStyle w:val="BodyText"/>
         <w:spacing w:before="0" w:after="0"/>
+        <w:rPr>
+          <w:rFonts w:ascii="Times New Roman" w:hAnsi="Times New Roman" w:cs="Times New Roman"/>
+        </w:rPr>
       </w:pPr>
     </w:p>
     <w:p>
@@ -429,14 +450,21 @@
       <w:pPr>
         <w:pStyle w:val="BodyText"/>
         <w:spacing w:before="0" w:after="0"/>
-      </w:pPr>
-      <w:r>
-        <w:rPr>
+        <w:rPr>
+          <w:rFonts w:ascii="Times New Roman" w:hAnsi="Times New Roman" w:cs="Times New Roman"/>
+        </w:rPr>
+      </w:pPr>
+      <w:r>
+        <w:rPr>
+          <w:rFonts w:ascii="Times New Roman" w:hAnsi="Times New Roman" w:cs="Times New Roman"/>
           <w:b/>
         </w:rPr>
         <w:t>4.3.3.</w:t>
       </w:r>
       <w:r>
+        <w:rPr>
+          <w:rFonts w:ascii="Times New Roman" w:hAnsi="Times New Roman" w:cs="Times New Roman"/>
+        </w:rPr>
         <w:t xml:space="preserve"> Acceptance rates for unfilled-delay trials will not differ based on their pairing with each effort condition.</w:t>
       </w:r>
     </w:p>
@@ -444,6 +472,9 @@
       <w:pPr>
         <w:pStyle w:val="BodyText"/>
         <w:spacing w:before="0" w:after="0"/>
+        <w:rPr>
+          <w:rFonts w:ascii="Times New Roman" w:hAnsi="Times New Roman" w:cs="Times New Roman"/>
+        </w:rPr>
       </w:pPr>
     </w:p>
     <w:p>
@@ -531,6 +562,9 @@
       <w:pPr>
         <w:pStyle w:val="BodyText"/>
         <w:spacing w:before="0" w:after="0"/>
+        <w:rPr>
+          <w:rFonts w:ascii="Times New Roman" w:hAnsi="Times New Roman" w:cs="Times New Roman"/>
+        </w:rPr>
       </w:pPr>
     </w:p>
     <w:p>
@@ -560,6 +594,9 @@
       <w:pPr>
         <w:pStyle w:val="BodyText"/>
         <w:spacing w:before="0" w:after="0"/>
+        <w:rPr>
+          <w:rFonts w:ascii="Times New Roman" w:hAnsi="Times New Roman" w:cs="Times New Roman"/>
+        </w:rPr>
       </w:pPr>
     </w:p>
     <w:p>
@@ -585,6 +622,9 @@
       <w:pPr>
         <w:pStyle w:val="BodyText"/>
         <w:spacing w:before="0" w:after="0"/>
+        <w:rPr>
+          <w:rFonts w:ascii="Times New Roman" w:hAnsi="Times New Roman" w:cs="Times New Roman"/>
+        </w:rPr>
       </w:pPr>
     </w:p>
     <w:p>
@@ -669,7 +709,25 @@
           <w:i/>
           <w:color w:val="000000" w:themeColor="text1"/>
         </w:rPr>
-        <w:t>We will perform an extension of the logistic regression from 16.1.1., this time adding an autoregressive covariate containing the number of consecutive quits prior to a given trial. In this way, we will examine the possibility that participant choices were governed by recent quitting history rather than the experimental parameters (see 11.1.3.). Coefficients not significantly different from 0 will denote that a participant did not rely on recent quitting history.</w:t>
+        <w:t xml:space="preserve">We will perform an extension of the logistic regression from 16.1.1., this time adding an autoregressive covariate containing the number of </w:t>
+      </w:r>
+      <w:proofErr w:type="gramStart"/>
+      <w:r>
+        <w:rPr>
+          <w:rFonts w:ascii="Times New Roman" w:hAnsi="Times New Roman" w:cs="Times New Roman"/>
+          <w:i/>
+          <w:color w:val="000000" w:themeColor="text1"/>
+        </w:rPr>
+        <w:t>consecutive</w:t>
+      </w:r>
+      <w:proofErr w:type="gramEnd"/>
+      <w:r>
+        <w:rPr>
+          <w:rFonts w:ascii="Times New Roman" w:hAnsi="Times New Roman" w:cs="Times New Roman"/>
+          <w:i/>
+          <w:color w:val="000000" w:themeColor="text1"/>
+        </w:rPr>
+        <w:t xml:space="preserve"> quits prior to a given trial. In this way, we will examine the possibility that participant choices were governed by recent quitting history rather than the experimental parameters (see 11.1.3.). Coefficients not significantly different from 0 will denote that a participant did not rely on recent quitting history.</w:t>
       </w:r>
     </w:p>
     <w:p>
@@ -873,6 +931,9 @@
       <w:pPr>
         <w:pStyle w:val="BodyText"/>
         <w:spacing w:before="0" w:after="0"/>
+        <w:rPr>
+          <w:rFonts w:ascii="Times New Roman" w:hAnsi="Times New Roman" w:cs="Times New Roman"/>
+        </w:rPr>
       </w:pPr>
     </w:p>
     <w:p>
@@ -881,7 +942,6 @@
         <w:spacing w:before="0" w:after="0"/>
         <w:rPr>
           <w:rFonts w:ascii="Times New Roman" w:hAnsi="Times New Roman" w:cs="Times New Roman"/>
-          <w:color w:val="000000" w:themeColor="text1"/>
         </w:rPr>
       </w:pPr>
       <w:r>
@@ -905,7 +965,23 @@
           <w:i/>
           <w:color w:val="000000" w:themeColor="text1"/>
         </w:rPr>
-        <w:t xml:space="preserve">To compare preferences (hypothesis 4.2.), we will first perform a one-way ANOVA on the proportion of trials accepted using </w:t>
+        <w:t>To compare preferences (hypothesis 4.2.), we will first perform a one-way A</w:t>
+      </w:r>
+      <w:r>
+        <w:rPr>
+          <w:rFonts w:ascii="Times New Roman" w:hAnsi="Times New Roman" w:cs="Times New Roman"/>
+          <w:i/>
+          <w:color w:val="000000" w:themeColor="text1"/>
+        </w:rPr>
+        <w:t>C</w:t>
+      </w:r>
+      <w:r>
+        <w:rPr>
+          <w:rFonts w:ascii="Times New Roman" w:hAnsi="Times New Roman" w:cs="Times New Roman"/>
+          <w:i/>
+          <w:color w:val="000000" w:themeColor="text1"/>
+        </w:rPr>
+        <w:t xml:space="preserve">NOVA on the proportion of trials accepted using </w:t>
       </w:r>
       <w:r>
         <w:rPr>
@@ -929,15 +1005,23 @@
           <w:i/>
           <w:color w:val="000000" w:themeColor="text1"/>
         </w:rPr>
-        <w:t xml:space="preserve"> (controlling for subject-specific effects by regressing out participants or by mixed effect GLM?)</w:t>
-      </w:r>
-      <w:r>
-        <w:rPr>
-          <w:rFonts w:ascii="Times New Roman" w:hAnsi="Times New Roman" w:cs="Times New Roman"/>
-          <w:i/>
-          <w:color w:val="000000" w:themeColor="text1"/>
-        </w:rPr>
-        <w:t xml:space="preserve">. In addition, we will do pairwise comparisons on the proportion completed among all 4 </w:t>
+        <w:t xml:space="preserve"> (</w:t>
+      </w:r>
+      <w:r>
+        <w:rPr>
+          <w:rFonts w:ascii="Times New Roman" w:hAnsi="Times New Roman" w:cs="Times New Roman"/>
+          <w:i/>
+          <w:color w:val="000000" w:themeColor="text1"/>
+        </w:rPr>
+        <w:t xml:space="preserve">using subject as a covariate). </w:t>
+      </w:r>
+      <w:r>
+        <w:rPr>
+          <w:rFonts w:ascii="Times New Roman" w:hAnsi="Times New Roman" w:cs="Times New Roman"/>
+          <w:i/>
+          <w:color w:val="000000" w:themeColor="text1"/>
+        </w:rPr>
+        <w:t xml:space="preserve">In addition, we will do pairwise comparisons on the proportion completed among all 4 </w:t>
       </w:r>
       <w:r>
         <w:rPr>
@@ -972,6 +1056,12 @@
         </w:rPr>
         <w:t>Maybe just do 16.2.3.)</w:t>
       </w:r>
+      <w:r>
+        <w:rPr>
+          <w:rFonts w:ascii="Times New Roman" w:hAnsi="Times New Roman" w:cs="Times New Roman"/>
+        </w:rPr>
+        <w:t xml:space="preserve"> </w:t>
+      </w:r>
     </w:p>
     <w:p>
       <w:pPr>
@@ -1140,7 +1230,7 @@
           <w:i/>
           <w:color w:val="000000" w:themeColor="text1"/>
         </w:rPr>
-        <w:t xml:space="preserve">Next, we will examine whether the a priori model from 16.2.3. outperforms both simpler and more complex models. Unlike the individual logistic regression fits in 16.1.1., a mixed-effects approach gives us a better goodness of fit measure for model comparisons. We will determine the best model (combination of predictors) using Akaike’s Information Criterion (AIC) </w:t>
+        <w:t xml:space="preserve">Next, we will examine whether the a priori model from 16.2.3. outperforms both simpler and more complex models. Unlike the individual logistic regression fits in 16.1.1., a mixed-effects approach gives us a better goodness of fit measure for model comparisons. We will determine the best model (combination of predictors) using Akaike’s Information Criterion (AIC) to determine the model that minimizes the negative log-likelihood while penalizing the addition </w:t>
       </w:r>
       <w:r>
         <w:rPr>
@@ -1149,7 +1239,7 @@
           <w:color w:val="000000" w:themeColor="text1"/>
         </w:rPr>
         <w:lastRenderedPageBreak/>
-        <w:t xml:space="preserve">to determine the model that minimizes the negative log-likelihood while penalizing the addition of parameters. The regression with each combination of predictors will be fitted in the following order: 1) intercept only; 2) condition only; 3) </w:t>
+        <w:t xml:space="preserve">of parameters. The regression with each combination of predictors will be fitted in the following order: 1) intercept only; 2) condition only; 3) </w:t>
       </w:r>
       <w:r>
         <w:rPr>
@@ -1233,6 +1323,9 @@
       <w:pPr>
         <w:pStyle w:val="BodyText"/>
         <w:spacing w:before="0" w:after="0"/>
+        <w:rPr>
+          <w:rFonts w:ascii="Times New Roman" w:hAnsi="Times New Roman" w:cs="Times New Roman"/>
+        </w:rPr>
       </w:pPr>
     </w:p>
     <w:p>
@@ -1241,6 +1334,7 @@
         <w:spacing w:before="0" w:after="0"/>
         <w:rPr>
           <w:rFonts w:ascii="Times New Roman" w:hAnsi="Times New Roman" w:cs="Times New Roman"/>
+          <w:i/>
           <w:color w:val="000000" w:themeColor="text1"/>
         </w:rPr>
       </w:pPr>
@@ -1298,6 +1392,37 @@
           <w:color w:val="000000" w:themeColor="text1"/>
         </w:rPr>
         <w:t xml:space="preserve"> participants, and we will display the empirical cumulative distribution functions for each condition. Short RT would suggest confident and stable decisions (in support of 4.3.1.).</w:t>
+      </w:r>
+    </w:p>
+    <w:p>
+      <w:pPr>
+        <w:pStyle w:val="BodyText"/>
+        <w:spacing w:before="0" w:after="0"/>
+        <w:rPr>
+          <w:rFonts w:ascii="Times New Roman" w:hAnsi="Times New Roman" w:cs="Times New Roman"/>
+          <w:i/>
+        </w:rPr>
+      </w:pPr>
+      <w:r>
+        <w:rPr>
+          <w:rFonts w:ascii="Times New Roman" w:hAnsi="Times New Roman" w:cs="Times New Roman"/>
+          <w:b/>
+        </w:rPr>
+        <w:t xml:space="preserve">16.3.2. </w:t>
+      </w:r>
+      <w:r>
+        <w:rPr>
+          <w:rFonts w:ascii="Times New Roman" w:hAnsi="Times New Roman" w:cs="Times New Roman"/>
+          <w:i/>
+        </w:rPr>
+        <w:t xml:space="preserve">We will also compute the proportion of quits that were performed during the choice window versus during the handling time. </w:t>
+      </w:r>
+      <w:r>
+        <w:rPr>
+          <w:rFonts w:ascii="Times New Roman" w:hAnsi="Times New Roman" w:cs="Times New Roman"/>
+          <w:i/>
+        </w:rPr>
+        <w:t>If over 80% of quits occurred during the choice window on average, this will suggest that participants were confident in their choices.</w:t>
       </w:r>
     </w:p>
     <w:p>
@@ -1316,17 +1441,33 @@
         <w:spacing w:before="0" w:after="0"/>
         <w:rPr>
           <w:rFonts w:ascii="Times New Roman" w:hAnsi="Times New Roman" w:cs="Times New Roman"/>
-          <w:b/>
-          <w:color w:val="000000" w:themeColor="text1"/>
-        </w:rPr>
-      </w:pPr>
-      <w:r>
-        <w:rPr>
-          <w:rFonts w:ascii="Times New Roman" w:hAnsi="Times New Roman" w:cs="Times New Roman"/>
-          <w:b/>
-          <w:color w:val="000000" w:themeColor="text1"/>
-        </w:rPr>
-        <w:t>16.3.2.</w:t>
+          <w:i/>
+          <w:color w:val="000000" w:themeColor="text1"/>
+        </w:rPr>
+      </w:pPr>
+      <w:r>
+        <w:rPr>
+          <w:rFonts w:ascii="Times New Roman" w:hAnsi="Times New Roman" w:cs="Times New Roman"/>
+          <w:b/>
+          <w:color w:val="000000" w:themeColor="text1"/>
+        </w:rPr>
+        <w:t>16.3.</w:t>
+      </w:r>
+      <w:r>
+        <w:rPr>
+          <w:rFonts w:ascii="Times New Roman" w:hAnsi="Times New Roman" w:cs="Times New Roman"/>
+          <w:b/>
+          <w:color w:val="000000" w:themeColor="text1"/>
+        </w:rPr>
+        <w:t>3</w:t>
+      </w:r>
+      <w:r>
+        <w:rPr>
+          <w:rFonts w:ascii="Times New Roman" w:hAnsi="Times New Roman" w:cs="Times New Roman"/>
+          <w:b/>
+          <w:color w:val="000000" w:themeColor="text1"/>
+        </w:rPr>
+        <w:t>.</w:t>
       </w:r>
       <w:r>
         <w:rPr>
@@ -1341,28 +1482,167 @@
           <w:i/>
           <w:color w:val="000000" w:themeColor="text1"/>
         </w:rPr>
-        <w:t>In order to further examine choice stability (hypothesis 4.3.1.), we will compute each participant’s total proportion of acceptances pre- and post-midpoint. For each cost condition separately, we will fit a linear model that predicts post-midpoint acceptance from before-midpoint rates. We will report the slopes and 95% confidence intervals (CI) for each cost group. CIs containing 1 will denote that participants in that group produced consistent choices.</w:t>
-      </w:r>
-      <w:r>
-        <w:rPr>
-          <w:rFonts w:ascii="Times New Roman" w:hAnsi="Times New Roman" w:cs="Times New Roman"/>
-          <w:i/>
-          <w:color w:val="000000" w:themeColor="text1"/>
-        </w:rPr>
-        <w:t xml:space="preserve"> (</w:t>
-      </w:r>
-      <w:r>
-        <w:rPr>
-          <w:rFonts w:ascii="Helvetica Neue" w:hAnsi="Helvetica Neue"/>
-        </w:rPr>
-        <w:t>. But think about this, because you can’t predict prepost per cost. What about paired permutations on the per-cost proportion accepted across participants? That way we can do per cost type</w:t>
-      </w:r>
-      <w:r>
-        <w:rPr>
-          <w:rFonts w:ascii="Helvetica Neue" w:hAnsi="Helvetica Neue"/>
-        </w:rPr>
-        <w:t>)</w:t>
-      </w:r>
+        <w:t xml:space="preserve">In order to further examine choice stability (hypothesis 4.3.1.), we will compute each participant’s total proportion of acceptances pre- and post-midpoint. </w:t>
+      </w:r>
+      <w:r>
+        <w:rPr>
+          <w:rFonts w:ascii="Times New Roman" w:hAnsi="Times New Roman" w:cs="Times New Roman"/>
+          <w:i/>
+          <w:color w:val="000000" w:themeColor="text1"/>
+        </w:rPr>
+        <w:t>W</w:t>
+      </w:r>
+      <w:r>
+        <w:rPr>
+          <w:rFonts w:ascii="Times New Roman" w:hAnsi="Times New Roman" w:cs="Times New Roman"/>
+          <w:i/>
+          <w:color w:val="000000" w:themeColor="text1"/>
+        </w:rPr>
+        <w:t xml:space="preserve">e will compute a mixed-effects linear model to predict post-midpoint proportion of acceptances from pre-midpoint rates, with subjects as random intercepts and condition as a </w:t>
+      </w:r>
+      <w:r>
+        <w:rPr>
+          <w:rFonts w:ascii="Times New Roman" w:hAnsi="Times New Roman" w:cs="Times New Roman"/>
+          <w:i/>
+          <w:color w:val="000000" w:themeColor="text1"/>
+        </w:rPr>
+        <w:t xml:space="preserve">dummy-coded </w:t>
+      </w:r>
+      <w:r>
+        <w:rPr>
+          <w:rFonts w:ascii="Times New Roman" w:hAnsi="Times New Roman" w:cs="Times New Roman"/>
+          <w:i/>
+          <w:color w:val="000000" w:themeColor="text1"/>
+        </w:rPr>
+        <w:t xml:space="preserve">fixed effect. We will report the 95% confidence interval </w:t>
+      </w:r>
+      <w:r>
+        <w:rPr>
+          <w:rFonts w:ascii="Times New Roman" w:hAnsi="Times New Roman" w:cs="Times New Roman"/>
+          <w:i/>
+          <w:color w:val="000000" w:themeColor="text1"/>
+        </w:rPr>
+        <w:t xml:space="preserve">(CI) of the intercept (the reference dummy-coded condition) and the significance of the coefficients for the remaining conditions. A </w:t>
+      </w:r>
+      <w:r>
+        <w:rPr>
+          <w:rFonts w:ascii="Times New Roman" w:hAnsi="Times New Roman" w:cs="Times New Roman"/>
+          <w:i/>
+          <w:color w:val="000000" w:themeColor="text1"/>
+        </w:rPr>
+        <w:t xml:space="preserve">CI containing 1 will denote that participants in that </w:t>
+      </w:r>
+      <w:r>
+        <w:rPr>
+          <w:rFonts w:ascii="Times New Roman" w:hAnsi="Times New Roman" w:cs="Times New Roman"/>
+          <w:i/>
+          <w:color w:val="000000" w:themeColor="text1"/>
+        </w:rPr>
+        <w:t>condition</w:t>
+      </w:r>
+      <w:r>
+        <w:rPr>
+          <w:rFonts w:ascii="Times New Roman" w:hAnsi="Times New Roman" w:cs="Times New Roman"/>
+          <w:i/>
+          <w:color w:val="000000" w:themeColor="text1"/>
+        </w:rPr>
+        <w:t xml:space="preserve"> produced consistent choices</w:t>
+      </w:r>
+      <w:r>
+        <w:rPr>
+          <w:rFonts w:ascii="Times New Roman" w:hAnsi="Times New Roman" w:cs="Times New Roman"/>
+          <w:i/>
+          <w:color w:val="000000" w:themeColor="text1"/>
+        </w:rPr>
+        <w:t>, while accounting for the overall acceptance patterns of a given subject across conditions. We will rotate the dummy code to explore whether any condition produced significantly different pre-post acceptance rates (</w:t>
+      </w:r>
+      <w:r>
+        <w:rPr>
+          <w:rFonts w:ascii="Times New Roman" w:hAnsi="Times New Roman" w:cs="Times New Roman"/>
+          <w:b/>
+          <w:i/>
+          <w:color w:val="000000" w:themeColor="text1"/>
+        </w:rPr>
+        <w:t>alternatively, we can remove the intercept from the mixed model to get the actual coefficients</w:t>
+      </w:r>
+      <w:r>
+        <w:rPr>
+          <w:rFonts w:ascii="Times New Roman" w:hAnsi="Times New Roman" w:cs="Times New Roman"/>
+          <w:b/>
+          <w:i/>
+          <w:color w:val="000000" w:themeColor="text1"/>
+        </w:rPr>
+        <w:t xml:space="preserve"> + CIs</w:t>
+      </w:r>
+      <w:r>
+        <w:rPr>
+          <w:rFonts w:ascii="Times New Roman" w:hAnsi="Times New Roman" w:cs="Times New Roman"/>
+          <w:i/>
+          <w:color w:val="000000" w:themeColor="text1"/>
+        </w:rPr>
+        <w:t>).</w:t>
+      </w:r>
+      <w:r>
+        <w:rPr>
+          <w:rFonts w:ascii="Times New Roman" w:hAnsi="Times New Roman" w:cs="Times New Roman"/>
+          <w:i/>
+          <w:color w:val="000000" w:themeColor="text1"/>
+        </w:rPr>
+        <w:t xml:space="preserve"> </w:t>
+      </w:r>
+      <w:r>
+        <w:rPr>
+          <w:rFonts w:ascii="Times New Roman" w:hAnsi="Times New Roman" w:cs="Times New Roman"/>
+          <w:b/>
+          <w:i/>
+          <w:color w:val="000000" w:themeColor="text1"/>
+        </w:rPr>
+        <w:t>Option 2:</w:t>
+      </w:r>
+      <w:r>
+        <w:rPr>
+          <w:rFonts w:ascii="Times New Roman" w:hAnsi="Times New Roman" w:cs="Times New Roman"/>
+          <w:i/>
+          <w:color w:val="000000" w:themeColor="text1"/>
+        </w:rPr>
+        <w:t xml:space="preserve"> we will perform a repeated measures ANCOVA, with condition as factors and subject as a covariate. </w:t>
+      </w:r>
+      <w:r>
+        <w:rPr>
+          <w:rFonts w:ascii="Times New Roman" w:hAnsi="Times New Roman" w:cs="Times New Roman"/>
+          <w:b/>
+          <w:i/>
+          <w:color w:val="000000" w:themeColor="text1"/>
+        </w:rPr>
+        <w:t>Simple option 3:</w:t>
+      </w:r>
+      <w:r>
+        <w:rPr>
+          <w:rFonts w:ascii="Times New Roman" w:hAnsi="Times New Roman" w:cs="Times New Roman"/>
+          <w:i/>
+          <w:color w:val="000000" w:themeColor="text1"/>
+        </w:rPr>
+        <w:t xml:space="preserve"> We will compute a linear model predicting post-midpoint acceptance rates from pre-midpoint acceptance rates</w:t>
+      </w:r>
+      <w:r>
+        <w:rPr>
+          <w:rFonts w:ascii="Times New Roman" w:hAnsi="Times New Roman" w:cs="Times New Roman"/>
+          <w:i/>
+          <w:color w:val="000000" w:themeColor="text1"/>
+        </w:rPr>
+        <w:t xml:space="preserve"> as well as condition. We will regress out the effect of subject.</w:t>
+      </w:r>
+    </w:p>
+    <w:p>
+      <w:pPr>
+        <w:pStyle w:val="BodyText"/>
+        <w:spacing w:before="0" w:after="0"/>
+        <w:rPr>
+          <w:rFonts w:ascii="Times New Roman" w:hAnsi="Times New Roman" w:cs="Times New Roman"/>
+          <w:i/>
+          <w:color w:val="000000" w:themeColor="text1"/>
+        </w:rPr>
+      </w:pPr>
     </w:p>
     <w:p>
       <w:pPr>
@@ -1370,9 +1650,18 @@
         <w:spacing w:after="0"/>
         <w:rPr>
           <w:rFonts w:ascii="Times New Roman" w:hAnsi="Times New Roman" w:cs="Times New Roman"/>
-          <w:color w:val="000000" w:themeColor="text1"/>
-        </w:rPr>
-      </w:pPr>
+          <w:b/>
+          <w:color w:val="000000" w:themeColor="text1"/>
+        </w:rPr>
+      </w:pPr>
+      <w:r>
+        <w:rPr>
+          <w:rFonts w:ascii="Times New Roman" w:hAnsi="Times New Roman" w:cs="Times New Roman"/>
+          <w:b/>
+          <w:color w:val="000000" w:themeColor="text1"/>
+        </w:rPr>
+        <w:t>For the next 2, think about how to add a modulatory element to include cost type</w:t>
+      </w:r>
     </w:p>
     <w:p>
       <w:pPr>
@@ -1384,19 +1673,151 @@
           <w:color w:val="000000" w:themeColor="text1"/>
         </w:rPr>
       </w:pPr>
-      <w:r>
-        <w:rPr>
-          <w:rFonts w:ascii="Times New Roman" w:hAnsi="Times New Roman" w:cs="Times New Roman"/>
-          <w:b/>
-          <w:color w:val="000000" w:themeColor="text1"/>
-        </w:rPr>
-        <w:t>For the next 2, think about how to add a modulatory element to include cost type</w:t>
-      </w:r>
-    </w:p>
-    <w:p>
-      <w:pPr>
-        <w:pStyle w:val="FigurewithCaption"/>
+    </w:p>
+    <w:p>
+      <w:pPr>
+        <w:pStyle w:val="BodyText"/>
+        <w:spacing w:before="0" w:after="0"/>
+        <w:rPr>
+          <w:rFonts w:ascii="Times New Roman" w:hAnsi="Times New Roman" w:cs="Times New Roman"/>
+          <w:color w:val="000000" w:themeColor="text1"/>
+        </w:rPr>
+      </w:pPr>
+      <w:r>
+        <w:rPr>
+          <w:rFonts w:ascii="Times New Roman" w:hAnsi="Times New Roman" w:cs="Times New Roman"/>
+          <w:b/>
+          <w:color w:val="000000" w:themeColor="text1"/>
+        </w:rPr>
+        <w:t>16.3.3.</w:t>
+      </w:r>
+      <w:r>
+        <w:rPr>
+          <w:rFonts w:ascii="Times New Roman" w:hAnsi="Times New Roman" w:cs="Times New Roman"/>
+          <w:color w:val="000000" w:themeColor="text1"/>
+        </w:rPr>
+        <w:t xml:space="preserve"> </w:t>
+      </w:r>
+      <w:r>
+        <w:rPr>
+          <w:rFonts w:ascii="Times New Roman" w:hAnsi="Times New Roman" w:cs="Times New Roman"/>
+          <w:i/>
+          <w:color w:val="000000" w:themeColor="text1"/>
+        </w:rPr>
+        <w:t>To estimate the subjective opportunity cost (hypothesis 4.3.2.), we will use a logistic function to model each participant’s probability of completing a trial based on the difference between the delayed reward’s magnitude and the estimated opportunity cost (OC) for each cost type. OC will be computed as the product of a free parameter (gamma) and the handling time. Both gamma and the temperature parameter of the logistic function will be estimated at the subject level, independently for each subject.</w:t>
+      </w:r>
+    </w:p>
+    <w:p>
+      <w:pPr>
+        <w:pStyle w:val="BodyText"/>
+        <w:spacing w:before="0" w:after="0"/>
+        <w:rPr>
+          <w:rFonts w:ascii="Times New Roman" w:hAnsi="Times New Roman" w:cs="Times New Roman"/>
+          <w:color w:val="000000" w:themeColor="text1"/>
+        </w:rPr>
+      </w:pPr>
+    </w:p>
+    <w:p>
+      <w:pPr>
+        <w:pStyle w:val="BodyText"/>
+        <w:spacing w:before="0" w:after="0"/>
+        <w:rPr>
+          <w:rFonts w:ascii="Times New Roman" w:hAnsi="Times New Roman" w:cs="Times New Roman"/>
+          <w:color w:val="000000" w:themeColor="text1"/>
+        </w:rPr>
+      </w:pPr>
+      <w:r>
+        <w:rPr>
+          <w:rFonts w:ascii="Times New Roman" w:hAnsi="Times New Roman" w:cs="Times New Roman"/>
+          <w:b/>
+          <w:color w:val="000000" w:themeColor="text1"/>
+        </w:rPr>
+        <w:t>16.3.4.</w:t>
+      </w:r>
+      <w:r>
+        <w:rPr>
+          <w:rFonts w:ascii="Times New Roman" w:hAnsi="Times New Roman" w:cs="Times New Roman"/>
+          <w:color w:val="000000" w:themeColor="text1"/>
+        </w:rPr>
+        <w:t xml:space="preserve"> </w:t>
+      </w:r>
+      <w:r>
+        <w:rPr>
+          <w:rFonts w:ascii="Times New Roman" w:hAnsi="Times New Roman" w:cs="Times New Roman"/>
+          <w:i/>
+          <w:color w:val="000000" w:themeColor="text1"/>
+        </w:rPr>
+        <w:t>We will cross-validate each subject’s OC value using the pre-midpoint data for estimation, and post-midpoint choices for testing. The estimates will be used to predict acceptances in the testing sample, and the mean percent correctly predicted will be reported for each group. This will also provide information on the stability of each participant’s choices (4.3.1.).</w:t>
+      </w:r>
+    </w:p>
+    <w:p>
+      <w:pPr>
+        <w:pStyle w:val="BodyText"/>
+        <w:spacing w:before="0" w:after="0"/>
+        <w:rPr>
+          <w:rFonts w:ascii="Times New Roman" w:hAnsi="Times New Roman" w:cs="Times New Roman"/>
+          <w:color w:val="000000" w:themeColor="text1"/>
+        </w:rPr>
+      </w:pPr>
+    </w:p>
+    <w:p>
+      <w:pPr>
+        <w:pStyle w:val="BodyText"/>
+        <w:spacing w:before="0" w:after="0"/>
+        <w:rPr>
+          <w:rFonts w:ascii="Times New Roman" w:hAnsi="Times New Roman" w:cs="Times New Roman"/>
+          <w:i/>
+          <w:color w:val="000000" w:themeColor="text1"/>
+        </w:rPr>
+      </w:pPr>
+      <w:r>
+        <w:rPr>
+          <w:rFonts w:ascii="Times New Roman" w:hAnsi="Times New Roman" w:cs="Times New Roman"/>
+          <w:b/>
+          <w:color w:val="000000" w:themeColor="text1"/>
+        </w:rPr>
+        <w:lastRenderedPageBreak/>
+        <w:t>16.3.5.</w:t>
+      </w:r>
+      <w:r>
+        <w:rPr>
+          <w:rFonts w:ascii="Times New Roman" w:hAnsi="Times New Roman" w:cs="Times New Roman"/>
+          <w:color w:val="000000" w:themeColor="text1"/>
+        </w:rPr>
+        <w:t xml:space="preserve"> </w:t>
+      </w:r>
+      <w:r>
+        <w:rPr>
+          <w:rFonts w:ascii="Times New Roman" w:hAnsi="Times New Roman" w:cs="Times New Roman"/>
+          <w:i/>
+          <w:color w:val="000000" w:themeColor="text1"/>
+        </w:rPr>
+        <w:t>The OC estimates for each group will be compared using an ANOVA with condition as a factor. This will let us determine which cost type produced the highest discounting.</w:t>
+      </w:r>
+    </w:p>
+    <w:p>
+      <w:pPr>
+        <w:pStyle w:val="BodyText"/>
+        <w:spacing w:before="0" w:after="0"/>
+        <w:rPr>
+          <w:rFonts w:ascii="Times New Roman" w:hAnsi="Times New Roman" w:cs="Times New Roman"/>
+          <w:i/>
+          <w:color w:val="000000" w:themeColor="text1"/>
+        </w:rPr>
+      </w:pPr>
+    </w:p>
+    <w:p>
+      <w:pPr>
         <w:spacing w:after="0"/>
+        <w:rPr>
+          <w:rFonts w:ascii="Times New Roman" w:hAnsi="Times New Roman" w:cs="Times New Roman"/>
+        </w:rPr>
+      </w:pPr>
+    </w:p>
+    <w:p>
+      <w:pPr>
+        <w:pStyle w:val="BodyText"/>
+        <w:spacing w:before="0" w:after="0"/>
         <w:rPr>
           <w:rFonts w:ascii="Times New Roman" w:hAnsi="Times New Roman" w:cs="Times New Roman"/>
           <w:b/>
@@ -1405,211 +1826,6 @@
       </w:pPr>
       <w:bookmarkStart w:id="11" w:name="_GoBack"/>
       <w:bookmarkEnd w:id="11"/>
-    </w:p>
-    <w:p>
-      <w:pPr>
-        <w:pStyle w:val="BodyText"/>
-        <w:spacing w:before="0" w:after="0"/>
-        <w:rPr>
-          <w:rFonts w:ascii="Times New Roman" w:hAnsi="Times New Roman" w:cs="Times New Roman"/>
-          <w:color w:val="000000" w:themeColor="text1"/>
-        </w:rPr>
-      </w:pPr>
-      <w:r>
-        <w:rPr>
-          <w:rFonts w:ascii="Times New Roman" w:hAnsi="Times New Roman" w:cs="Times New Roman"/>
-          <w:b/>
-          <w:color w:val="000000" w:themeColor="text1"/>
-        </w:rPr>
-        <w:t>16.3.3.</w:t>
-      </w:r>
-      <w:r>
-        <w:rPr>
-          <w:rFonts w:ascii="Times New Roman" w:hAnsi="Times New Roman" w:cs="Times New Roman"/>
-          <w:color w:val="000000" w:themeColor="text1"/>
-        </w:rPr>
-        <w:t xml:space="preserve"> </w:t>
-      </w:r>
-      <w:r>
-        <w:rPr>
-          <w:rFonts w:ascii="Times New Roman" w:hAnsi="Times New Roman" w:cs="Times New Roman"/>
-          <w:i/>
-          <w:color w:val="000000" w:themeColor="text1"/>
-        </w:rPr>
-        <w:t>To estimate the subjective opportunity cost (hypothesis 4.3.2.), we will use a logistic function to model each participant’s probability of completing a trial based on the difference between the delayed reward’s magnitude and the estimated opportunity cost (OC) for each cost type. OC will be computed as the product of a free parameter (gamma) and the handling time. Both gamma and the temperature parameter of the logistic function will be estimated at the subject level, independently for each subject.</w:t>
-      </w:r>
-    </w:p>
-    <w:p>
-      <w:pPr>
-        <w:pStyle w:val="BodyText"/>
-        <w:spacing w:before="0" w:after="0"/>
-        <w:rPr>
-          <w:rFonts w:ascii="Times New Roman" w:hAnsi="Times New Roman" w:cs="Times New Roman"/>
-          <w:color w:val="000000" w:themeColor="text1"/>
-        </w:rPr>
-      </w:pPr>
-    </w:p>
-    <w:p>
-      <w:pPr>
-        <w:pStyle w:val="BodyText"/>
-        <w:spacing w:before="0" w:after="0"/>
-        <w:rPr>
-          <w:rFonts w:ascii="Times New Roman" w:hAnsi="Times New Roman" w:cs="Times New Roman"/>
-          <w:color w:val="000000" w:themeColor="text1"/>
-        </w:rPr>
-      </w:pPr>
-      <w:r>
-        <w:rPr>
-          <w:rFonts w:ascii="Times New Roman" w:hAnsi="Times New Roman" w:cs="Times New Roman"/>
-          <w:b/>
-          <w:color w:val="000000" w:themeColor="text1"/>
-        </w:rPr>
-        <w:t>16.3.4.</w:t>
-      </w:r>
-      <w:r>
-        <w:rPr>
-          <w:rFonts w:ascii="Times New Roman" w:hAnsi="Times New Roman" w:cs="Times New Roman"/>
-          <w:color w:val="000000" w:themeColor="text1"/>
-        </w:rPr>
-        <w:t xml:space="preserve"> </w:t>
-      </w:r>
-      <w:r>
-        <w:rPr>
-          <w:rFonts w:ascii="Times New Roman" w:hAnsi="Times New Roman" w:cs="Times New Roman"/>
-          <w:i/>
-          <w:color w:val="000000" w:themeColor="text1"/>
-        </w:rPr>
-        <w:t>We will cross-validate each subject’s OC value using the pre-midpoint data for estimation, and post-midpoint choices for testing. The estimates will be used to predict acceptances in the testing sample, and the mean percent correctly predicted will be reported for each group. This will also provide information on the stability of each participant’s choices (4.3.1.).</w:t>
-      </w:r>
-    </w:p>
-    <w:p>
-      <w:pPr>
-        <w:pStyle w:val="BodyText"/>
-        <w:spacing w:before="0" w:after="0"/>
-        <w:rPr>
-          <w:rFonts w:ascii="Times New Roman" w:hAnsi="Times New Roman" w:cs="Times New Roman"/>
-          <w:color w:val="000000" w:themeColor="text1"/>
-        </w:rPr>
-      </w:pPr>
-    </w:p>
-    <w:p>
-      <w:pPr>
-        <w:pStyle w:val="BodyText"/>
-        <w:spacing w:before="0" w:after="0"/>
-        <w:rPr>
-          <w:rFonts w:ascii="Times New Roman" w:hAnsi="Times New Roman" w:cs="Times New Roman"/>
-          <w:i/>
-          <w:color w:val="000000" w:themeColor="text1"/>
-        </w:rPr>
-      </w:pPr>
-      <w:r>
-        <w:rPr>
-          <w:rFonts w:ascii="Times New Roman" w:hAnsi="Times New Roman" w:cs="Times New Roman"/>
-          <w:b/>
-          <w:color w:val="000000" w:themeColor="text1"/>
-        </w:rPr>
-        <w:t>16.3.5.</w:t>
-      </w:r>
-      <w:r>
-        <w:rPr>
-          <w:rFonts w:ascii="Times New Roman" w:hAnsi="Times New Roman" w:cs="Times New Roman"/>
-          <w:color w:val="000000" w:themeColor="text1"/>
-        </w:rPr>
-        <w:t xml:space="preserve"> </w:t>
-      </w:r>
-      <w:r>
-        <w:rPr>
-          <w:rFonts w:ascii="Times New Roman" w:hAnsi="Times New Roman" w:cs="Times New Roman"/>
-          <w:i/>
-          <w:color w:val="000000" w:themeColor="text1"/>
-        </w:rPr>
-        <w:t>The OC estimates for each group will be compared using an ANOVA with condition as a factor. This will let us determine which cost type produced the highest discounting.</w:t>
-      </w:r>
-    </w:p>
-    <w:p>
-      <w:pPr>
-        <w:pStyle w:val="BodyText"/>
-        <w:spacing w:before="0" w:after="0"/>
-        <w:rPr>
-          <w:rFonts w:ascii="Times New Roman" w:hAnsi="Times New Roman" w:cs="Times New Roman"/>
-          <w:i/>
-          <w:color w:val="000000" w:themeColor="text1"/>
-        </w:rPr>
-      </w:pPr>
-    </w:p>
-    <w:p>
-      <w:pPr>
-        <w:pStyle w:val="BodyText"/>
-        <w:spacing w:before="0" w:after="0"/>
-        <w:rPr>
-          <w:rFonts w:ascii="Times New Roman" w:hAnsi="Times New Roman" w:cs="Times New Roman"/>
-          <w:b/>
-          <w:color w:val="000000" w:themeColor="text1"/>
-        </w:rPr>
-      </w:pPr>
-      <w:r>
-        <w:rPr>
-          <w:rFonts w:ascii="Times New Roman" w:hAnsi="Times New Roman" w:cs="Times New Roman"/>
-          <w:b/>
-          <w:color w:val="000000" w:themeColor="text1"/>
-        </w:rPr>
-        <w:t>Additional ideas</w:t>
-      </w:r>
-    </w:p>
-    <w:p>
-      <w:pPr>
-        <w:pStyle w:val="BodyText"/>
-        <w:spacing w:before="0" w:after="0"/>
-        <w:rPr>
-          <w:rFonts w:ascii="Times New Roman" w:hAnsi="Times New Roman" w:cs="Times New Roman"/>
-          <w:b/>
-          <w:color w:val="000000" w:themeColor="text1"/>
-        </w:rPr>
-      </w:pPr>
-    </w:p>
-    <w:p>
-      <w:pPr>
-        <w:rPr>
-          <w:rFonts w:ascii="Helvetica Neue" w:hAnsi="Helvetica Neue"/>
-        </w:rPr>
-      </w:pPr>
-      <w:r>
-        <w:rPr>
-          <w:rFonts w:ascii="Helvetica Neue" w:hAnsi="Helvetica Neue"/>
-        </w:rPr>
-        <w:t>Also, find a way to compare the relative acceptance of waiting when paired with each effort. There might be a discrepancy in wait acceptance rates, which the data suggests might happen.</w:t>
-      </w:r>
-    </w:p>
-    <w:p>
-      <w:pPr>
-        <w:rPr>
-          <w:rFonts w:ascii="Helvetica Neue" w:hAnsi="Helvetica Neue"/>
-        </w:rPr>
-      </w:pPr>
-    </w:p>
-    <w:p>
-      <w:pPr>
-        <w:rPr>
-          <w:rFonts w:ascii="Helvetica Neue" w:hAnsi="Helvetica Neue"/>
-        </w:rPr>
-      </w:pPr>
-      <w:r>
-        <w:rPr>
-          <w:rFonts w:ascii="Helvetica Neue" w:hAnsi="Helvetica Neue"/>
-        </w:rPr>
-        <w:t>And think about an analysis where we check that the proportion of quits in the choice section vs handling time</w:t>
-      </w:r>
-    </w:p>
-    <w:p>
-      <w:pPr>
-        <w:pStyle w:val="BodyText"/>
-        <w:spacing w:before="0" w:after="0"/>
-        <w:rPr>
-          <w:rFonts w:ascii="Times New Roman" w:hAnsi="Times New Roman" w:cs="Times New Roman"/>
-          <w:b/>
-          <w:color w:val="000000" w:themeColor="text1"/>
-        </w:rPr>
-      </w:pPr>
     </w:p>
     <w:p>
       <w:pPr>
@@ -1631,7 +1847,7 @@
 </file>
 
 <file path=word/endnotes.xml><?xml version="1.0" encoding="utf-8"?>
-<w:endnotes xmlns:wpc="http://schemas.microsoft.com/office/word/2010/wordprocessingCanvas" xmlns:mo="http://schemas.microsoft.com/office/mac/office/2008/main" xmlns:mc="http://schemas.openxmlformats.org/markup-compatibility/2006" xmlns:mv="urn:schemas-microsoft-com:mac:vml" xmlns:o="urn:schemas-microsoft-com:office:office" xmlns:r="http://schemas.openxmlformats.org/officeDocument/2006/relationships" xmlns:m="http://schemas.openxmlformats.org/officeDocument/2006/math" xmlns:v="urn:schemas-microsoft-com:vml" xmlns:wp14="http://schemas.microsoft.com/office/word/2010/wordprocessingDrawing" xmlns:wp="http://schemas.openxmlformats.org/drawingml/2006/wordprocessingDrawing" xmlns:w10="urn:schemas-microsoft-com:office:word" xmlns:w="http://schemas.openxmlformats.org/wordprocessingml/2006/main" xmlns:w14="http://schemas.microsoft.com/office/word/2010/wordml" xmlns:w15="http://schemas.microsoft.com/office/word/2012/wordml" xmlns:wpg="http://schemas.microsoft.com/office/word/2010/wordprocessingGroup" xmlns:wpi="http://schemas.microsoft.com/office/word/2010/wordprocessingInk" xmlns:wne="http://schemas.microsoft.com/office/word/2006/wordml" xmlns:wps="http://schemas.microsoft.com/office/word/2010/wordprocessingShape" mc:Ignorable="w14 w15 wp14">
+<w:endnotes xmlns:wpc="http://schemas.microsoft.com/office/word/2010/wordprocessingCanvas" xmlns:cx="http://schemas.microsoft.com/office/drawing/2014/chartex" xmlns:cx1="http://schemas.microsoft.com/office/drawing/2015/9/8/chartex" xmlns:cx2="http://schemas.microsoft.com/office/drawing/2015/10/21/chartex" xmlns:cx3="http://schemas.microsoft.com/office/drawing/2016/5/9/chartex" xmlns:cx4="http://schemas.microsoft.com/office/drawing/2016/5/10/chartex" xmlns:cx5="http://schemas.microsoft.com/office/drawing/2016/5/11/chartex" xmlns:cx6="http://schemas.microsoft.com/office/drawing/2016/5/12/chartex" xmlns:cx7="http://schemas.microsoft.com/office/drawing/2016/5/13/chartex" xmlns:cx8="http://schemas.microsoft.com/office/drawing/2016/5/14/chartex" xmlns:mc="http://schemas.openxmlformats.org/markup-compatibility/2006" xmlns:aink="http://schemas.microsoft.com/office/drawing/2016/ink" xmlns:am3d="http://schemas.microsoft.com/office/drawing/2017/model3d" xmlns:o="urn:schemas-microsoft-com:office:office" xmlns:r="http://schemas.openxmlformats.org/officeDocument/2006/relationships" xmlns:m="http://schemas.openxmlformats.org/officeDocument/2006/math" xmlns:v="urn:schemas-microsoft-com:vml" xmlns:wp14="http://schemas.microsoft.com/office/word/2010/wordprocessingDrawing" xmlns:wp="http://schemas.openxmlformats.org/drawingml/2006/wordprocessingDrawing" xmlns:w10="urn:schemas-microsoft-com:office:word" xmlns:w="http://schemas.openxmlformats.org/wordprocessingml/2006/main" xmlns:w14="http://schemas.microsoft.com/office/word/2010/wordml" xmlns:w15="http://schemas.microsoft.com/office/word/2012/wordml" xmlns:w16cid="http://schemas.microsoft.com/office/word/2016/wordml/cid" xmlns:w16se="http://schemas.microsoft.com/office/word/2015/wordml/symex" xmlns:wpg="http://schemas.microsoft.com/office/word/2010/wordprocessingGroup" xmlns:wpi="http://schemas.microsoft.com/office/word/2010/wordprocessingInk" xmlns:wne="http://schemas.microsoft.com/office/word/2006/wordml" xmlns:wps="http://schemas.microsoft.com/office/word/2010/wordprocessingShape" mc:Ignorable="w14 w15 w16se w16cid wp14">
   <w:endnote w:type="separator" w:id="-1">
     <w:p>
       <w:pPr>
@@ -1656,7 +1872,7 @@
 </file>
 
 <file path=word/footnotes.xml><?xml version="1.0" encoding="utf-8"?>
-<w:footnotes xmlns:wpc="http://schemas.microsoft.com/office/word/2010/wordprocessingCanvas" xmlns:mo="http://schemas.microsoft.com/office/mac/office/2008/main" xmlns:mc="http://schemas.openxmlformats.org/markup-compatibility/2006" xmlns:mv="urn:schemas-microsoft-com:mac:vml" xmlns:o="urn:schemas-microsoft-com:office:office" xmlns:r="http://schemas.openxmlformats.org/officeDocument/2006/relationships" xmlns:m="http://schemas.openxmlformats.org/officeDocument/2006/math" xmlns:v="urn:schemas-microsoft-com:vml" xmlns:wp14="http://schemas.microsoft.com/office/word/2010/wordprocessingDrawing" xmlns:wp="http://schemas.openxmlformats.org/drawingml/2006/wordprocessingDrawing" xmlns:w10="urn:schemas-microsoft-com:office:word" xmlns:w="http://schemas.openxmlformats.org/wordprocessingml/2006/main" xmlns:w14="http://schemas.microsoft.com/office/word/2010/wordml" xmlns:w15="http://schemas.microsoft.com/office/word/2012/wordml" xmlns:wpg="http://schemas.microsoft.com/office/word/2010/wordprocessingGroup" xmlns:wpi="http://schemas.microsoft.com/office/word/2010/wordprocessingInk" xmlns:wne="http://schemas.microsoft.com/office/word/2006/wordml" xmlns:wps="http://schemas.microsoft.com/office/word/2010/wordprocessingShape" mc:Ignorable="w14 w15 wp14">
+<w:footnotes xmlns:wpc="http://schemas.microsoft.com/office/word/2010/wordprocessingCanvas" xmlns:cx="http://schemas.microsoft.com/office/drawing/2014/chartex" xmlns:cx1="http://schemas.microsoft.com/office/drawing/2015/9/8/chartex" xmlns:cx2="http://schemas.microsoft.com/office/drawing/2015/10/21/chartex" xmlns:cx3="http://schemas.microsoft.com/office/drawing/2016/5/9/chartex" xmlns:cx4="http://schemas.microsoft.com/office/drawing/2016/5/10/chartex" xmlns:cx5="http://schemas.microsoft.com/office/drawing/2016/5/11/chartex" xmlns:cx6="http://schemas.microsoft.com/office/drawing/2016/5/12/chartex" xmlns:cx7="http://schemas.microsoft.com/office/drawing/2016/5/13/chartex" xmlns:cx8="http://schemas.microsoft.com/office/drawing/2016/5/14/chartex" xmlns:mc="http://schemas.openxmlformats.org/markup-compatibility/2006" xmlns:aink="http://schemas.microsoft.com/office/drawing/2016/ink" xmlns:am3d="http://schemas.microsoft.com/office/drawing/2017/model3d" xmlns:o="urn:schemas-microsoft-com:office:office" xmlns:r="http://schemas.openxmlformats.org/officeDocument/2006/relationships" xmlns:m="http://schemas.openxmlformats.org/officeDocument/2006/math" xmlns:v="urn:schemas-microsoft-com:vml" xmlns:wp14="http://schemas.microsoft.com/office/word/2010/wordprocessingDrawing" xmlns:wp="http://schemas.openxmlformats.org/drawingml/2006/wordprocessingDrawing" xmlns:w10="urn:schemas-microsoft-com:office:word" xmlns:w="http://schemas.openxmlformats.org/wordprocessingml/2006/main" xmlns:w14="http://schemas.microsoft.com/office/word/2010/wordml" xmlns:w15="http://schemas.microsoft.com/office/word/2012/wordml" xmlns:w16cid="http://schemas.microsoft.com/office/word/2016/wordml/cid" xmlns:w16se="http://schemas.microsoft.com/office/word/2015/wordml/symex" xmlns:wpg="http://schemas.microsoft.com/office/word/2010/wordprocessingGroup" xmlns:wpi="http://schemas.microsoft.com/office/word/2010/wordprocessingInk" xmlns:wne="http://schemas.microsoft.com/office/word/2006/wordml" xmlns:wps="http://schemas.microsoft.com/office/word/2010/wordprocessingShape" mc:Ignorable="w14 w15 w16se w16cid wp14">
   <w:footnote w:type="separator" w:id="-1">
     <w:p>
       <w:r>
@@ -1675,8 +1891,8 @@
 </file>
 
 <file path=word/numbering.xml><?xml version="1.0" encoding="utf-8"?>
-<w:numbering xmlns:wpc="http://schemas.microsoft.com/office/word/2010/wordprocessingCanvas" xmlns:mo="http://schemas.microsoft.com/office/mac/office/2008/main" xmlns:mc="http://schemas.openxmlformats.org/markup-compatibility/2006" xmlns:mv="urn:schemas-microsoft-com:mac:vml" xmlns:o="urn:schemas-microsoft-com:office:office" xmlns:r="http://schemas.openxmlformats.org/officeDocument/2006/relationships" xmlns:m="http://schemas.openxmlformats.org/officeDocument/2006/math" xmlns:v="urn:schemas-microsoft-com:vml" xmlns:wp14="http://schemas.microsoft.com/office/word/2010/wordprocessingDrawing" xmlns:wp="http://schemas.openxmlformats.org/drawingml/2006/wordprocessingDrawing" xmlns:w10="urn:schemas-microsoft-com:office:word" xmlns:w="http://schemas.openxmlformats.org/wordprocessingml/2006/main" xmlns:w14="http://schemas.microsoft.com/office/word/2010/wordml" xmlns:w15="http://schemas.microsoft.com/office/word/2012/wordml" xmlns:wpg="http://schemas.microsoft.com/office/word/2010/wordprocessingGroup" xmlns:wpi="http://schemas.microsoft.com/office/word/2010/wordprocessingInk" xmlns:wne="http://schemas.microsoft.com/office/word/2006/wordml" xmlns:wps="http://schemas.microsoft.com/office/word/2010/wordprocessingShape" mc:Ignorable="w14 w15 wp14">
-  <w:abstractNum w:abstractNumId="0">
+<w:numbering xmlns:wpc="http://schemas.microsoft.com/office/word/2010/wordprocessingCanvas" xmlns:cx="http://schemas.microsoft.com/office/drawing/2014/chartex" xmlns:cx1="http://schemas.microsoft.com/office/drawing/2015/9/8/chartex" xmlns:cx2="http://schemas.microsoft.com/office/drawing/2015/10/21/chartex" xmlns:cx3="http://schemas.microsoft.com/office/drawing/2016/5/9/chartex" xmlns:cx4="http://schemas.microsoft.com/office/drawing/2016/5/10/chartex" xmlns:cx5="http://schemas.microsoft.com/office/drawing/2016/5/11/chartex" xmlns:cx6="http://schemas.microsoft.com/office/drawing/2016/5/12/chartex" xmlns:cx7="http://schemas.microsoft.com/office/drawing/2016/5/13/chartex" xmlns:cx8="http://schemas.microsoft.com/office/drawing/2016/5/14/chartex" xmlns:mc="http://schemas.openxmlformats.org/markup-compatibility/2006" xmlns:aink="http://schemas.microsoft.com/office/drawing/2016/ink" xmlns:am3d="http://schemas.microsoft.com/office/drawing/2017/model3d" xmlns:o="urn:schemas-microsoft-com:office:office" xmlns:r="http://schemas.openxmlformats.org/officeDocument/2006/relationships" xmlns:m="http://schemas.openxmlformats.org/officeDocument/2006/math" xmlns:v="urn:schemas-microsoft-com:vml" xmlns:wp14="http://schemas.microsoft.com/office/word/2010/wordprocessingDrawing" xmlns:wp="http://schemas.openxmlformats.org/drawingml/2006/wordprocessingDrawing" xmlns:w10="urn:schemas-microsoft-com:office:word" xmlns:w="http://schemas.openxmlformats.org/wordprocessingml/2006/main" xmlns:w14="http://schemas.microsoft.com/office/word/2010/wordml" xmlns:w15="http://schemas.microsoft.com/office/word/2012/wordml" xmlns:w16cid="http://schemas.microsoft.com/office/word/2016/wordml/cid" xmlns:w16se="http://schemas.microsoft.com/office/word/2015/wordml/symex" xmlns:wpg="http://schemas.microsoft.com/office/word/2010/wordprocessingGroup" xmlns:wpi="http://schemas.microsoft.com/office/word/2010/wordprocessingInk" xmlns:wne="http://schemas.microsoft.com/office/word/2006/wordml" xmlns:wps="http://schemas.microsoft.com/office/word/2010/wordprocessingShape" mc:Ignorable="w14 w15 w16se w16cid wp14">
+  <w:abstractNum w:abstractNumId="0" w15:restartNumberingAfterBreak="0">
     <w:nsid w:val="E17F69BA"/>
     <w:multiLevelType w:val="multilevel"/>
     <w:tmpl w:val="49A83752"/>
@@ -1768,7 +1984,7 @@
       <w:lvlJc w:val="left"/>
     </w:lvl>
   </w:abstractNum>
-  <w:abstractNum w:abstractNumId="1">
+  <w:abstractNum w:abstractNumId="1" w15:restartNumberingAfterBreak="0">
     <w:nsid w:val="F4536ED1"/>
     <w:multiLevelType w:val="multilevel"/>
     <w:tmpl w:val="95B0F60E"/>
@@ -1870,7 +2086,7 @@
 </file>
 
 <file path=word/styles.xml><?xml version="1.0" encoding="utf-8"?>
-<w:styles xmlns:mc="http://schemas.openxmlformats.org/markup-compatibility/2006" xmlns:r="http://schemas.openxmlformats.org/officeDocument/2006/relationships" xmlns:w="http://schemas.openxmlformats.org/wordprocessingml/2006/main" xmlns:w14="http://schemas.microsoft.com/office/word/2010/wordml" xmlns:w15="http://schemas.microsoft.com/office/word/2012/wordml" mc:Ignorable="w14 w15">
+<w:styles xmlns:mc="http://schemas.openxmlformats.org/markup-compatibility/2006" xmlns:r="http://schemas.openxmlformats.org/officeDocument/2006/relationships" xmlns:w="http://schemas.openxmlformats.org/wordprocessingml/2006/main" xmlns:w14="http://schemas.microsoft.com/office/word/2010/wordml" xmlns:w15="http://schemas.microsoft.com/office/word/2012/wordml" xmlns:w16cid="http://schemas.microsoft.com/office/word/2016/wordml/cid" xmlns:w16se="http://schemas.microsoft.com/office/word/2015/wordml/symex" mc:Ignorable="w14 w15 w16se w16cid">
   <w:docDefaults>
     <w:rPrDefault>
       <w:rPr>
@@ -1886,7 +2102,7 @@
       </w:pPr>
     </w:pPrDefault>
   </w:docDefaults>
-  <w:latentStyles w:defLockedState="0" w:defUIPriority="0" w:defSemiHidden="0" w:defUnhideWhenUsed="0" w:defQFormat="0" w:count="380">
+  <w:latentStyles w:defLockedState="0" w:defUIPriority="0" w:defSemiHidden="0" w:defUnhideWhenUsed="0" w:defQFormat="0" w:count="375">
     <w:lsdException w:name="heading 6" w:semiHidden="1" w:unhideWhenUsed="1"/>
     <w:lsdException w:name="index 3" w:semiHidden="1" w:unhideWhenUsed="1"/>
     <w:lsdException w:name="index 4" w:semiHidden="1" w:unhideWhenUsed="1"/>

</xml_diff>

<commit_message>
Cost3 prereg elements there, but review analysis to compute power
</commit_message>
<xml_diff>
--- a/Cost3_pilot/Cost3_prereg.docx
+++ b/Cost3_pilot/Cost3_prereg.docx
@@ -1498,63 +1498,15 @@
           <w:i/>
           <w:color w:val="000000" w:themeColor="text1"/>
         </w:rPr>
-        <w:t xml:space="preserve">e will compute a mixed-effects linear model to predict post-midpoint proportion of acceptances from pre-midpoint rates, with subjects as random intercepts and condition as a </w:t>
-      </w:r>
-      <w:r>
-        <w:rPr>
-          <w:rFonts w:ascii="Times New Roman" w:hAnsi="Times New Roman" w:cs="Times New Roman"/>
-          <w:i/>
-          <w:color w:val="000000" w:themeColor="text1"/>
-        </w:rPr>
-        <w:t xml:space="preserve">dummy-coded </w:t>
-      </w:r>
-      <w:r>
-        <w:rPr>
-          <w:rFonts w:ascii="Times New Roman" w:hAnsi="Times New Roman" w:cs="Times New Roman"/>
-          <w:i/>
-          <w:color w:val="000000" w:themeColor="text1"/>
-        </w:rPr>
-        <w:t xml:space="preserve">fixed effect. We will report the 95% confidence interval </w:t>
-      </w:r>
-      <w:r>
-        <w:rPr>
-          <w:rFonts w:ascii="Times New Roman" w:hAnsi="Times New Roman" w:cs="Times New Roman"/>
-          <w:i/>
-          <w:color w:val="000000" w:themeColor="text1"/>
-        </w:rPr>
-        <w:t xml:space="preserve">(CI) of the intercept (the reference dummy-coded condition) and the significance of the coefficients for the remaining conditions. A </w:t>
-      </w:r>
-      <w:r>
-        <w:rPr>
-          <w:rFonts w:ascii="Times New Roman" w:hAnsi="Times New Roman" w:cs="Times New Roman"/>
-          <w:i/>
-          <w:color w:val="000000" w:themeColor="text1"/>
-        </w:rPr>
-        <w:t xml:space="preserve">CI containing 1 will denote that participants in that </w:t>
-      </w:r>
-      <w:r>
-        <w:rPr>
-          <w:rFonts w:ascii="Times New Roman" w:hAnsi="Times New Roman" w:cs="Times New Roman"/>
-          <w:i/>
-          <w:color w:val="000000" w:themeColor="text1"/>
-        </w:rPr>
-        <w:t>condition</w:t>
-      </w:r>
-      <w:r>
-        <w:rPr>
-          <w:rFonts w:ascii="Times New Roman" w:hAnsi="Times New Roman" w:cs="Times New Roman"/>
-          <w:i/>
-          <w:color w:val="000000" w:themeColor="text1"/>
-        </w:rPr>
-        <w:t xml:space="preserve"> produced consistent choices</w:t>
-      </w:r>
-      <w:r>
-        <w:rPr>
-          <w:rFonts w:ascii="Times New Roman" w:hAnsi="Times New Roman" w:cs="Times New Roman"/>
-          <w:i/>
-          <w:color w:val="000000" w:themeColor="text1"/>
-        </w:rPr>
-        <w:t>, while accounting for the overall acceptance patterns of a given subject across conditions. We will rotate the dummy code to explore whether any condition produced significantly different pre-post acceptance rates (</w:t>
+        <w:t xml:space="preserve">e will compute a mixed-effects linear model to predict post-midpoint proportion of acceptances from pre-midpoint rates, with subjects as random intercepts and condition as a dummy-coded fixed effect. We will report the 95% confidence interval </w:t>
+      </w:r>
+      <w:r>
+        <w:rPr>
+          <w:rFonts w:ascii="Times New Roman" w:hAnsi="Times New Roman" w:cs="Times New Roman"/>
+          <w:i/>
+          <w:color w:val="000000" w:themeColor="text1"/>
+        </w:rPr>
+        <w:t>(CI) of the intercept (the reference dummy-coded condition) and the significance of the coefficients for the remaining conditions. A CI containing 1 will denote that participants in that condition produced consistent choices, while accounting for the overall acceptance patterns of a given subject across conditions. We will rotate the dummy code to explore whether any condition produced significantly different pre-post acceptance rates (</w:t>
       </w:r>
       <w:r>
         <w:rPr>
@@ -1824,16 +1776,1603 @@
           <w:color w:val="000000" w:themeColor="text1"/>
         </w:rPr>
       </w:pPr>
+    </w:p>
+    <w:p>
+      <w:pPr>
+        <w:rPr>
+          <w:rFonts w:ascii="Times New Roman" w:hAnsi="Times New Roman" w:cs="Times New Roman"/>
+          <w:color w:val="000000" w:themeColor="text1"/>
+        </w:rPr>
+      </w:pPr>
+      <w:r>
+        <w:rPr>
+          <w:rFonts w:ascii="Times New Roman" w:hAnsi="Times New Roman" w:cs="Times New Roman"/>
+          <w:b/>
+          <w:color w:val="000000" w:themeColor="text1"/>
+        </w:rPr>
+        <w:t>5. Existing</w:t>
+      </w:r>
+      <w:r>
+        <w:rPr>
+          <w:rFonts w:ascii="Times New Roman" w:hAnsi="Times New Roman" w:cs="Times New Roman"/>
+          <w:color w:val="000000" w:themeColor="text1"/>
+        </w:rPr>
+        <w:t xml:space="preserve"> </w:t>
+      </w:r>
+      <w:r>
+        <w:rPr>
+          <w:rFonts w:ascii="Times New Roman" w:hAnsi="Times New Roman" w:cs="Times New Roman"/>
+          <w:b/>
+          <w:color w:val="000000" w:themeColor="text1"/>
+        </w:rPr>
+        <w:t>data</w:t>
+      </w:r>
+      <w:r>
+        <w:rPr>
+          <w:rFonts w:ascii="Times New Roman" w:hAnsi="Times New Roman" w:cs="Times New Roman"/>
+          <w:color w:val="000000" w:themeColor="text1"/>
+        </w:rPr>
+        <w:t xml:space="preserve">: </w:t>
+      </w:r>
+    </w:p>
+    <w:p>
+      <w:pPr>
+        <w:ind w:firstLine="720"/>
+        <w:rPr>
+          <w:rFonts w:ascii="Times New Roman" w:hAnsi="Times New Roman" w:cs="Times New Roman"/>
+          <w:color w:val="000000" w:themeColor="text1"/>
+        </w:rPr>
+      </w:pPr>
+      <w:r>
+        <w:rPr>
+          <w:rFonts w:ascii="Times New Roman" w:eastAsia="Times New Roman" w:hAnsi="Times New Roman" w:cs="Times New Roman"/>
+          <w:color w:val="333333"/>
+          <w:shd w:val="clear" w:color="auto" w:fill="F5F5F5"/>
+        </w:rPr>
+        <w:t>Registration prior to creation of data</w:t>
+      </w:r>
+    </w:p>
+    <w:p>
+      <w:pPr>
+        <w:pStyle w:val="BodyText"/>
+        <w:spacing w:before="0" w:after="0"/>
+        <w:rPr>
+          <w:rFonts w:ascii="Times New Roman" w:hAnsi="Times New Roman" w:cs="Times New Roman"/>
+          <w:b/>
+          <w:color w:val="000000" w:themeColor="text1"/>
+        </w:rPr>
+      </w:pPr>
+      <w:r>
+        <w:rPr>
+          <w:rFonts w:ascii="Times New Roman" w:hAnsi="Times New Roman" w:cs="Times New Roman"/>
+          <w:b/>
+          <w:color w:val="000000" w:themeColor="text1"/>
+        </w:rPr>
+        <w:t>6. Data collection</w:t>
+      </w:r>
+    </w:p>
+    <w:p>
+      <w:pPr>
+        <w:rPr>
+          <w:rFonts w:ascii="Times New Roman" w:eastAsia="Times New Roman" w:hAnsi="Times New Roman" w:cs="Times New Roman"/>
+        </w:rPr>
+      </w:pPr>
+      <w:r>
+        <w:rPr>
+          <w:rFonts w:ascii="Times New Roman" w:hAnsi="Times New Roman" w:cs="Times New Roman"/>
+          <w:b/>
+          <w:color w:val="000000" w:themeColor="text1"/>
+        </w:rPr>
+        <w:tab/>
+      </w:r>
+      <w:r>
+        <w:rPr>
+          <w:rFonts w:ascii="Times New Roman" w:eastAsia="Times New Roman" w:hAnsi="Times New Roman" w:cs="Times New Roman"/>
+          <w:color w:val="333333"/>
+          <w:shd w:val="clear" w:color="auto" w:fill="F5F5F5"/>
+        </w:rPr>
+        <w:t xml:space="preserve">The study will use human subjects recruited from the university community, who will be recruited through the university job board. We will pay up to $30 for a session (1 hour), which includes incentive-based rewards. Participants will be ineligible if they have participated in our pilot study, or they are under 18 years of age. The study will run for however long it takes to reach our desired sample size. </w:t>
+      </w:r>
+    </w:p>
+    <w:p>
+      <w:pPr>
+        <w:pStyle w:val="BodyText"/>
+        <w:spacing w:before="0" w:after="0"/>
+        <w:rPr>
+          <w:rFonts w:ascii="Times New Roman" w:hAnsi="Times New Roman" w:cs="Times New Roman"/>
+          <w:b/>
+          <w:color w:val="000000" w:themeColor="text1"/>
+        </w:rPr>
+      </w:pPr>
+      <w:r>
+        <w:rPr>
+          <w:rFonts w:ascii="Times New Roman" w:hAnsi="Times New Roman" w:cs="Times New Roman"/>
+          <w:b/>
+          <w:color w:val="000000" w:themeColor="text1"/>
+          <w:highlight w:val="yellow"/>
+        </w:rPr>
+        <w:t>7. Sample size</w:t>
+      </w:r>
+    </w:p>
+    <w:p>
+      <w:pPr>
+        <w:rPr>
+          <w:rFonts w:ascii="Times New Roman" w:eastAsia="Times New Roman" w:hAnsi="Times New Roman" w:cs="Times New Roman"/>
+          <w:color w:val="333333"/>
+          <w:shd w:val="clear" w:color="auto" w:fill="F5F5F5"/>
+        </w:rPr>
+      </w:pPr>
+      <w:r>
+        <w:rPr>
+          <w:rFonts w:ascii="Times New Roman" w:hAnsi="Times New Roman" w:cs="Times New Roman"/>
+          <w:b/>
+          <w:color w:val="000000" w:themeColor="text1"/>
+        </w:rPr>
+        <w:tab/>
+      </w:r>
+      <w:r>
+        <w:rPr>
+          <w:rFonts w:ascii="Times New Roman" w:eastAsia="Times New Roman" w:hAnsi="Times New Roman" w:cs="Times New Roman"/>
+          <w:color w:val="333333"/>
+          <w:shd w:val="clear" w:color="auto" w:fill="F5F5F5"/>
+        </w:rPr>
+        <w:t xml:space="preserve">We will acquire a sample of XX participants. </w:t>
+      </w:r>
+    </w:p>
+    <w:p>
+      <w:pPr>
+        <w:pStyle w:val="BodyText"/>
+        <w:spacing w:before="0" w:after="0"/>
+        <w:rPr>
+          <w:rFonts w:ascii="Times New Roman" w:hAnsi="Times New Roman" w:cs="Times New Roman"/>
+          <w:b/>
+          <w:color w:val="000000" w:themeColor="text1"/>
+        </w:rPr>
+      </w:pPr>
+      <w:r>
+        <w:rPr>
+          <w:rFonts w:ascii="Times New Roman" w:hAnsi="Times New Roman" w:cs="Times New Roman"/>
+          <w:b/>
+          <w:color w:val="000000" w:themeColor="text1"/>
+          <w:highlight w:val="yellow"/>
+        </w:rPr>
+        <w:t>8. Sample size rationale?</w:t>
+      </w:r>
+    </w:p>
+    <w:p>
+      <w:pPr>
+        <w:spacing w:after="0"/>
+        <w:rPr>
+          <w:rFonts w:ascii="Times New Roman" w:eastAsia="Times New Roman" w:hAnsi="Times New Roman" w:cs="Times New Roman"/>
+        </w:rPr>
+      </w:pPr>
+      <w:r>
+        <w:rPr>
+          <w:rFonts w:ascii="Times New Roman" w:eastAsia="Times New Roman" w:hAnsi="Times New Roman" w:cs="Times New Roman"/>
+          <w:color w:val="333333"/>
+          <w:shd w:val="clear" w:color="auto" w:fill="F5F5F5"/>
+        </w:rPr>
+        <w:tab/>
+      </w:r>
+      <w:r>
+        <w:rPr>
+          <w:rFonts w:ascii="Times New Roman" w:eastAsia="Times New Roman" w:hAnsi="Times New Roman" w:cs="Times New Roman"/>
+          <w:color w:val="333333"/>
+          <w:shd w:val="clear" w:color="auto" w:fill="F5F5F5"/>
+        </w:rPr>
+        <w:t xml:space="preserve">Sample sizes were determined by means of power analysis (ANOVA), using a significance level of 0.05, power of 0.8, an effect size of f = 0.45 (calculated from a pilot study), and three groups (one for each condition). The resulting per-group sample was 20, which we will round up to 21 in order to match the potential order of timing conditions (15.2.). We added an extra group of 21 participants who will experience a minimally effortful condition in order to determine whether effort or pure engagement were driving our results. </w:t>
+      </w:r>
+    </w:p>
+    <w:p>
+      <w:pPr>
+        <w:pStyle w:val="BodyText"/>
+        <w:spacing w:before="0" w:after="0"/>
+        <w:rPr>
+          <w:rFonts w:ascii="Times New Roman" w:hAnsi="Times New Roman" w:cs="Times New Roman"/>
+          <w:b/>
+          <w:color w:val="000000" w:themeColor="text1"/>
+        </w:rPr>
+      </w:pPr>
+    </w:p>
+    <w:p>
+      <w:pPr>
+        <w:pStyle w:val="BodyText"/>
+        <w:spacing w:before="0" w:after="0"/>
+        <w:rPr>
+          <w:rFonts w:ascii="Times New Roman" w:hAnsi="Times New Roman" w:cs="Times New Roman"/>
+          <w:b/>
+          <w:color w:val="000000" w:themeColor="text1"/>
+        </w:rPr>
+      </w:pPr>
+      <w:r>
+        <w:rPr>
+          <w:rFonts w:ascii="Times New Roman" w:hAnsi="Times New Roman" w:cs="Times New Roman"/>
+          <w:b/>
+          <w:color w:val="000000" w:themeColor="text1"/>
+        </w:rPr>
+        <w:t>9. Variables</w:t>
+      </w:r>
+    </w:p>
+    <w:p>
+      <w:pPr>
+        <w:spacing w:after="0"/>
+        <w:rPr>
+          <w:rFonts w:ascii="Times New Roman" w:eastAsia="Times New Roman" w:hAnsi="Times New Roman" w:cs="Times New Roman"/>
+          <w:color w:val="333333"/>
+          <w:shd w:val="clear" w:color="auto" w:fill="F5F5F5"/>
+        </w:rPr>
+      </w:pPr>
+      <w:r>
+        <w:rPr>
+          <w:rFonts w:ascii="Times New Roman" w:eastAsia="Times New Roman" w:hAnsi="Times New Roman" w:cs="Times New Roman"/>
+          <w:color w:val="333333"/>
+          <w:shd w:val="clear" w:color="auto" w:fill="F5F5F5"/>
+        </w:rPr>
+        <w:t xml:space="preserve">9.1 The present study has three levels of manipulation. </w:t>
+      </w:r>
+    </w:p>
+    <w:p>
+      <w:pPr>
+        <w:spacing w:after="0"/>
+        <w:rPr>
+          <w:rFonts w:ascii="Times New Roman" w:eastAsia="Times New Roman" w:hAnsi="Times New Roman" w:cs="Times New Roman"/>
+          <w:color w:val="333333"/>
+          <w:shd w:val="clear" w:color="auto" w:fill="F5F5F5"/>
+        </w:rPr>
+      </w:pPr>
+      <w:r>
+        <w:rPr>
+          <w:rFonts w:ascii="Times New Roman" w:eastAsia="Times New Roman" w:hAnsi="Times New Roman" w:cs="Times New Roman"/>
+          <w:color w:val="333333"/>
+          <w:shd w:val="clear" w:color="auto" w:fill="F5F5F5"/>
+        </w:rPr>
+        <w:t xml:space="preserve">9.1.1. Cost condition, manipulated </w:t>
+      </w:r>
+      <w:r>
+        <w:rPr>
+          <w:rFonts w:ascii="Times New Roman" w:eastAsia="Times New Roman" w:hAnsi="Times New Roman" w:cs="Times New Roman"/>
+          <w:color w:val="333333"/>
+          <w:shd w:val="clear" w:color="auto" w:fill="F5F5F5"/>
+        </w:rPr>
+        <w:t>within</w:t>
+      </w:r>
+      <w:r>
+        <w:rPr>
+          <w:rFonts w:ascii="Times New Roman" w:eastAsia="Times New Roman" w:hAnsi="Times New Roman" w:cs="Times New Roman"/>
+          <w:color w:val="333333"/>
+          <w:shd w:val="clear" w:color="auto" w:fill="F5F5F5"/>
+        </w:rPr>
+        <w:t xml:space="preserve"> subjects. The conditions are (a) unfilled delay, (b) cognitive effort, </w:t>
+      </w:r>
+      <w:r>
+        <w:rPr>
+          <w:rFonts w:ascii="Times New Roman" w:eastAsia="Times New Roman" w:hAnsi="Times New Roman" w:cs="Times New Roman"/>
+          <w:color w:val="333333"/>
+          <w:shd w:val="clear" w:color="auto" w:fill="F5F5F5"/>
+        </w:rPr>
+        <w:t xml:space="preserve">and </w:t>
+      </w:r>
+      <w:r>
+        <w:rPr>
+          <w:rFonts w:ascii="Times New Roman" w:eastAsia="Times New Roman" w:hAnsi="Times New Roman" w:cs="Times New Roman"/>
+          <w:color w:val="333333"/>
+          <w:shd w:val="clear" w:color="auto" w:fill="F5F5F5"/>
+        </w:rPr>
+        <w:t xml:space="preserve">(c) physical effort. </w:t>
+      </w:r>
+      <w:r>
+        <w:rPr>
+          <w:rFonts w:ascii="Times New Roman" w:eastAsia="Times New Roman" w:hAnsi="Times New Roman" w:cs="Times New Roman"/>
+          <w:color w:val="333333"/>
+          <w:shd w:val="clear" w:color="auto" w:fill="F5F5F5"/>
+        </w:rPr>
+        <w:t>Unfilled delays will be paired with each effort type in a blocked manner (</w:t>
+      </w:r>
+      <w:r>
+        <w:rPr>
+          <w:rFonts w:ascii="Times New Roman" w:eastAsia="Times New Roman" w:hAnsi="Times New Roman" w:cs="Times New Roman"/>
+          <w:color w:val="333333"/>
+          <w:shd w:val="clear" w:color="auto" w:fill="F5F5F5"/>
+        </w:rPr>
+        <w:t>7-minute block</w:t>
+      </w:r>
+      <w:r>
+        <w:rPr>
+          <w:rFonts w:ascii="Times New Roman" w:eastAsia="Times New Roman" w:hAnsi="Times New Roman" w:cs="Times New Roman"/>
+          <w:color w:val="333333"/>
+          <w:shd w:val="clear" w:color="auto" w:fill="F5F5F5"/>
+        </w:rPr>
+        <w:t>s)</w:t>
+      </w:r>
+      <w:r>
+        <w:rPr>
+          <w:rFonts w:ascii="Times New Roman" w:eastAsia="Times New Roman" w:hAnsi="Times New Roman" w:cs="Times New Roman"/>
+          <w:color w:val="333333"/>
+          <w:shd w:val="clear" w:color="auto" w:fill="F5F5F5"/>
+        </w:rPr>
+        <w:t>. Each combination will be experienced t</w:t>
+      </w:r>
+      <w:r>
+        <w:rPr>
+          <w:rFonts w:ascii="Times New Roman" w:eastAsia="Times New Roman" w:hAnsi="Times New Roman" w:cs="Times New Roman"/>
+          <w:color w:val="333333"/>
+          <w:shd w:val="clear" w:color="auto" w:fill="F5F5F5"/>
+        </w:rPr>
+        <w:t>hree times</w:t>
+      </w:r>
+      <w:r>
+        <w:rPr>
+          <w:rFonts w:ascii="Times New Roman" w:eastAsia="Times New Roman" w:hAnsi="Times New Roman" w:cs="Times New Roman"/>
+          <w:color w:val="333333"/>
+          <w:shd w:val="clear" w:color="auto" w:fill="F5F5F5"/>
+        </w:rPr>
+        <w:t>.</w:t>
+      </w:r>
+    </w:p>
+    <w:p>
+      <w:pPr>
+        <w:spacing w:after="0"/>
+        <w:rPr>
+          <w:rFonts w:ascii="Times New Roman" w:eastAsia="Times New Roman" w:hAnsi="Times New Roman" w:cs="Times New Roman"/>
+          <w:color w:val="333333"/>
+          <w:shd w:val="clear" w:color="auto" w:fill="F5F5F5"/>
+        </w:rPr>
+      </w:pPr>
+      <w:r>
+        <w:rPr>
+          <w:rFonts w:ascii="Times New Roman" w:eastAsia="Times New Roman" w:hAnsi="Times New Roman" w:cs="Times New Roman"/>
+          <w:color w:val="333333"/>
+          <w:shd w:val="clear" w:color="auto" w:fill="F5F5F5"/>
+        </w:rPr>
+        <w:t>9.1.2. Handling and travel times</w:t>
+      </w:r>
+      <w:r>
+        <w:rPr>
+          <w:rFonts w:ascii="Times New Roman" w:eastAsia="Times New Roman" w:hAnsi="Times New Roman" w:cs="Times New Roman"/>
+          <w:color w:val="333333"/>
+          <w:shd w:val="clear" w:color="auto" w:fill="F5F5F5"/>
+        </w:rPr>
+        <w:t xml:space="preserve">. </w:t>
+      </w:r>
+      <w:r>
+        <w:rPr>
+          <w:rFonts w:ascii="Times New Roman" w:eastAsia="Times New Roman" w:hAnsi="Times New Roman" w:cs="Times New Roman"/>
+          <w:color w:val="333333"/>
+          <w:shd w:val="clear" w:color="auto" w:fill="F5F5F5"/>
+        </w:rPr>
+        <w:t xml:space="preserve">These will dictate how long each trial is. The "handling time" governs how long it is necessary to wait or work to obtain a reward if a trial is accepted. The "travel time" governs how long the inter-trial interval will be, regardless of whether the trial is accepted. </w:t>
+      </w:r>
+      <w:r>
+        <w:rPr>
+          <w:rFonts w:ascii="Times New Roman" w:eastAsia="Times New Roman" w:hAnsi="Times New Roman" w:cs="Times New Roman"/>
+          <w:color w:val="333333"/>
+          <w:shd w:val="clear" w:color="auto" w:fill="F5F5F5"/>
+        </w:rPr>
+        <w:t>Participants will know that the handling time will be always 10 seconds, and the travel time 6 seconds (matching one of the between-group experiment conditions).</w:t>
+      </w:r>
+      <w:r>
+        <w:rPr>
+          <w:rFonts w:ascii="Times New Roman" w:eastAsia="Times New Roman" w:hAnsi="Times New Roman" w:cs="Times New Roman"/>
+          <w:color w:val="333333"/>
+          <w:shd w:val="clear" w:color="auto" w:fill="F5F5F5"/>
+        </w:rPr>
+        <w:t xml:space="preserve"> </w:t>
+      </w:r>
+    </w:p>
+    <w:p>
+      <w:pPr>
+        <w:spacing w:after="0"/>
+        <w:rPr>
+          <w:rFonts w:ascii="Times New Roman" w:eastAsia="Times New Roman" w:hAnsi="Times New Roman" w:cs="Times New Roman"/>
+        </w:rPr>
+      </w:pPr>
+      <w:r>
+        <w:rPr>
+          <w:rFonts w:ascii="Times New Roman" w:eastAsia="Times New Roman" w:hAnsi="Times New Roman" w:cs="Times New Roman"/>
+          <w:color w:val="333333"/>
+          <w:shd w:val="clear" w:color="auto" w:fill="F5F5F5"/>
+        </w:rPr>
+        <w:t>9.1.3. Reward magnitude, manipulated within-subject across individual trials. On each trial, participants will learn the amount of money they can earn if they complete the trial (i.e. 4, 8, or 20 cents). The amounts will be sampled uniformly, while guaranteeing that each participant experiences each amount at least twice during each block.</w:t>
+      </w:r>
+    </w:p>
+    <w:p>
+      <w:pPr>
+        <w:pStyle w:val="BodyText"/>
+        <w:spacing w:before="0" w:after="0"/>
+        <w:rPr>
+          <w:rFonts w:ascii="Times New Roman" w:hAnsi="Times New Roman" w:cs="Times New Roman"/>
+          <w:b/>
+          <w:color w:val="000000" w:themeColor="text1"/>
+        </w:rPr>
+      </w:pPr>
+    </w:p>
+    <w:p>
+      <w:pPr>
+        <w:pStyle w:val="BodyText"/>
+        <w:spacing w:before="0" w:after="0"/>
+        <w:rPr>
+          <w:rFonts w:ascii="Times New Roman" w:hAnsi="Times New Roman" w:cs="Times New Roman"/>
+          <w:b/>
+          <w:color w:val="000000" w:themeColor="text1"/>
+        </w:rPr>
+      </w:pPr>
+      <w:r>
+        <w:rPr>
+          <w:rFonts w:ascii="Times New Roman" w:hAnsi="Times New Roman" w:cs="Times New Roman"/>
+          <w:b/>
+          <w:color w:val="000000" w:themeColor="text1"/>
+        </w:rPr>
+        <w:t>10 Measured variables</w:t>
+      </w:r>
+    </w:p>
+    <w:p>
+      <w:pPr>
+        <w:spacing w:after="0"/>
+        <w:rPr>
+          <w:rFonts w:ascii="Times New Roman" w:eastAsia="Times New Roman" w:hAnsi="Times New Roman" w:cs="Times New Roman"/>
+          <w:color w:val="333333"/>
+          <w:shd w:val="clear" w:color="auto" w:fill="F5F5F5"/>
+        </w:rPr>
+      </w:pPr>
+      <w:r>
+        <w:rPr>
+          <w:rFonts w:ascii="Times New Roman" w:eastAsia="Times New Roman" w:hAnsi="Times New Roman" w:cs="Times New Roman"/>
+          <w:color w:val="333333"/>
+          <w:shd w:val="clear" w:color="auto" w:fill="F5F5F5"/>
+        </w:rPr>
+        <w:t xml:space="preserve">10. Measured variables </w:t>
+      </w:r>
+    </w:p>
+    <w:p>
+      <w:pPr>
+        <w:spacing w:after="0"/>
+        <w:rPr>
+          <w:rFonts w:ascii="Times New Roman" w:eastAsia="Times New Roman" w:hAnsi="Times New Roman" w:cs="Times New Roman"/>
+          <w:color w:val="333333"/>
+          <w:shd w:val="clear" w:color="auto" w:fill="F5F5F5"/>
+        </w:rPr>
+      </w:pPr>
+      <w:r>
+        <w:rPr>
+          <w:rFonts w:ascii="Times New Roman" w:eastAsia="Times New Roman" w:hAnsi="Times New Roman" w:cs="Times New Roman"/>
+          <w:color w:val="333333"/>
+          <w:shd w:val="clear" w:color="auto" w:fill="F5F5F5"/>
+        </w:rPr>
+        <w:t xml:space="preserve">10.1. Behavioral variables </w:t>
+      </w:r>
+    </w:p>
+    <w:p>
+      <w:pPr>
+        <w:spacing w:after="0"/>
+        <w:rPr>
+          <w:rFonts w:ascii="Times New Roman" w:eastAsia="Times New Roman" w:hAnsi="Times New Roman" w:cs="Times New Roman"/>
+          <w:color w:val="333333"/>
+          <w:shd w:val="clear" w:color="auto" w:fill="F5F5F5"/>
+        </w:rPr>
+      </w:pPr>
+      <w:r>
+        <w:rPr>
+          <w:rFonts w:ascii="Times New Roman" w:eastAsia="Times New Roman" w:hAnsi="Times New Roman" w:cs="Times New Roman"/>
+          <w:color w:val="333333"/>
+          <w:shd w:val="clear" w:color="auto" w:fill="F5F5F5"/>
+        </w:rPr>
+        <w:t xml:space="preserve">10.1.1. Choice (complete or quit a given trial). </w:t>
+      </w:r>
+    </w:p>
+    <w:p>
+      <w:pPr>
+        <w:spacing w:after="0"/>
+        <w:rPr>
+          <w:rFonts w:ascii="Times New Roman" w:eastAsia="Times New Roman" w:hAnsi="Times New Roman" w:cs="Times New Roman"/>
+          <w:color w:val="333333"/>
+          <w:shd w:val="clear" w:color="auto" w:fill="F5F5F5"/>
+        </w:rPr>
+      </w:pPr>
+      <w:r>
+        <w:rPr>
+          <w:rFonts w:ascii="Times New Roman" w:eastAsia="Times New Roman" w:hAnsi="Times New Roman" w:cs="Times New Roman"/>
+          <w:color w:val="333333"/>
+          <w:shd w:val="clear" w:color="auto" w:fill="F5F5F5"/>
+        </w:rPr>
+        <w:t xml:space="preserve">10.1.2. Response times. </w:t>
+      </w:r>
+    </w:p>
+    <w:p>
+      <w:pPr>
+        <w:spacing w:after="0"/>
+        <w:rPr>
+          <w:rFonts w:ascii="Times New Roman" w:eastAsia="Times New Roman" w:hAnsi="Times New Roman" w:cs="Times New Roman"/>
+          <w:color w:val="333333"/>
+          <w:shd w:val="clear" w:color="auto" w:fill="F5F5F5"/>
+        </w:rPr>
+      </w:pPr>
+      <w:r>
+        <w:rPr>
+          <w:rFonts w:ascii="Times New Roman" w:eastAsia="Times New Roman" w:hAnsi="Times New Roman" w:cs="Times New Roman"/>
+          <w:color w:val="333333"/>
+          <w:shd w:val="clear" w:color="auto" w:fill="F5F5F5"/>
+        </w:rPr>
+        <w:t xml:space="preserve">10.1.3. Total earnings. </w:t>
+      </w:r>
+    </w:p>
+    <w:p>
+      <w:pPr>
+        <w:spacing w:after="0"/>
+        <w:rPr>
+          <w:rFonts w:ascii="Times New Roman" w:eastAsia="Times New Roman" w:hAnsi="Times New Roman" w:cs="Times New Roman"/>
+          <w:color w:val="333333"/>
+          <w:shd w:val="clear" w:color="auto" w:fill="F5F5F5"/>
+        </w:rPr>
+      </w:pPr>
+      <w:r>
+        <w:rPr>
+          <w:rFonts w:ascii="Times New Roman" w:eastAsia="Times New Roman" w:hAnsi="Times New Roman" w:cs="Times New Roman"/>
+          <w:color w:val="333333"/>
+          <w:shd w:val="clear" w:color="auto" w:fill="F5F5F5"/>
+        </w:rPr>
+        <w:lastRenderedPageBreak/>
+        <w:t xml:space="preserve">10.1.3. Performance in the cognitive effort tasks (right or wrong answer). </w:t>
+      </w:r>
+    </w:p>
+    <w:p>
+      <w:pPr>
+        <w:spacing w:after="0"/>
+        <w:rPr>
+          <w:rFonts w:ascii="Times New Roman" w:eastAsia="Times New Roman" w:hAnsi="Times New Roman" w:cs="Times New Roman"/>
+          <w:color w:val="333333"/>
+          <w:shd w:val="clear" w:color="auto" w:fill="F5F5F5"/>
+        </w:rPr>
+      </w:pPr>
+      <w:r>
+        <w:rPr>
+          <w:rFonts w:ascii="Times New Roman" w:eastAsia="Times New Roman" w:hAnsi="Times New Roman" w:cs="Times New Roman"/>
+          <w:color w:val="333333"/>
+          <w:shd w:val="clear" w:color="auto" w:fill="F5F5F5"/>
+        </w:rPr>
+        <w:t xml:space="preserve">10.1.4. Grip force throughout the experiment and maximum grip strength (physical effort condition). </w:t>
+      </w:r>
+    </w:p>
+    <w:p>
+      <w:pPr>
+        <w:spacing w:after="0"/>
+        <w:rPr>
+          <w:rFonts w:ascii="Times New Roman" w:eastAsia="Times New Roman" w:hAnsi="Times New Roman" w:cs="Times New Roman"/>
+          <w:color w:val="333333"/>
+          <w:shd w:val="clear" w:color="auto" w:fill="F5F5F5"/>
+        </w:rPr>
+      </w:pPr>
+    </w:p>
+    <w:p>
+      <w:pPr>
+        <w:spacing w:after="0"/>
+        <w:rPr>
+          <w:rFonts w:ascii="Times New Roman" w:eastAsia="Times New Roman" w:hAnsi="Times New Roman" w:cs="Times New Roman"/>
+          <w:color w:val="333333"/>
+          <w:shd w:val="clear" w:color="auto" w:fill="F5F5F5"/>
+        </w:rPr>
+      </w:pPr>
+      <w:r>
+        <w:rPr>
+          <w:rFonts w:ascii="Times New Roman" w:eastAsia="Times New Roman" w:hAnsi="Times New Roman" w:cs="Times New Roman"/>
+          <w:color w:val="333333"/>
+          <w:shd w:val="clear" w:color="auto" w:fill="F5F5F5"/>
+        </w:rPr>
+        <w:t xml:space="preserve">10.2. Questionnaire </w:t>
+      </w:r>
+    </w:p>
+    <w:p>
+      <w:pPr>
+        <w:spacing w:after="0"/>
+        <w:rPr>
+          <w:rFonts w:ascii="Times New Roman" w:eastAsia="Times New Roman" w:hAnsi="Times New Roman" w:cs="Times New Roman"/>
+          <w:color w:val="333333"/>
+          <w:shd w:val="clear" w:color="auto" w:fill="F5F5F5"/>
+        </w:rPr>
+      </w:pPr>
+      <w:r>
+        <w:rPr>
+          <w:rFonts w:ascii="Times New Roman" w:eastAsia="Times New Roman" w:hAnsi="Times New Roman" w:cs="Times New Roman"/>
+          <w:color w:val="333333"/>
+          <w:shd w:val="clear" w:color="auto" w:fill="F5F5F5"/>
+        </w:rPr>
+        <w:t xml:space="preserve">10.2.1. Age. </w:t>
+      </w:r>
+    </w:p>
+    <w:p>
+      <w:pPr>
+        <w:spacing w:after="0"/>
+        <w:rPr>
+          <w:rFonts w:ascii="Times New Roman" w:eastAsia="Times New Roman" w:hAnsi="Times New Roman" w:cs="Times New Roman"/>
+          <w:color w:val="333333"/>
+          <w:shd w:val="clear" w:color="auto" w:fill="F5F5F5"/>
+        </w:rPr>
+      </w:pPr>
+      <w:r>
+        <w:rPr>
+          <w:rFonts w:ascii="Times New Roman" w:eastAsia="Times New Roman" w:hAnsi="Times New Roman" w:cs="Times New Roman"/>
+          <w:color w:val="333333"/>
+          <w:shd w:val="clear" w:color="auto" w:fill="F5F5F5"/>
+        </w:rPr>
+        <w:t xml:space="preserve">10.2.2. Gender. </w:t>
+      </w:r>
+    </w:p>
+    <w:p>
+      <w:pPr>
+        <w:spacing w:after="0"/>
+        <w:rPr>
+          <w:rFonts w:ascii="Times New Roman" w:eastAsia="Times New Roman" w:hAnsi="Times New Roman" w:cs="Times New Roman"/>
+        </w:rPr>
+      </w:pPr>
+      <w:r>
+        <w:rPr>
+          <w:rFonts w:ascii="Times New Roman" w:eastAsia="Times New Roman" w:hAnsi="Times New Roman" w:cs="Times New Roman"/>
+          <w:color w:val="333333"/>
+          <w:shd w:val="clear" w:color="auto" w:fill="F5F5F5"/>
+        </w:rPr>
+        <w:t xml:space="preserve">10.2.3. Post-experimental oral assessment of choice strategy adoption. We will ask participants the following: “Did you follow a specific acceptance strategy? If so, what was it?” Answers will be written down by the experimenter, and recorded on an excel spreadsheet. </w:t>
+      </w:r>
+    </w:p>
+    <w:p>
+      <w:pPr>
+        <w:pStyle w:val="BodyText"/>
+        <w:spacing w:before="0" w:after="0"/>
+        <w:rPr>
+          <w:rFonts w:ascii="Times New Roman" w:hAnsi="Times New Roman" w:cs="Times New Roman"/>
+          <w:b/>
+          <w:color w:val="000000" w:themeColor="text1"/>
+        </w:rPr>
+      </w:pPr>
+    </w:p>
+    <w:p>
+      <w:pPr>
+        <w:pStyle w:val="BodyText"/>
+        <w:spacing w:before="0" w:after="0"/>
+        <w:rPr>
+          <w:rFonts w:ascii="Times New Roman" w:hAnsi="Times New Roman" w:cs="Times New Roman"/>
+          <w:b/>
+          <w:color w:val="000000" w:themeColor="text1"/>
+        </w:rPr>
+      </w:pPr>
+      <w:r>
+        <w:rPr>
+          <w:rFonts w:ascii="Times New Roman" w:hAnsi="Times New Roman" w:cs="Times New Roman"/>
+          <w:b/>
+          <w:color w:val="000000" w:themeColor="text1"/>
+        </w:rPr>
+        <w:t>11. Indices</w:t>
+      </w:r>
+    </w:p>
+    <w:p>
+      <w:pPr>
+        <w:spacing w:after="0"/>
+        <w:rPr>
+          <w:rFonts w:ascii="Times New Roman" w:eastAsia="Times New Roman" w:hAnsi="Times New Roman" w:cs="Times New Roman"/>
+          <w:color w:val="333333"/>
+          <w:shd w:val="clear" w:color="auto" w:fill="F5F5F5"/>
+        </w:rPr>
+      </w:pPr>
+      <w:r>
+        <w:rPr>
+          <w:rFonts w:ascii="Times New Roman" w:eastAsia="Times New Roman" w:hAnsi="Times New Roman" w:cs="Times New Roman"/>
+          <w:color w:val="333333"/>
+          <w:shd w:val="clear" w:color="auto" w:fill="F5F5F5"/>
+        </w:rPr>
+        <w:t xml:space="preserve">11.1. Behavioral data </w:t>
+      </w:r>
+    </w:p>
+    <w:p>
+      <w:pPr>
+        <w:spacing w:after="0"/>
+        <w:rPr>
+          <w:rFonts w:ascii="Times New Roman" w:eastAsia="Times New Roman" w:hAnsi="Times New Roman" w:cs="Times New Roman"/>
+          <w:color w:val="333333"/>
+          <w:shd w:val="clear" w:color="auto" w:fill="F5F5F5"/>
+        </w:rPr>
+      </w:pPr>
+      <w:r>
+        <w:rPr>
+          <w:rFonts w:ascii="Times New Roman" w:eastAsia="Times New Roman" w:hAnsi="Times New Roman" w:cs="Times New Roman"/>
+          <w:color w:val="333333"/>
+          <w:shd w:val="clear" w:color="auto" w:fill="F5F5F5"/>
+        </w:rPr>
+        <w:t xml:space="preserve">11.1.1. We will compute the proportion of prospects accepted. </w:t>
+      </w:r>
+    </w:p>
+    <w:p>
+      <w:pPr>
+        <w:spacing w:after="0"/>
+        <w:rPr>
+          <w:rFonts w:ascii="Times New Roman" w:eastAsia="Times New Roman" w:hAnsi="Times New Roman" w:cs="Times New Roman"/>
+          <w:color w:val="333333"/>
+          <w:shd w:val="clear" w:color="auto" w:fill="F5F5F5"/>
+        </w:rPr>
+      </w:pPr>
+      <w:r>
+        <w:rPr>
+          <w:rFonts w:ascii="Times New Roman" w:eastAsia="Times New Roman" w:hAnsi="Times New Roman" w:cs="Times New Roman"/>
+          <w:color w:val="333333"/>
+          <w:shd w:val="clear" w:color="auto" w:fill="F5F5F5"/>
+        </w:rPr>
+        <w:t xml:space="preserve">11.1.2. Percentage of cognitive effort trials with above-threshold errors (over 2 errors), in which participants are forced to travel to the next trial. </w:t>
+      </w:r>
+    </w:p>
+    <w:p>
+      <w:pPr>
+        <w:spacing w:after="0"/>
+        <w:rPr>
+          <w:rFonts w:ascii="Times New Roman" w:eastAsia="Times New Roman" w:hAnsi="Times New Roman" w:cs="Times New Roman"/>
+          <w:color w:val="333333"/>
+          <w:shd w:val="clear" w:color="auto" w:fill="F5F5F5"/>
+        </w:rPr>
+      </w:pPr>
+      <w:r>
+        <w:rPr>
+          <w:rFonts w:ascii="Times New Roman" w:eastAsia="Times New Roman" w:hAnsi="Times New Roman" w:cs="Times New Roman"/>
+          <w:color w:val="333333"/>
+          <w:shd w:val="clear" w:color="auto" w:fill="F5F5F5"/>
+        </w:rPr>
+        <w:t xml:space="preserve">11.2. Optimal behavior </w:t>
+      </w:r>
+    </w:p>
+    <w:p>
+      <w:pPr>
+        <w:spacing w:after="0"/>
+        <w:rPr>
+          <w:rFonts w:ascii="Times New Roman" w:eastAsia="Times New Roman" w:hAnsi="Times New Roman" w:cs="Times New Roman"/>
+        </w:rPr>
+      </w:pPr>
+      <w:r>
+        <w:rPr>
+          <w:rFonts w:ascii="Times New Roman" w:eastAsia="Times New Roman" w:hAnsi="Times New Roman" w:cs="Times New Roman"/>
+          <w:color w:val="333333"/>
+          <w:highlight w:val="yellow"/>
+          <w:shd w:val="clear" w:color="auto" w:fill="F5F5F5"/>
+        </w:rPr>
+        <w:t>11.2.1.</w:t>
+      </w:r>
+      <w:r>
+        <w:rPr>
+          <w:rFonts w:ascii="Times New Roman" w:eastAsia="Times New Roman" w:hAnsi="Times New Roman" w:cs="Times New Roman"/>
+          <w:color w:val="333333"/>
+          <w:shd w:val="clear" w:color="auto" w:fill="F5F5F5"/>
+        </w:rPr>
+        <w:t xml:space="preserve"> The theoretical opportunity cost of time will be calculated for each handling/travel/reward acceptance combination in order to assess choice optimality. This measure is computed as the cents per second possible when consistently accepting only certain reward amounts (e.g. 8 and 20 cents) in a given timing condition. This ground truth measure is independent of cost type, allowing us to assess subject optimality.</w:t>
+      </w:r>
+    </w:p>
+    <w:p>
+      <w:pPr>
+        <w:pStyle w:val="BodyText"/>
+        <w:spacing w:before="0" w:after="0"/>
+        <w:rPr>
+          <w:rFonts w:ascii="Times New Roman" w:hAnsi="Times New Roman" w:cs="Times New Roman"/>
+          <w:color w:val="000000" w:themeColor="text1"/>
+        </w:rPr>
+      </w:pPr>
+    </w:p>
+    <w:p>
+      <w:pPr>
+        <w:pStyle w:val="BodyText"/>
+        <w:spacing w:before="0" w:after="0"/>
+        <w:rPr>
+          <w:rFonts w:ascii="Times New Roman" w:hAnsi="Times New Roman" w:cs="Times New Roman"/>
+          <w:b/>
+          <w:color w:val="000000" w:themeColor="text1"/>
+        </w:rPr>
+      </w:pPr>
+      <w:r>
+        <w:rPr>
+          <w:rFonts w:ascii="Times New Roman" w:hAnsi="Times New Roman" w:cs="Times New Roman"/>
+          <w:b/>
+          <w:color w:val="000000" w:themeColor="text1"/>
+        </w:rPr>
+        <w:t>12. Study type</w:t>
+      </w:r>
+    </w:p>
+    <w:p>
+      <w:pPr>
+        <w:spacing w:after="0"/>
+        <w:rPr>
+          <w:rFonts w:ascii="Times New Roman" w:eastAsia="Times New Roman" w:hAnsi="Times New Roman" w:cs="Times New Roman"/>
+        </w:rPr>
+      </w:pPr>
+      <w:r>
+        <w:rPr>
+          <w:rFonts w:ascii="Times New Roman" w:eastAsia="Times New Roman" w:hAnsi="Times New Roman" w:cs="Times New Roman"/>
+          <w:color w:val="333333"/>
+          <w:shd w:val="clear" w:color="auto" w:fill="F5F5F5"/>
+        </w:rPr>
+        <w:t>Experiment - A researcher randomly assigns treatments to study subjects, this includes field or lab experiments. This is also known as an intervention experiment and includes randomized controlled trials.</w:t>
+      </w:r>
+    </w:p>
+    <w:p>
+      <w:pPr>
+        <w:pStyle w:val="BodyText"/>
+        <w:spacing w:before="0" w:after="0"/>
+        <w:rPr>
+          <w:rFonts w:ascii="Times New Roman" w:hAnsi="Times New Roman" w:cs="Times New Roman"/>
+          <w:b/>
+          <w:color w:val="000000" w:themeColor="text1"/>
+        </w:rPr>
+      </w:pPr>
+    </w:p>
+    <w:p>
+      <w:pPr>
+        <w:pStyle w:val="BodyText"/>
+        <w:spacing w:before="0" w:after="0"/>
+        <w:rPr>
+          <w:rFonts w:ascii="Times New Roman" w:hAnsi="Times New Roman" w:cs="Times New Roman"/>
+          <w:b/>
+          <w:color w:val="000000" w:themeColor="text1"/>
+        </w:rPr>
+      </w:pPr>
+      <w:r>
+        <w:rPr>
+          <w:rFonts w:ascii="Times New Roman" w:hAnsi="Times New Roman" w:cs="Times New Roman"/>
+          <w:b/>
+          <w:color w:val="000000" w:themeColor="text1"/>
+        </w:rPr>
+        <w:t>13. Blinding</w:t>
+      </w:r>
+    </w:p>
+    <w:p>
+      <w:pPr>
+        <w:spacing w:after="0"/>
+        <w:rPr>
+          <w:rFonts w:ascii="Times New Roman" w:eastAsia="Times New Roman" w:hAnsi="Times New Roman" w:cs="Times New Roman"/>
+        </w:rPr>
+      </w:pPr>
+      <w:r>
+        <w:rPr>
+          <w:rFonts w:ascii="Times New Roman" w:eastAsia="Times New Roman" w:hAnsi="Times New Roman" w:cs="Times New Roman"/>
+          <w:color w:val="333333"/>
+          <w:shd w:val="clear" w:color="auto" w:fill="F5F5F5"/>
+        </w:rPr>
+        <w:t>No blinding is involved in this study.</w:t>
+      </w:r>
+    </w:p>
+    <w:p>
+      <w:pPr>
+        <w:pStyle w:val="BodyText"/>
+        <w:spacing w:before="0" w:after="0"/>
+        <w:rPr>
+          <w:rFonts w:ascii="Times New Roman" w:hAnsi="Times New Roman" w:cs="Times New Roman"/>
+          <w:b/>
+          <w:color w:val="000000" w:themeColor="text1"/>
+        </w:rPr>
+      </w:pPr>
+    </w:p>
+    <w:p>
+      <w:pPr>
+        <w:pStyle w:val="BodyText"/>
+        <w:spacing w:before="0" w:after="0"/>
+        <w:rPr>
+          <w:rFonts w:ascii="Times New Roman" w:hAnsi="Times New Roman" w:cs="Times New Roman"/>
+          <w:b/>
+          <w:color w:val="000000" w:themeColor="text1"/>
+        </w:rPr>
+      </w:pPr>
+      <w:r>
+        <w:rPr>
+          <w:rFonts w:ascii="Times New Roman" w:hAnsi="Times New Roman" w:cs="Times New Roman"/>
+          <w:b/>
+          <w:color w:val="000000" w:themeColor="text1"/>
+        </w:rPr>
+        <w:t xml:space="preserve">14. Study design </w:t>
+      </w:r>
+    </w:p>
+    <w:p>
+      <w:pPr>
+        <w:spacing w:after="0"/>
+        <w:rPr>
+          <w:rFonts w:ascii="Times New Roman" w:eastAsia="Times New Roman" w:hAnsi="Times New Roman" w:cs="Times New Roman"/>
+        </w:rPr>
+      </w:pPr>
+      <w:r>
+        <w:rPr>
+          <w:rFonts w:ascii="Times New Roman" w:eastAsia="Times New Roman" w:hAnsi="Times New Roman" w:cs="Times New Roman"/>
+          <w:color w:val="333333"/>
+          <w:shd w:val="clear" w:color="auto" w:fill="F5F5F5"/>
+        </w:rPr>
+        <w:t xml:space="preserve">14.1. The present study </w:t>
+      </w:r>
+      <w:r>
+        <w:rPr>
+          <w:rFonts w:ascii="Times New Roman" w:eastAsia="Times New Roman" w:hAnsi="Times New Roman" w:cs="Times New Roman"/>
+          <w:color w:val="333333"/>
+          <w:shd w:val="clear" w:color="auto" w:fill="F5F5F5"/>
+        </w:rPr>
+        <w:t>complements our previous one, which evaluated cost types using a between-group design</w:t>
+      </w:r>
+      <w:r>
+        <w:rPr>
+          <w:rFonts w:ascii="Times New Roman" w:eastAsia="Times New Roman" w:hAnsi="Times New Roman" w:cs="Times New Roman"/>
+          <w:color w:val="333333"/>
+          <w:shd w:val="clear" w:color="auto" w:fill="F5F5F5"/>
+        </w:rPr>
+        <w:t xml:space="preserve">. </w:t>
+      </w:r>
+      <w:r>
+        <w:rPr>
+          <w:rFonts w:ascii="Times New Roman" w:eastAsia="Times New Roman" w:hAnsi="Times New Roman" w:cs="Times New Roman"/>
+          <w:color w:val="333333"/>
+          <w:shd w:val="clear" w:color="auto" w:fill="F5F5F5"/>
+        </w:rPr>
+        <w:t>Many of the details remain the same. However, this time every p</w:t>
+      </w:r>
+      <w:r>
+        <w:rPr>
+          <w:rFonts w:ascii="Times New Roman" w:eastAsia="Times New Roman" w:hAnsi="Times New Roman" w:cs="Times New Roman"/>
+          <w:color w:val="333333"/>
+          <w:shd w:val="clear" w:color="auto" w:fill="F5F5F5"/>
+        </w:rPr>
+        <w:t xml:space="preserve">articipant will </w:t>
+      </w:r>
+      <w:r>
+        <w:rPr>
+          <w:rFonts w:ascii="Times New Roman" w:eastAsia="Times New Roman" w:hAnsi="Times New Roman" w:cs="Times New Roman"/>
+          <w:color w:val="333333"/>
+          <w:shd w:val="clear" w:color="auto" w:fill="F5F5F5"/>
+        </w:rPr>
+        <w:t>experience all forms of cost</w:t>
+      </w:r>
+      <w:r>
+        <w:rPr>
+          <w:rFonts w:ascii="Times New Roman" w:eastAsia="Times New Roman" w:hAnsi="Times New Roman" w:cs="Times New Roman"/>
+          <w:color w:val="333333"/>
+          <w:shd w:val="clear" w:color="auto" w:fill="F5F5F5"/>
+        </w:rPr>
+        <w:t xml:space="preserve"> </w:t>
+      </w:r>
+      <w:r>
+        <w:rPr>
+          <w:rFonts w:ascii="Times New Roman" w:eastAsia="Times New Roman" w:hAnsi="Times New Roman" w:cs="Times New Roman"/>
+          <w:color w:val="333333"/>
+          <w:shd w:val="clear" w:color="auto" w:fill="F5F5F5"/>
+        </w:rPr>
+        <w:t>(</w:t>
+      </w:r>
+      <w:r>
+        <w:rPr>
+          <w:rFonts w:ascii="Times New Roman" w:eastAsia="Times New Roman" w:hAnsi="Times New Roman" w:cs="Times New Roman"/>
+          <w:color w:val="333333"/>
+          <w:shd w:val="clear" w:color="auto" w:fill="F5F5F5"/>
+        </w:rPr>
+        <w:t>delay, physical effort, and cognitive effort</w:t>
+      </w:r>
+      <w:r>
+        <w:rPr>
+          <w:rFonts w:ascii="Times New Roman" w:eastAsia="Times New Roman" w:hAnsi="Times New Roman" w:cs="Times New Roman"/>
+          <w:color w:val="333333"/>
+          <w:shd w:val="clear" w:color="auto" w:fill="F5F5F5"/>
+        </w:rPr>
+        <w:t>)</w:t>
+      </w:r>
+      <w:r>
+        <w:rPr>
+          <w:rFonts w:ascii="Times New Roman" w:eastAsia="Times New Roman" w:hAnsi="Times New Roman" w:cs="Times New Roman"/>
+          <w:color w:val="333333"/>
+          <w:shd w:val="clear" w:color="auto" w:fill="F5F5F5"/>
+        </w:rPr>
+        <w:t xml:space="preserve">. </w:t>
+      </w:r>
+      <w:r>
+        <w:rPr>
+          <w:rFonts w:ascii="Times New Roman" w:eastAsia="Times New Roman" w:hAnsi="Times New Roman" w:cs="Times New Roman"/>
+          <w:color w:val="333333"/>
+          <w:shd w:val="clear" w:color="auto" w:fill="F5F5F5"/>
+        </w:rPr>
+        <w:t xml:space="preserve">Delay trials will be intermixed with both physical and cognitive trials, providing a common condition to compare these effortful costs. </w:t>
+      </w:r>
+      <w:r>
+        <w:rPr>
+          <w:rFonts w:ascii="Times New Roman" w:eastAsia="Times New Roman" w:hAnsi="Times New Roman" w:cs="Times New Roman"/>
+          <w:color w:val="333333"/>
+          <w:shd w:val="clear" w:color="auto" w:fill="F5F5F5"/>
+        </w:rPr>
+        <w:t>On each trial, participants will have the opportunity to</w:t>
+      </w:r>
+      <w:r>
+        <w:rPr>
+          <w:rFonts w:ascii="Times New Roman" w:eastAsia="Times New Roman" w:hAnsi="Times New Roman" w:cs="Times New Roman"/>
+          <w:color w:val="333333"/>
+          <w:shd w:val="clear" w:color="auto" w:fill="F5F5F5"/>
+        </w:rPr>
+        <w:t xml:space="preserve"> either</w:t>
+      </w:r>
+      <w:r>
+        <w:rPr>
+          <w:rFonts w:ascii="Times New Roman" w:eastAsia="Times New Roman" w:hAnsi="Times New Roman" w:cs="Times New Roman"/>
+          <w:color w:val="333333"/>
+          <w:shd w:val="clear" w:color="auto" w:fill="F5F5F5"/>
+        </w:rPr>
+        <w:t xml:space="preserve"> wait or work for </w:t>
+      </w:r>
+      <w:r>
+        <w:rPr>
+          <w:rFonts w:ascii="Times New Roman" w:eastAsia="Times New Roman" w:hAnsi="Times New Roman" w:cs="Times New Roman"/>
+          <w:color w:val="333333"/>
+          <w:shd w:val="clear" w:color="auto" w:fill="F5F5F5"/>
+        </w:rPr>
+        <w:t>10 seconds</w:t>
+      </w:r>
+      <w:r>
+        <w:rPr>
+          <w:rFonts w:ascii="Times New Roman" w:eastAsia="Times New Roman" w:hAnsi="Times New Roman" w:cs="Times New Roman"/>
+          <w:color w:val="333333"/>
+          <w:shd w:val="clear" w:color="auto" w:fill="F5F5F5"/>
+        </w:rPr>
+        <w:t xml:space="preserve"> (the "handling time") in order to earn a reward; alternatively, they can quit and skip to the next trial (which incurs a </w:t>
+      </w:r>
+      <w:r>
+        <w:rPr>
+          <w:rFonts w:ascii="Times New Roman" w:eastAsia="Times New Roman" w:hAnsi="Times New Roman" w:cs="Times New Roman"/>
+          <w:color w:val="333333"/>
+          <w:shd w:val="clear" w:color="auto" w:fill="F5F5F5"/>
+        </w:rPr>
+        <w:t xml:space="preserve">6 second </w:t>
+      </w:r>
+      <w:r>
+        <w:rPr>
+          <w:rFonts w:ascii="Times New Roman" w:eastAsia="Times New Roman" w:hAnsi="Times New Roman" w:cs="Times New Roman"/>
+          <w:color w:val="333333"/>
+          <w:shd w:val="clear" w:color="auto" w:fill="F5F5F5"/>
+        </w:rPr>
+        <w:t xml:space="preserve">travel time). </w:t>
+      </w:r>
+      <w:r>
+        <w:rPr>
+          <w:rFonts w:ascii="Times New Roman" w:eastAsia="Times New Roman" w:hAnsi="Times New Roman" w:cs="Times New Roman"/>
+          <w:color w:val="333333"/>
+          <w:shd w:val="clear" w:color="auto" w:fill="F5F5F5"/>
+        </w:rPr>
+        <w:t>Two types of trial combinations (physical/wait and cognitive/wait)</w:t>
+      </w:r>
+      <w:r>
+        <w:rPr>
+          <w:rFonts w:ascii="Times New Roman" w:eastAsia="Times New Roman" w:hAnsi="Times New Roman" w:cs="Times New Roman"/>
+          <w:color w:val="333333"/>
+          <w:shd w:val="clear" w:color="auto" w:fill="F5F5F5"/>
+        </w:rPr>
+        <w:t xml:space="preserve"> will be experienced </w:t>
+      </w:r>
+      <w:r>
+        <w:rPr>
+          <w:rFonts w:ascii="Times New Roman" w:eastAsia="Times New Roman" w:hAnsi="Times New Roman" w:cs="Times New Roman"/>
+          <w:color w:val="333333"/>
+          <w:shd w:val="clear" w:color="auto" w:fill="F5F5F5"/>
+        </w:rPr>
+        <w:t>three times</w:t>
+      </w:r>
+      <w:r>
+        <w:rPr>
+          <w:rFonts w:ascii="Times New Roman" w:eastAsia="Times New Roman" w:hAnsi="Times New Roman" w:cs="Times New Roman"/>
+          <w:color w:val="333333"/>
+          <w:shd w:val="clear" w:color="auto" w:fill="F5F5F5"/>
+        </w:rPr>
+        <w:t xml:space="preserve"> by each participant in 7-minute-long, </w:t>
+      </w:r>
+      <w:r>
+        <w:rPr>
+          <w:rFonts w:ascii="Times New Roman" w:eastAsia="Times New Roman" w:hAnsi="Times New Roman" w:cs="Times New Roman"/>
+          <w:color w:val="333333"/>
+          <w:shd w:val="clear" w:color="auto" w:fill="F5F5F5"/>
+        </w:rPr>
+        <w:t xml:space="preserve">interleaved </w:t>
+      </w:r>
+      <w:r>
+        <w:rPr>
+          <w:rFonts w:ascii="Times New Roman" w:eastAsia="Times New Roman" w:hAnsi="Times New Roman" w:cs="Times New Roman"/>
+          <w:color w:val="333333"/>
+          <w:shd w:val="clear" w:color="auto" w:fill="F5F5F5"/>
+        </w:rPr>
+        <w:t xml:space="preserve">blocks. Reward amounts can be 4, 8, or 20 cents, uniformly distributed. Timing information will be disclosed at the beginning of each block, and rewards displayed before each trial begins. </w:t>
+      </w:r>
+    </w:p>
+    <w:p>
+      <w:pPr>
+        <w:pStyle w:val="BodyText"/>
+        <w:spacing w:before="0" w:after="0"/>
+        <w:rPr>
+          <w:rFonts w:ascii="Times New Roman" w:hAnsi="Times New Roman" w:cs="Times New Roman"/>
+          <w:b/>
+          <w:color w:val="000000" w:themeColor="text1"/>
+        </w:rPr>
+      </w:pPr>
+    </w:p>
+    <w:p>
+      <w:pPr>
+        <w:pStyle w:val="BodyText"/>
+        <w:spacing w:before="0" w:after="0"/>
+        <w:rPr>
+          <w:rFonts w:ascii="Times New Roman" w:hAnsi="Times New Roman" w:cs="Times New Roman"/>
+          <w:b/>
+          <w:color w:val="000000" w:themeColor="text1"/>
+        </w:rPr>
+      </w:pPr>
+    </w:p>
+    <w:p>
+      <w:pPr>
+        <w:pStyle w:val="BodyText"/>
+        <w:spacing w:before="0" w:after="0"/>
+        <w:rPr>
+          <w:rFonts w:ascii="Times New Roman" w:hAnsi="Times New Roman" w:cs="Times New Roman"/>
+          <w:b/>
+          <w:color w:val="000000" w:themeColor="text1"/>
+        </w:rPr>
+      </w:pPr>
+    </w:p>
+    <w:p>
+      <w:pPr>
+        <w:pStyle w:val="BodyText"/>
+        <w:spacing w:before="0" w:after="0"/>
+        <w:rPr>
+          <w:rFonts w:ascii="Times New Roman" w:hAnsi="Times New Roman" w:cs="Times New Roman"/>
+          <w:b/>
+          <w:color w:val="000000" w:themeColor="text1"/>
+        </w:rPr>
+      </w:pPr>
       <w:bookmarkStart w:id="11" w:name="_GoBack"/>
       <w:bookmarkEnd w:id="11"/>
-    </w:p>
-    <w:p>
-      <w:pPr>
-        <w:pStyle w:val="BodyText"/>
-        <w:spacing w:before="0" w:after="0"/>
-        <w:rPr>
-          <w:rFonts w:ascii="Times New Roman" w:hAnsi="Times New Roman" w:cs="Times New Roman"/>
-          <w:color w:val="000000" w:themeColor="text1"/>
+      <w:r>
+        <w:rPr>
+          <w:rFonts w:ascii="Times New Roman" w:hAnsi="Times New Roman" w:cs="Times New Roman"/>
+          <w:b/>
+          <w:color w:val="000000" w:themeColor="text1"/>
+        </w:rPr>
+        <w:lastRenderedPageBreak/>
+        <w:t>15. Randomization</w:t>
+      </w:r>
+    </w:p>
+    <w:p>
+      <w:pPr>
+        <w:spacing w:after="0"/>
+        <w:rPr>
+          <w:rFonts w:ascii="Times New Roman" w:eastAsia="Times New Roman" w:hAnsi="Times New Roman" w:cs="Times New Roman"/>
+          <w:color w:val="333333"/>
+          <w:shd w:val="clear" w:color="auto" w:fill="F5F5F5"/>
+        </w:rPr>
+      </w:pPr>
+      <w:r>
+        <w:rPr>
+          <w:rFonts w:ascii="Times New Roman" w:eastAsia="Times New Roman" w:hAnsi="Times New Roman" w:cs="Times New Roman"/>
+          <w:color w:val="333333"/>
+          <w:shd w:val="clear" w:color="auto" w:fill="F5F5F5"/>
+        </w:rPr>
+        <w:t>15.</w:t>
+      </w:r>
+      <w:r>
+        <w:rPr>
+          <w:rFonts w:ascii="Times New Roman" w:eastAsia="Times New Roman" w:hAnsi="Times New Roman" w:cs="Times New Roman"/>
+          <w:color w:val="333333"/>
+          <w:shd w:val="clear" w:color="auto" w:fill="F5F5F5"/>
+        </w:rPr>
+        <w:t>1</w:t>
+      </w:r>
+      <w:r>
+        <w:rPr>
+          <w:rFonts w:ascii="Times New Roman" w:eastAsia="Times New Roman" w:hAnsi="Times New Roman" w:cs="Times New Roman"/>
+          <w:color w:val="333333"/>
+          <w:shd w:val="clear" w:color="auto" w:fill="F5F5F5"/>
+        </w:rPr>
+        <w:t xml:space="preserve">. Block type: Each block will contain </w:t>
+      </w:r>
+      <w:r>
+        <w:rPr>
+          <w:rFonts w:ascii="Times New Roman" w:eastAsia="Times New Roman" w:hAnsi="Times New Roman" w:cs="Times New Roman"/>
+          <w:color w:val="333333"/>
+          <w:shd w:val="clear" w:color="auto" w:fill="F5F5F5"/>
+        </w:rPr>
+        <w:t xml:space="preserve">unfilled delay trials and trials of one effortful cost type (se 14.1). Blocks with each cost type will be interleaved, and participants will be assigned to one of two orders: beginning with a cognitive/wait or a physical/wait block. </w:t>
+      </w:r>
+      <w:r>
+        <w:rPr>
+          <w:rFonts w:ascii="Times New Roman" w:eastAsia="Times New Roman" w:hAnsi="Times New Roman" w:cs="Times New Roman"/>
+          <w:color w:val="333333"/>
+          <w:shd w:val="clear" w:color="auto" w:fill="F5F5F5"/>
+        </w:rPr>
+        <w:t xml:space="preserve">A row will be assigned to subject IDs prior to recruitment, </w:t>
+      </w:r>
+      <w:r>
+        <w:rPr>
+          <w:rFonts w:ascii="Times New Roman" w:eastAsia="Times New Roman" w:hAnsi="Times New Roman" w:cs="Times New Roman"/>
+          <w:color w:val="333333"/>
+          <w:shd w:val="clear" w:color="auto" w:fill="F5F5F5"/>
+        </w:rPr>
+        <w:t>ensuring that each order is experienced equally often</w:t>
+      </w:r>
+      <w:r>
+        <w:rPr>
+          <w:rFonts w:ascii="Times New Roman" w:eastAsia="Times New Roman" w:hAnsi="Times New Roman" w:cs="Times New Roman"/>
+          <w:color w:val="333333"/>
+          <w:shd w:val="clear" w:color="auto" w:fill="F5F5F5"/>
+        </w:rPr>
+        <w:t xml:space="preserve">. </w:t>
+      </w:r>
+      <w:r>
+        <w:rPr>
+          <w:rFonts w:ascii="Times New Roman" w:eastAsia="Times New Roman" w:hAnsi="Times New Roman" w:cs="Times New Roman"/>
+          <w:color w:val="333333"/>
+          <w:shd w:val="clear" w:color="auto" w:fill="F5F5F5"/>
+        </w:rPr>
+        <w:t>P</w:t>
+      </w:r>
+      <w:r>
+        <w:rPr>
+          <w:rFonts w:ascii="Times New Roman" w:eastAsia="Times New Roman" w:hAnsi="Times New Roman" w:cs="Times New Roman"/>
+          <w:color w:val="333333"/>
+          <w:shd w:val="clear" w:color="auto" w:fill="F5F5F5"/>
+        </w:rPr>
+        <w:t>articipants will be offered a break</w:t>
+      </w:r>
+      <w:r>
+        <w:rPr>
+          <w:rFonts w:ascii="Times New Roman" w:eastAsia="Times New Roman" w:hAnsi="Times New Roman" w:cs="Times New Roman"/>
+          <w:color w:val="333333"/>
+          <w:shd w:val="clear" w:color="auto" w:fill="F5F5F5"/>
+        </w:rPr>
+        <w:t xml:space="preserve"> a</w:t>
+      </w:r>
+      <w:r>
+        <w:rPr>
+          <w:rFonts w:ascii="Times New Roman" w:eastAsia="Times New Roman" w:hAnsi="Times New Roman" w:cs="Times New Roman"/>
+          <w:color w:val="333333"/>
+          <w:shd w:val="clear" w:color="auto" w:fill="F5F5F5"/>
+        </w:rPr>
+        <w:t xml:space="preserve">fter performing </w:t>
+      </w:r>
+      <w:r>
+        <w:rPr>
+          <w:rFonts w:ascii="Times New Roman" w:eastAsia="Times New Roman" w:hAnsi="Times New Roman" w:cs="Times New Roman"/>
+          <w:color w:val="333333"/>
+          <w:shd w:val="clear" w:color="auto" w:fill="F5F5F5"/>
+        </w:rPr>
+        <w:t>three</w:t>
+      </w:r>
+      <w:r>
+        <w:rPr>
+          <w:rFonts w:ascii="Times New Roman" w:eastAsia="Times New Roman" w:hAnsi="Times New Roman" w:cs="Times New Roman"/>
+          <w:color w:val="333333"/>
+          <w:shd w:val="clear" w:color="auto" w:fill="F5F5F5"/>
+        </w:rPr>
+        <w:t xml:space="preserve"> </w:t>
+      </w:r>
+      <w:r>
+        <w:rPr>
+          <w:rFonts w:ascii="Times New Roman" w:eastAsia="Times New Roman" w:hAnsi="Times New Roman" w:cs="Times New Roman"/>
+          <w:color w:val="333333"/>
+          <w:shd w:val="clear" w:color="auto" w:fill="F5F5F5"/>
+        </w:rPr>
+        <w:t xml:space="preserve">out of the six </w:t>
+      </w:r>
+      <w:r>
+        <w:rPr>
+          <w:rFonts w:ascii="Times New Roman" w:eastAsia="Times New Roman" w:hAnsi="Times New Roman" w:cs="Times New Roman"/>
+          <w:color w:val="333333"/>
+          <w:shd w:val="clear" w:color="auto" w:fill="F5F5F5"/>
+        </w:rPr>
+        <w:t>blocks</w:t>
+      </w:r>
+      <w:r>
+        <w:rPr>
+          <w:rFonts w:ascii="Times New Roman" w:eastAsia="Times New Roman" w:hAnsi="Times New Roman" w:cs="Times New Roman"/>
+          <w:color w:val="333333"/>
+          <w:shd w:val="clear" w:color="auto" w:fill="F5F5F5"/>
+        </w:rPr>
+        <w:t xml:space="preserve">. </w:t>
+      </w:r>
+    </w:p>
+    <w:p>
+      <w:pPr>
+        <w:spacing w:after="0"/>
+        <w:rPr>
+          <w:rFonts w:ascii="Times New Roman" w:eastAsia="Times New Roman" w:hAnsi="Times New Roman" w:cs="Times New Roman"/>
+          <w:color w:val="333333"/>
+          <w:shd w:val="clear" w:color="auto" w:fill="F5F5F5"/>
+        </w:rPr>
+      </w:pPr>
+      <w:r>
+        <w:rPr>
+          <w:rFonts w:ascii="Times New Roman" w:eastAsia="Times New Roman" w:hAnsi="Times New Roman" w:cs="Times New Roman"/>
+          <w:color w:val="333333"/>
+          <w:shd w:val="clear" w:color="auto" w:fill="F5F5F5"/>
+        </w:rPr>
+        <w:t>15.</w:t>
+      </w:r>
+      <w:r>
+        <w:rPr>
+          <w:rFonts w:ascii="Times New Roman" w:eastAsia="Times New Roman" w:hAnsi="Times New Roman" w:cs="Times New Roman"/>
+          <w:color w:val="333333"/>
+          <w:shd w:val="clear" w:color="auto" w:fill="F5F5F5"/>
+        </w:rPr>
+        <w:t>2</w:t>
+      </w:r>
+      <w:r>
+        <w:rPr>
+          <w:rFonts w:ascii="Times New Roman" w:eastAsia="Times New Roman" w:hAnsi="Times New Roman" w:cs="Times New Roman"/>
+          <w:color w:val="333333"/>
+          <w:shd w:val="clear" w:color="auto" w:fill="F5F5F5"/>
+        </w:rPr>
+        <w:t>. Rewards</w:t>
+      </w:r>
+      <w:r>
+        <w:rPr>
+          <w:rFonts w:ascii="Times New Roman" w:eastAsia="Times New Roman" w:hAnsi="Times New Roman" w:cs="Times New Roman"/>
+          <w:color w:val="333333"/>
+          <w:shd w:val="clear" w:color="auto" w:fill="F5F5F5"/>
+        </w:rPr>
+        <w:t xml:space="preserve"> and cost type</w:t>
+      </w:r>
+      <w:r>
+        <w:rPr>
+          <w:rFonts w:ascii="Times New Roman" w:eastAsia="Times New Roman" w:hAnsi="Times New Roman" w:cs="Times New Roman"/>
+          <w:color w:val="333333"/>
+          <w:shd w:val="clear" w:color="auto" w:fill="F5F5F5"/>
+        </w:rPr>
+        <w:t>: Participants can earn 4, 8, or 20 cents per trial</w:t>
+      </w:r>
+      <w:r>
+        <w:rPr>
+          <w:rFonts w:ascii="Times New Roman" w:eastAsia="Times New Roman" w:hAnsi="Times New Roman" w:cs="Times New Roman"/>
+          <w:color w:val="333333"/>
+          <w:shd w:val="clear" w:color="auto" w:fill="F5F5F5"/>
+        </w:rPr>
+        <w:t xml:space="preserve"> at the cost of performing one of the three conditions</w:t>
+      </w:r>
+      <w:r>
+        <w:rPr>
+          <w:rFonts w:ascii="Times New Roman" w:eastAsia="Times New Roman" w:hAnsi="Times New Roman" w:cs="Times New Roman"/>
+          <w:color w:val="333333"/>
+          <w:shd w:val="clear" w:color="auto" w:fill="F5F5F5"/>
+        </w:rPr>
+        <w:t xml:space="preserve">. These values are sampled without replacement from a vector containing </w:t>
+      </w:r>
+      <w:r>
+        <w:rPr>
+          <w:rFonts w:ascii="Times New Roman" w:eastAsia="Times New Roman" w:hAnsi="Times New Roman" w:cs="Times New Roman"/>
+          <w:color w:val="333333"/>
+          <w:shd w:val="clear" w:color="auto" w:fill="F5F5F5"/>
+        </w:rPr>
+        <w:t>every combination of cost (effort defined by the current block, and delay) and reward</w:t>
+      </w:r>
+      <w:r>
+        <w:rPr>
+          <w:rFonts w:ascii="Times New Roman" w:eastAsia="Times New Roman" w:hAnsi="Times New Roman" w:cs="Times New Roman"/>
+          <w:color w:val="333333"/>
+          <w:shd w:val="clear" w:color="auto" w:fill="F5F5F5"/>
+        </w:rPr>
+        <w:t xml:space="preserve">. The vector is </w:t>
+      </w:r>
+      <w:r>
+        <w:rPr>
+          <w:rFonts w:ascii="Times New Roman" w:eastAsia="Times New Roman" w:hAnsi="Times New Roman" w:cs="Times New Roman"/>
+          <w:color w:val="333333"/>
+          <w:shd w:val="clear" w:color="auto" w:fill="F5F5F5"/>
+        </w:rPr>
+        <w:t>reshuffled</w:t>
+      </w:r>
+      <w:r>
+        <w:rPr>
+          <w:rFonts w:ascii="Times New Roman" w:eastAsia="Times New Roman" w:hAnsi="Times New Roman" w:cs="Times New Roman"/>
+          <w:color w:val="333333"/>
+          <w:shd w:val="clear" w:color="auto" w:fill="F5F5F5"/>
+        </w:rPr>
+        <w:t xml:space="preserve"> once completed. This ensures that each </w:t>
+      </w:r>
+      <w:r>
+        <w:rPr>
+          <w:rFonts w:ascii="Times New Roman" w:eastAsia="Times New Roman" w:hAnsi="Times New Roman" w:cs="Times New Roman"/>
+          <w:color w:val="333333"/>
+          <w:shd w:val="clear" w:color="auto" w:fill="F5F5F5"/>
+        </w:rPr>
+        <w:t>combination of cost and reward</w:t>
+      </w:r>
+      <w:r>
+        <w:rPr>
+          <w:rFonts w:ascii="Times New Roman" w:eastAsia="Times New Roman" w:hAnsi="Times New Roman" w:cs="Times New Roman"/>
+          <w:color w:val="333333"/>
+          <w:shd w:val="clear" w:color="auto" w:fill="F5F5F5"/>
+        </w:rPr>
+        <w:t xml:space="preserve"> is presented at least twice per block.</w:t>
+      </w:r>
+    </w:p>
+    <w:p>
+      <w:pPr>
+        <w:rPr>
+          <w:rFonts w:ascii="Times New Roman" w:eastAsia="Times New Roman" w:hAnsi="Times New Roman" w:cs="Times New Roman"/>
+          <w:color w:val="333333"/>
+          <w:shd w:val="clear" w:color="auto" w:fill="F5F5F5"/>
+        </w:rPr>
+      </w:pPr>
+      <w:r>
+        <w:rPr>
+          <w:rFonts w:ascii="Times New Roman" w:eastAsia="Times New Roman" w:hAnsi="Times New Roman" w:cs="Times New Roman"/>
+        </w:rPr>
+        <w:t>15.3. Trial color: during the offer phase, each cost type will appear in a unique color in order to ease its identification. Colors were chosen to have a good amount of contrast while being amenable to red-green color-blindness. Colors will be assigned to each cost type so that all three colors are equally paired to each cost type across participants.</w:t>
+      </w:r>
+      <w:r>
+        <w:rPr>
+          <w:rFonts w:ascii="Times New Roman" w:hAnsi="Times New Roman" w:cs="Times New Roman"/>
+          <w:color w:val="333333"/>
+          <w:shd w:val="clear" w:color="auto" w:fill="F5F5F5"/>
+        </w:rPr>
+        <w:t xml:space="preserve"> </w:t>
+      </w:r>
+      <w:r>
+        <w:rPr>
+          <w:rFonts w:ascii="Times New Roman" w:eastAsia="Times New Roman" w:hAnsi="Times New Roman" w:cs="Times New Roman"/>
+          <w:color w:val="333333"/>
+          <w:shd w:val="clear" w:color="auto" w:fill="F5F5F5"/>
+        </w:rPr>
+        <w:t xml:space="preserve">A row will be assigned to subject IDs prior to recruitment to indicate their block order and color pairing. </w:t>
+      </w:r>
+    </w:p>
+    <w:p>
+      <w:pPr>
+        <w:rPr>
+          <w:rFonts w:ascii="Times New Roman" w:eastAsia="Times New Roman" w:hAnsi="Times New Roman" w:cs="Times New Roman"/>
+          <w:b/>
+          <w:color w:val="333333"/>
+          <w:shd w:val="clear" w:color="auto" w:fill="F5F5F5"/>
+        </w:rPr>
+      </w:pPr>
+      <w:r>
+        <w:rPr>
+          <w:rFonts w:ascii="Times New Roman" w:eastAsia="Times New Roman" w:hAnsi="Times New Roman" w:cs="Times New Roman"/>
+          <w:b/>
+          <w:color w:val="333333"/>
+          <w:shd w:val="clear" w:color="auto" w:fill="F5F5F5"/>
+        </w:rPr>
+        <w:t>17. Inference criteria</w:t>
+      </w:r>
+    </w:p>
+    <w:p>
+      <w:pPr>
+        <w:spacing w:after="0"/>
+        <w:rPr>
+          <w:rFonts w:ascii="Times New Roman" w:eastAsia="Times New Roman" w:hAnsi="Times New Roman" w:cs="Times New Roman"/>
+        </w:rPr>
+      </w:pPr>
+      <w:r>
+        <w:rPr>
+          <w:rFonts w:ascii="Helvetica Neue" w:eastAsia="Times New Roman" w:hAnsi="Helvetica Neue" w:cs="Times New Roman"/>
+          <w:color w:val="333333"/>
+          <w:sz w:val="21"/>
+          <w:szCs w:val="21"/>
+          <w:shd w:val="clear" w:color="auto" w:fill="F5F5F5"/>
+        </w:rPr>
+        <w:t xml:space="preserve">These criteria will remain the same as before. </w:t>
+      </w:r>
+      <w:r>
+        <w:rPr>
+          <w:rFonts w:ascii="Helvetica Neue" w:eastAsia="Times New Roman" w:hAnsi="Helvetica Neue" w:cs="Times New Roman"/>
+          <w:color w:val="333333"/>
+          <w:sz w:val="21"/>
+          <w:szCs w:val="21"/>
+          <w:shd w:val="clear" w:color="auto" w:fill="F5F5F5"/>
+        </w:rPr>
+        <w:t>For the ANOVAs, we will report the F statistic as well as the p-value. For the multiple linear regressions and logistic regression, we will report the betas (coefficients) and their associated p-values. When comparing two groups of values as in pairwise comparisons, we will use non-parametric permutation tests. We will report p-values and all tests will be two-tailed. The alpha threshold for p-value evaluation will be set at 0.05.</w:t>
+      </w:r>
+    </w:p>
+    <w:p>
+      <w:pPr>
+        <w:rPr>
+          <w:rFonts w:ascii="Times New Roman" w:eastAsia="Times New Roman" w:hAnsi="Times New Roman" w:cs="Times New Roman"/>
+          <w:b/>
+          <w:color w:val="333333"/>
+          <w:shd w:val="clear" w:color="auto" w:fill="F5F5F5"/>
+        </w:rPr>
+      </w:pPr>
+    </w:p>
+    <w:p>
+      <w:pPr>
+        <w:rPr>
+          <w:rFonts w:ascii="Times New Roman" w:eastAsia="Times New Roman" w:hAnsi="Times New Roman" w:cs="Times New Roman"/>
+          <w:b/>
+          <w:color w:val="333333"/>
+          <w:shd w:val="clear" w:color="auto" w:fill="F5F5F5"/>
+        </w:rPr>
+      </w:pPr>
+      <w:r>
+        <w:rPr>
+          <w:rFonts w:ascii="Times New Roman" w:eastAsia="Times New Roman" w:hAnsi="Times New Roman" w:cs="Times New Roman"/>
+          <w:b/>
+          <w:color w:val="333333"/>
+          <w:shd w:val="clear" w:color="auto" w:fill="F5F5F5"/>
+        </w:rPr>
+        <w:t>18. Data exclusion</w:t>
+      </w:r>
+    </w:p>
+    <w:p>
+      <w:pPr>
+        <w:spacing w:after="0"/>
+        <w:rPr>
+          <w:rFonts w:ascii="Helvetica Neue" w:eastAsia="Times New Roman" w:hAnsi="Helvetica Neue" w:cs="Times New Roman"/>
+          <w:color w:val="333333"/>
+          <w:sz w:val="21"/>
+          <w:szCs w:val="21"/>
+          <w:shd w:val="clear" w:color="auto" w:fill="F5F5F5"/>
+        </w:rPr>
+      </w:pPr>
+      <w:r>
+        <w:rPr>
+          <w:rFonts w:ascii="Helvetica Neue" w:eastAsia="Times New Roman" w:hAnsi="Helvetica Neue" w:cs="Times New Roman"/>
+          <w:color w:val="333333"/>
+          <w:sz w:val="21"/>
+          <w:szCs w:val="21"/>
+          <w:shd w:val="clear" w:color="auto" w:fill="F5F5F5"/>
+        </w:rPr>
+        <w:t xml:space="preserve">18.1. Missing data and quitting early. Participants are told that they are allowed to stop participation in the study at any time without consequence. Data from participants who do not finish the experiment will be excluded from the study, and those participants will be replaced. </w:t>
+      </w:r>
+    </w:p>
+    <w:p>
+      <w:pPr>
+        <w:spacing w:after="0"/>
+        <w:rPr>
+          <w:rFonts w:ascii="Helvetica Neue" w:eastAsia="Times New Roman" w:hAnsi="Helvetica Neue" w:cs="Times New Roman"/>
+          <w:color w:val="333333"/>
+          <w:sz w:val="21"/>
+          <w:szCs w:val="21"/>
+          <w:shd w:val="clear" w:color="auto" w:fill="F5F5F5"/>
+        </w:rPr>
+      </w:pPr>
+      <w:r>
+        <w:rPr>
+          <w:rFonts w:ascii="Helvetica Neue" w:eastAsia="Times New Roman" w:hAnsi="Helvetica Neue" w:cs="Times New Roman"/>
+          <w:color w:val="333333"/>
+          <w:sz w:val="21"/>
+          <w:szCs w:val="21"/>
+          <w:shd w:val="clear" w:color="auto" w:fill="F5F5F5"/>
+        </w:rPr>
+        <w:t xml:space="preserve">18.2. To guard against inattentiveness, a single 30 second catch trial will be placed at the end of each experimental block, merely prompting participants to press a key. From the pilot study, participants are able to respond within three seconds. Based on this, a response within three seconds will be considered as proper engagement, and a participant that fails two or more of these checks will be excluded and replaced. </w:t>
+      </w:r>
+    </w:p>
+    <w:p>
+      <w:pPr>
+        <w:spacing w:after="0"/>
+        <w:rPr>
+          <w:rFonts w:ascii="Helvetica Neue" w:eastAsia="Times New Roman" w:hAnsi="Helvetica Neue" w:cs="Times New Roman"/>
+          <w:color w:val="333333"/>
+          <w:sz w:val="21"/>
+          <w:szCs w:val="21"/>
+          <w:shd w:val="clear" w:color="auto" w:fill="F5F5F5"/>
+        </w:rPr>
+      </w:pPr>
+      <w:r>
+        <w:rPr>
+          <w:rFonts w:ascii="Helvetica Neue" w:eastAsia="Times New Roman" w:hAnsi="Helvetica Neue" w:cs="Times New Roman"/>
+          <w:color w:val="333333"/>
+          <w:sz w:val="21"/>
+          <w:szCs w:val="21"/>
+          <w:shd w:val="clear" w:color="auto" w:fill="F5F5F5"/>
+        </w:rPr>
+        <w:t xml:space="preserve">18.3. The task is structured so that one reward amount must always be accepted. Thus, a participant who quits every trial in at least one block will be assumed not to have followed or understood task instructions, or to have disengaged from the task altogether, and will be excluded and replaced. </w:t>
+      </w:r>
+    </w:p>
+    <w:p>
+      <w:pPr>
+        <w:spacing w:after="0"/>
+        <w:rPr>
+          <w:rFonts w:ascii="Times New Roman" w:eastAsia="Times New Roman" w:hAnsi="Times New Roman" w:cs="Times New Roman"/>
+        </w:rPr>
+      </w:pPr>
+      <w:r>
+        <w:rPr>
+          <w:rFonts w:ascii="Helvetica Neue" w:eastAsia="Times New Roman" w:hAnsi="Helvetica Neue" w:cs="Times New Roman"/>
+          <w:color w:val="333333"/>
+          <w:sz w:val="21"/>
+          <w:szCs w:val="21"/>
+          <w:shd w:val="clear" w:color="auto" w:fill="F5F5F5"/>
+        </w:rPr>
+        <w:t xml:space="preserve">18.4. In the cognitive effort condition, participants were forced to travel if they made 2 mistakes in a trial. Any participant with more than 30% forced travels will be excluded and replaced. </w:t>
+      </w:r>
+    </w:p>
+    <w:p>
+      <w:pPr>
+        <w:rPr>
+          <w:rFonts w:ascii="Times New Roman" w:eastAsia="Times New Roman" w:hAnsi="Times New Roman" w:cs="Times New Roman"/>
+          <w:b/>
+          <w:color w:val="333333"/>
+          <w:shd w:val="clear" w:color="auto" w:fill="F5F5F5"/>
         </w:rPr>
       </w:pPr>
     </w:p>

</xml_diff>